<commit_message>
Work in Progress regarding docSynthese
</commit_message>
<xml_diff>
--- a/documentArendre/documentSynthese.docx
+++ b/documentArendre/documentSynthese.docx
@@ -5,14 +5,2887 @@
     <w:p>
       <w:pPr>
         <w:pStyle w:val="Body"/>
+        <w:widowControl w:val="0"/>
+        <w:tabs>
+          <w:tab w:val="left" w:pos="708"/>
+          <w:tab w:val="left" w:pos="1416"/>
+          <w:tab w:val="left" w:pos="2124"/>
+          <w:tab w:val="left" w:pos="2832"/>
+          <w:tab w:val="left" w:pos="3540"/>
+          <w:tab w:val="left" w:pos="4248"/>
+          <w:tab w:val="left" w:pos="4956"/>
+          <w:tab w:val="left" w:pos="5664"/>
+          <w:tab w:val="left" w:pos="6372"/>
+          <w:tab w:val="left" w:pos="7080"/>
+          <w:tab w:val="left" w:pos="7788"/>
+          <w:tab w:val="left" w:pos="8496"/>
+          <w:tab w:val="left" w:pos="9204"/>
+        </w:tabs>
+        <w:spacing w:line="360" w:lineRule="auto"/>
+        <w:jc w:val="center"/>
+        <w:rPr>
+          <w:sz w:val="46"/>
+          <w:szCs w:val="46"/>
+          <w:lang w:val="fr-FR"/>
+        </w:rPr>
+      </w:pPr>
+    </w:p>
+    <w:p>
+      <w:pPr>
+        <w:pStyle w:val="Body"/>
+        <w:widowControl w:val="0"/>
+        <w:tabs>
+          <w:tab w:val="left" w:pos="708"/>
+          <w:tab w:val="left" w:pos="1416"/>
+          <w:tab w:val="left" w:pos="2124"/>
+          <w:tab w:val="left" w:pos="2832"/>
+          <w:tab w:val="left" w:pos="3540"/>
+          <w:tab w:val="left" w:pos="4248"/>
+          <w:tab w:val="left" w:pos="4956"/>
+          <w:tab w:val="left" w:pos="5664"/>
+          <w:tab w:val="left" w:pos="6372"/>
+          <w:tab w:val="left" w:pos="7080"/>
+          <w:tab w:val="left" w:pos="7788"/>
+          <w:tab w:val="left" w:pos="8496"/>
+          <w:tab w:val="left" w:pos="9204"/>
+        </w:tabs>
+        <w:spacing w:line="360" w:lineRule="auto"/>
+        <w:jc w:val="center"/>
+        <w:rPr>
+          <w:sz w:val="46"/>
+          <w:szCs w:val="46"/>
+          <w:lang w:val="fr-FR"/>
+        </w:rPr>
+      </w:pPr>
+    </w:p>
+    <w:p>
+      <w:pPr>
+        <w:pStyle w:val="Body"/>
+        <w:widowControl w:val="0"/>
+        <w:tabs>
+          <w:tab w:val="left" w:pos="708"/>
+          <w:tab w:val="left" w:pos="1416"/>
+          <w:tab w:val="left" w:pos="2124"/>
+          <w:tab w:val="left" w:pos="2832"/>
+          <w:tab w:val="left" w:pos="3540"/>
+          <w:tab w:val="left" w:pos="4248"/>
+          <w:tab w:val="left" w:pos="4956"/>
+          <w:tab w:val="left" w:pos="5664"/>
+          <w:tab w:val="left" w:pos="6372"/>
+          <w:tab w:val="left" w:pos="7080"/>
+          <w:tab w:val="left" w:pos="7788"/>
+          <w:tab w:val="left" w:pos="8496"/>
+          <w:tab w:val="left" w:pos="9204"/>
+        </w:tabs>
+        <w:spacing w:line="360" w:lineRule="auto"/>
+        <w:jc w:val="center"/>
+        <w:rPr>
+          <w:sz w:val="46"/>
+          <w:szCs w:val="46"/>
+          <w:lang w:val="fr-FR"/>
+        </w:rPr>
+      </w:pPr>
+      <w:r>
+        <w:rPr>
+          <w:sz w:val="46"/>
+          <w:szCs w:val="46"/>
+          <w:lang w:val="fr-FR"/>
+        </w:rPr>
+        <w:drawing>
+          <wp:anchor distT="152400" distB="152400" distL="152400" distR="152400" simplePos="0" relativeHeight="251659264" behindDoc="0" locked="0" layoutInCell="1" allowOverlap="1">
+            <wp:simplePos x="0" y="0"/>
+            <wp:positionH relativeFrom="margin">
+              <wp:posOffset>-6350</wp:posOffset>
+            </wp:positionH>
+            <wp:positionV relativeFrom="page">
+              <wp:posOffset>416432</wp:posOffset>
+            </wp:positionV>
+            <wp:extent cx="2816176" cy="988263"/>
+            <wp:effectExtent l="0" t="0" r="0" b="0"/>
+            <wp:wrapThrough wrapText="bothSides" distL="152400" distR="152400">
+              <wp:wrapPolygon edited="1">
+                <wp:start x="0" y="0"/>
+                <wp:lineTo x="0" y="21600"/>
+                <wp:lineTo x="21600" y="21600"/>
+                <wp:lineTo x="21600" y="0"/>
+                <wp:lineTo x="0" y="0"/>
+              </wp:wrapPolygon>
+            </wp:wrapThrough>
+            <wp:docPr id="1073741825" name="officeArt object"/>
+            <wp:cNvGraphicFramePr/>
+            <a:graphic xmlns:a="http://schemas.openxmlformats.org/drawingml/2006/main">
+              <a:graphicData uri="http://schemas.openxmlformats.org/drawingml/2006/picture">
+                <pic:pic xmlns:pic="http://schemas.openxmlformats.org/drawingml/2006/picture">
+                  <pic:nvPicPr>
+                    <pic:cNvPr id="1073741825" name="pasted-image.tif"/>
+                    <pic:cNvPicPr/>
+                  </pic:nvPicPr>
+                  <pic:blipFill>
+                    <a:blip r:embed="rId4">
+                      <a:extLst/>
+                    </a:blip>
+                    <a:stretch>
+                      <a:fillRect/>
+                    </a:stretch>
+                  </pic:blipFill>
+                  <pic:spPr>
+                    <a:xfrm>
+                      <a:off x="0" y="0"/>
+                      <a:ext cx="2816176" cy="988263"/>
+                    </a:xfrm>
+                    <a:prstGeom prst="rect">
+                      <a:avLst/>
+                    </a:prstGeom>
+                    <a:ln w="12700" cap="flat">
+                      <a:noFill/>
+                      <a:miter lim="400000"/>
+                    </a:ln>
+                    <a:effectLst/>
+                  </pic:spPr>
+                </pic:pic>
+              </a:graphicData>
+            </a:graphic>
+          </wp:anchor>
+        </w:drawing>
+      </w:r>
+    </w:p>
+    <w:p>
+      <w:pPr>
+        <w:pStyle w:val="Body"/>
+        <w:widowControl w:val="0"/>
+        <w:tabs>
+          <w:tab w:val="left" w:pos="708"/>
+          <w:tab w:val="left" w:pos="1416"/>
+          <w:tab w:val="left" w:pos="2124"/>
+          <w:tab w:val="left" w:pos="2832"/>
+          <w:tab w:val="left" w:pos="3540"/>
+          <w:tab w:val="left" w:pos="4248"/>
+          <w:tab w:val="left" w:pos="4956"/>
+          <w:tab w:val="left" w:pos="5664"/>
+          <w:tab w:val="left" w:pos="6372"/>
+          <w:tab w:val="left" w:pos="7080"/>
+          <w:tab w:val="left" w:pos="7788"/>
+          <w:tab w:val="left" w:pos="8496"/>
+          <w:tab w:val="left" w:pos="9204"/>
+        </w:tabs>
+        <w:spacing w:line="360" w:lineRule="auto"/>
+        <w:jc w:val="center"/>
+        <w:rPr>
+          <w:sz w:val="46"/>
+          <w:szCs w:val="46"/>
+          <w:lang w:val="fr-FR"/>
+        </w:rPr>
+      </w:pPr>
+    </w:p>
+    <w:p>
+      <w:pPr>
+        <w:pStyle w:val="Body"/>
+        <w:widowControl w:val="0"/>
+        <w:tabs>
+          <w:tab w:val="left" w:pos="708"/>
+          <w:tab w:val="left" w:pos="1416"/>
+          <w:tab w:val="left" w:pos="2124"/>
+          <w:tab w:val="left" w:pos="2832"/>
+          <w:tab w:val="left" w:pos="3540"/>
+          <w:tab w:val="left" w:pos="4248"/>
+          <w:tab w:val="left" w:pos="4956"/>
+          <w:tab w:val="left" w:pos="5664"/>
+          <w:tab w:val="left" w:pos="6372"/>
+          <w:tab w:val="left" w:pos="7080"/>
+          <w:tab w:val="left" w:pos="7788"/>
+          <w:tab w:val="left" w:pos="8496"/>
+          <w:tab w:val="left" w:pos="9204"/>
+        </w:tabs>
+        <w:spacing w:line="360" w:lineRule="auto"/>
+        <w:jc w:val="center"/>
+        <w:rPr>
+          <w:b w:val="1"/>
+          <w:bCs w:val="1"/>
+          <w:sz w:val="46"/>
+          <w:szCs w:val="46"/>
+          <w:lang w:val="fr-FR"/>
+        </w:rPr>
+      </w:pPr>
+      <w:r>
+        <w:rPr>
+          <w:b w:val="1"/>
+          <w:bCs w:val="1"/>
+          <w:sz w:val="46"/>
+          <w:szCs w:val="46"/>
+          <w:rtl w:val="0"/>
+          <w:lang w:val="fr-FR"/>
+        </w:rPr>
+        <w:t>UNIVERSIT</w:t>
+      </w:r>
+      <w:r>
+        <w:rPr>
+          <w:rFonts w:hAnsi="Times New Roman" w:hint="default"/>
+          <w:b w:val="1"/>
+          <w:bCs w:val="1"/>
+          <w:sz w:val="46"/>
+          <w:szCs w:val="46"/>
+          <w:rtl w:val="0"/>
+          <w:lang w:val="fr-FR"/>
+        </w:rPr>
+        <w:t xml:space="preserve">É </w:t>
+      </w:r>
+      <w:r>
+        <w:rPr>
+          <w:b w:val="1"/>
+          <w:bCs w:val="1"/>
+          <w:sz w:val="46"/>
+          <w:szCs w:val="46"/>
+          <w:rtl w:val="0"/>
+          <w:lang w:val="fr-FR"/>
+        </w:rPr>
+        <w:t xml:space="preserve">DE LYON </w:t>
+      </w:r>
+      <w:r>
+        <w:rPr>
+          <w:b w:val="1"/>
+          <w:bCs w:val="1"/>
+          <w:sz w:val="46"/>
+          <w:szCs w:val="46"/>
+          <w:rtl w:val="0"/>
+          <w:lang w:val="fr-FR"/>
+        </w:rPr>
+        <w:t>1</w:t>
+      </w:r>
+    </w:p>
+    <w:p>
+      <w:pPr>
+        <w:pStyle w:val="Body"/>
+        <w:widowControl w:val="0"/>
+        <w:tabs>
+          <w:tab w:val="left" w:pos="708"/>
+          <w:tab w:val="left" w:pos="1416"/>
+          <w:tab w:val="left" w:pos="2124"/>
+          <w:tab w:val="left" w:pos="2832"/>
+          <w:tab w:val="left" w:pos="3540"/>
+          <w:tab w:val="left" w:pos="4248"/>
+          <w:tab w:val="left" w:pos="4956"/>
+          <w:tab w:val="left" w:pos="5664"/>
+          <w:tab w:val="left" w:pos="6372"/>
+          <w:tab w:val="left" w:pos="7080"/>
+          <w:tab w:val="left" w:pos="7788"/>
+          <w:tab w:val="left" w:pos="8496"/>
+          <w:tab w:val="left" w:pos="9204"/>
+        </w:tabs>
+        <w:spacing w:line="360" w:lineRule="auto"/>
+        <w:jc w:val="center"/>
+        <w:rPr>
+          <w:b w:val="1"/>
+          <w:bCs w:val="1"/>
+          <w:smallCaps w:val="1"/>
+          <w:sz w:val="46"/>
+          <w:szCs w:val="46"/>
+          <w:lang w:val="fr-FR"/>
+        </w:rPr>
+      </w:pPr>
+      <w:r>
+        <w:rPr>
+          <w:b w:val="1"/>
+          <w:bCs w:val="1"/>
+          <w:smallCaps w:val="1"/>
+          <w:sz w:val="46"/>
+          <w:szCs w:val="46"/>
+          <w:rtl w:val="0"/>
+          <w:lang w:val="fr-FR"/>
+        </w:rPr>
+        <w:t>IUT Lyon 1</w:t>
+      </w:r>
+    </w:p>
+    <w:p>
+      <w:pPr>
+        <w:pStyle w:val="Body"/>
+        <w:widowControl w:val="0"/>
+        <w:tabs>
+          <w:tab w:val="left" w:pos="708"/>
+          <w:tab w:val="left" w:pos="1416"/>
+          <w:tab w:val="left" w:pos="2124"/>
+          <w:tab w:val="left" w:pos="2832"/>
+          <w:tab w:val="left" w:pos="3540"/>
+          <w:tab w:val="left" w:pos="4248"/>
+          <w:tab w:val="left" w:pos="4956"/>
+          <w:tab w:val="left" w:pos="5664"/>
+          <w:tab w:val="left" w:pos="6372"/>
+          <w:tab w:val="left" w:pos="7080"/>
+          <w:tab w:val="left" w:pos="7788"/>
+          <w:tab w:val="left" w:pos="8496"/>
+          <w:tab w:val="left" w:pos="9204"/>
+        </w:tabs>
+        <w:spacing w:line="360" w:lineRule="auto"/>
+        <w:jc w:val="center"/>
+        <w:rPr>
+          <w:b w:val="1"/>
+          <w:bCs w:val="1"/>
+          <w:smallCaps w:val="1"/>
+          <w:sz w:val="46"/>
+          <w:szCs w:val="46"/>
+          <w:lang w:val="fr-FR"/>
+        </w:rPr>
+      </w:pPr>
+      <w:r>
+        <w:rPr>
+          <w:b w:val="1"/>
+          <w:bCs w:val="1"/>
+          <w:smallCaps w:val="1"/>
+          <w:sz w:val="46"/>
+          <w:szCs w:val="46"/>
+          <w:rtl w:val="0"/>
+          <w:lang w:val="fr-FR"/>
+        </w:rPr>
+        <w:t>D</w:t>
+      </w:r>
+      <w:r>
+        <w:rPr>
+          <w:rFonts w:hAnsi="Times New Roman" w:hint="default"/>
+          <w:b w:val="1"/>
+          <w:bCs w:val="1"/>
+          <w:smallCaps w:val="1"/>
+          <w:sz w:val="46"/>
+          <w:szCs w:val="46"/>
+          <w:rtl w:val="0"/>
+          <w:lang w:val="fr-FR"/>
+        </w:rPr>
+        <w:t>é</w:t>
+      </w:r>
+      <w:r>
+        <w:rPr>
+          <w:b w:val="1"/>
+          <w:bCs w:val="1"/>
+          <w:smallCaps w:val="1"/>
+          <w:sz w:val="46"/>
+          <w:szCs w:val="46"/>
+          <w:rtl w:val="0"/>
+          <w:lang w:val="fr-FR"/>
+        </w:rPr>
+        <w:t xml:space="preserve">partement </w:t>
+      </w:r>
+      <w:r>
+        <w:rPr>
+          <w:b w:val="1"/>
+          <w:bCs w:val="1"/>
+          <w:smallCaps w:val="1"/>
+          <w:sz w:val="46"/>
+          <w:szCs w:val="46"/>
+          <w:rtl w:val="0"/>
+          <w:lang w:val="fr-FR"/>
+        </w:rPr>
+        <w:t>Informatique</w:t>
+      </w:r>
+    </w:p>
+    <w:p>
+      <w:pPr>
+        <w:pStyle w:val="Body"/>
+        <w:widowControl w:val="0"/>
+        <w:tabs>
+          <w:tab w:val="left" w:pos="708"/>
+          <w:tab w:val="left" w:pos="1416"/>
+          <w:tab w:val="left" w:pos="2124"/>
+          <w:tab w:val="left" w:pos="2832"/>
+          <w:tab w:val="left" w:pos="3540"/>
+          <w:tab w:val="left" w:pos="4248"/>
+          <w:tab w:val="left" w:pos="4956"/>
+          <w:tab w:val="left" w:pos="5664"/>
+          <w:tab w:val="left" w:pos="6372"/>
+          <w:tab w:val="left" w:pos="7080"/>
+          <w:tab w:val="left" w:pos="7788"/>
+          <w:tab w:val="left" w:pos="8496"/>
+          <w:tab w:val="left" w:pos="9204"/>
+        </w:tabs>
+        <w:spacing w:line="360" w:lineRule="auto"/>
+        <w:jc w:val="center"/>
+        <w:rPr>
+          <w:b w:val="1"/>
+          <w:bCs w:val="1"/>
+          <w:smallCaps w:val="1"/>
+          <w:sz w:val="46"/>
+          <w:szCs w:val="46"/>
+          <w:lang w:val="fr-FR"/>
+        </w:rPr>
+      </w:pPr>
+      <w:r>
+        <w:rPr>
+          <w:b w:val="1"/>
+          <w:bCs w:val="1"/>
+          <w:smallCaps w:val="1"/>
+          <w:sz w:val="46"/>
+          <w:szCs w:val="46"/>
+          <w:rtl w:val="0"/>
+          <w:lang w:val="fr-FR"/>
+        </w:rPr>
+        <w:t>DUT Ann</w:t>
+      </w:r>
+      <w:r>
+        <w:rPr>
+          <w:rFonts w:hAnsi="Times New Roman" w:hint="default"/>
+          <w:b w:val="1"/>
+          <w:bCs w:val="1"/>
+          <w:smallCaps w:val="1"/>
+          <w:sz w:val="46"/>
+          <w:szCs w:val="46"/>
+          <w:rtl w:val="0"/>
+          <w:lang w:val="fr-FR"/>
+        </w:rPr>
+        <w:t>é</w:t>
+      </w:r>
+      <w:r>
+        <w:rPr>
+          <w:b w:val="1"/>
+          <w:bCs w:val="1"/>
+          <w:smallCaps w:val="1"/>
+          <w:sz w:val="46"/>
+          <w:szCs w:val="46"/>
+          <w:rtl w:val="0"/>
+          <w:lang w:val="fr-FR"/>
+        </w:rPr>
+        <w:t>e Sp</w:t>
+      </w:r>
+      <w:r>
+        <w:rPr>
+          <w:rFonts w:hAnsi="Times New Roman" w:hint="default"/>
+          <w:b w:val="1"/>
+          <w:bCs w:val="1"/>
+          <w:smallCaps w:val="1"/>
+          <w:sz w:val="46"/>
+          <w:szCs w:val="46"/>
+          <w:rtl w:val="0"/>
+          <w:lang w:val="fr-FR"/>
+        </w:rPr>
+        <w:t>é</w:t>
+      </w:r>
+      <w:r>
+        <w:rPr>
+          <w:b w:val="1"/>
+          <w:bCs w:val="1"/>
+          <w:smallCaps w:val="1"/>
+          <w:sz w:val="46"/>
+          <w:szCs w:val="46"/>
+          <w:rtl w:val="0"/>
+          <w:lang w:val="fr-FR"/>
+        </w:rPr>
+        <w:t>ciale</w:t>
+      </w:r>
+    </w:p>
+    <w:p>
+      <w:pPr>
+        <w:pStyle w:val="Body"/>
+        <w:widowControl w:val="0"/>
+        <w:tabs>
+          <w:tab w:val="left" w:pos="708"/>
+          <w:tab w:val="left" w:pos="1416"/>
+          <w:tab w:val="left" w:pos="2124"/>
+          <w:tab w:val="left" w:pos="2832"/>
+          <w:tab w:val="left" w:pos="3540"/>
+          <w:tab w:val="left" w:pos="4248"/>
+          <w:tab w:val="left" w:pos="4956"/>
+          <w:tab w:val="left" w:pos="5664"/>
+          <w:tab w:val="left" w:pos="6372"/>
+          <w:tab w:val="left" w:pos="7080"/>
+          <w:tab w:val="left" w:pos="7788"/>
+          <w:tab w:val="left" w:pos="8496"/>
+          <w:tab w:val="left" w:pos="9204"/>
+        </w:tabs>
+        <w:spacing w:line="360" w:lineRule="auto"/>
+        <w:jc w:val="center"/>
+        <w:rPr>
+          <w:b w:val="1"/>
+          <w:bCs w:val="1"/>
+          <w:smallCaps w:val="1"/>
+          <w:sz w:val="62"/>
+          <w:szCs w:val="62"/>
+          <w:lang w:val="fr-FR"/>
+        </w:rPr>
+      </w:pPr>
+    </w:p>
+    <w:p>
+      <w:pPr>
+        <w:pStyle w:val="Body"/>
+        <w:widowControl w:val="0"/>
+        <w:tabs>
+          <w:tab w:val="left" w:pos="708"/>
+          <w:tab w:val="left" w:pos="1416"/>
+          <w:tab w:val="left" w:pos="2124"/>
+          <w:tab w:val="left" w:pos="2832"/>
+          <w:tab w:val="left" w:pos="3540"/>
+          <w:tab w:val="left" w:pos="4248"/>
+          <w:tab w:val="left" w:pos="4956"/>
+          <w:tab w:val="left" w:pos="5664"/>
+          <w:tab w:val="left" w:pos="6372"/>
+          <w:tab w:val="left" w:pos="7080"/>
+          <w:tab w:val="left" w:pos="7788"/>
+          <w:tab w:val="left" w:pos="8496"/>
+          <w:tab w:val="left" w:pos="9204"/>
+        </w:tabs>
+        <w:spacing w:line="360" w:lineRule="auto"/>
+        <w:jc w:val="center"/>
+        <w:rPr>
+          <w:b w:val="1"/>
+          <w:bCs w:val="1"/>
+          <w:smallCaps w:val="1"/>
+          <w:sz w:val="62"/>
+          <w:szCs w:val="62"/>
+          <w:lang w:val="fr-FR"/>
+        </w:rPr>
+      </w:pPr>
+      <w:r>
+        <w:rPr>
+          <w:b w:val="1"/>
+          <w:bCs w:val="1"/>
+          <w:smallCaps w:val="1"/>
+          <w:sz w:val="62"/>
+          <w:szCs w:val="62"/>
+          <w:rtl w:val="0"/>
+          <w:lang w:val="fr-FR"/>
+        </w:rPr>
+        <w:t>Projet Tuteur</w:t>
+      </w:r>
+      <w:r>
+        <w:rPr>
+          <w:rFonts w:hAnsi="Times New Roman" w:hint="default"/>
+          <w:b w:val="1"/>
+          <w:bCs w:val="1"/>
+          <w:smallCaps w:val="1"/>
+          <w:sz w:val="62"/>
+          <w:szCs w:val="62"/>
+          <w:rtl w:val="0"/>
+          <w:lang w:val="fr-FR"/>
+        </w:rPr>
+        <w:t>é</w:t>
+      </w:r>
+    </w:p>
+    <w:p>
+      <w:pPr>
+        <w:pStyle w:val="Body"/>
+        <w:widowControl w:val="0"/>
+        <w:tabs>
+          <w:tab w:val="left" w:pos="708"/>
+          <w:tab w:val="left" w:pos="1416"/>
+          <w:tab w:val="left" w:pos="2124"/>
+          <w:tab w:val="left" w:pos="2832"/>
+          <w:tab w:val="left" w:pos="3540"/>
+          <w:tab w:val="left" w:pos="4248"/>
+          <w:tab w:val="left" w:pos="4956"/>
+          <w:tab w:val="left" w:pos="5664"/>
+          <w:tab w:val="left" w:pos="6372"/>
+          <w:tab w:val="left" w:pos="7080"/>
+          <w:tab w:val="left" w:pos="7788"/>
+          <w:tab w:val="left" w:pos="8496"/>
+          <w:tab w:val="left" w:pos="9204"/>
+        </w:tabs>
+        <w:spacing w:line="360" w:lineRule="auto"/>
+        <w:jc w:val="center"/>
+        <w:rPr>
+          <w:b w:val="1"/>
+          <w:bCs w:val="1"/>
+          <w:smallCaps w:val="1"/>
+          <w:sz w:val="62"/>
+          <w:szCs w:val="62"/>
+          <w:lang w:val="fr-FR"/>
+        </w:rPr>
+      </w:pPr>
+      <w:r>
+        <w:rPr>
+          <w:b w:val="1"/>
+          <w:bCs w:val="1"/>
+          <w:smallCaps w:val="1"/>
+          <w:sz w:val="62"/>
+          <w:szCs w:val="62"/>
+          <w:rtl w:val="0"/>
+          <w:lang w:val="fr-FR"/>
+        </w:rPr>
+        <w:t>~</w:t>
+      </w:r>
+    </w:p>
+    <w:p>
+      <w:pPr>
+        <w:pStyle w:val="Body"/>
+        <w:widowControl w:val="0"/>
+        <w:tabs>
+          <w:tab w:val="left" w:pos="708"/>
+          <w:tab w:val="left" w:pos="1416"/>
+          <w:tab w:val="left" w:pos="2124"/>
+          <w:tab w:val="left" w:pos="2832"/>
+          <w:tab w:val="left" w:pos="3540"/>
+          <w:tab w:val="left" w:pos="4248"/>
+          <w:tab w:val="left" w:pos="4956"/>
+          <w:tab w:val="left" w:pos="5664"/>
+          <w:tab w:val="left" w:pos="6372"/>
+          <w:tab w:val="left" w:pos="7080"/>
+          <w:tab w:val="left" w:pos="7788"/>
+          <w:tab w:val="left" w:pos="8496"/>
+          <w:tab w:val="left" w:pos="9204"/>
+        </w:tabs>
+        <w:spacing w:line="360" w:lineRule="auto"/>
+        <w:jc w:val="center"/>
+        <w:rPr>
+          <w:b w:val="1"/>
+          <w:bCs w:val="1"/>
+          <w:smallCaps w:val="1"/>
+          <w:sz w:val="60"/>
+          <w:szCs w:val="60"/>
+          <w:lang w:val="fr-FR"/>
+        </w:rPr>
+      </w:pPr>
+      <w:r>
+        <w:rPr>
+          <w:b w:val="1"/>
+          <w:bCs w:val="1"/>
+          <w:sz w:val="60"/>
+          <w:szCs w:val="60"/>
+          <w:rtl w:val="0"/>
+          <w:lang w:val="fr-FR"/>
+        </w:rPr>
+        <w:t>Document de synth</w:t>
+      </w:r>
+      <w:r>
+        <w:rPr>
+          <w:rFonts w:hAnsi="Times New Roman" w:hint="default"/>
+          <w:b w:val="1"/>
+          <w:bCs w:val="1"/>
+          <w:sz w:val="60"/>
+          <w:szCs w:val="60"/>
+          <w:rtl w:val="0"/>
+          <w:lang w:val="fr-FR"/>
+        </w:rPr>
+        <w:t>è</w:t>
+      </w:r>
+      <w:r>
+        <w:rPr>
+          <w:b w:val="1"/>
+          <w:bCs w:val="1"/>
+          <w:sz w:val="60"/>
+          <w:szCs w:val="60"/>
+          <w:rtl w:val="0"/>
+          <w:lang w:val="fr-FR"/>
+        </w:rPr>
+        <w:t>se</w:t>
+      </w:r>
+    </w:p>
+    <w:p>
+      <w:pPr>
+        <w:pStyle w:val="Body"/>
+        <w:widowControl w:val="0"/>
+        <w:tabs>
+          <w:tab w:val="left" w:pos="708"/>
+          <w:tab w:val="left" w:pos="1416"/>
+          <w:tab w:val="left" w:pos="2124"/>
+          <w:tab w:val="left" w:pos="2832"/>
+          <w:tab w:val="left" w:pos="3540"/>
+          <w:tab w:val="left" w:pos="4248"/>
+          <w:tab w:val="left" w:pos="4956"/>
+          <w:tab w:val="left" w:pos="5664"/>
+          <w:tab w:val="left" w:pos="6372"/>
+          <w:tab w:val="left" w:pos="7080"/>
+          <w:tab w:val="left" w:pos="7788"/>
+          <w:tab w:val="left" w:pos="8496"/>
+          <w:tab w:val="left" w:pos="9204"/>
+        </w:tabs>
+        <w:spacing w:line="360" w:lineRule="auto"/>
+        <w:jc w:val="center"/>
+      </w:pPr>
+      <w:r>
+        <w:rPr>
+          <w:b w:val="1"/>
+          <w:bCs w:val="1"/>
+          <w:smallCaps w:val="1"/>
+          <w:sz w:val="66"/>
+          <w:szCs w:val="66"/>
+          <w:lang w:val="fr-FR"/>
+        </w:rPr>
+        <w:br w:type="page"/>
+      </w:r>
+    </w:p>
+    <w:p>
+      <w:pPr>
+        <w:pStyle w:val="Body"/>
+        <w:widowControl w:val="0"/>
+        <w:rPr>
+          <w:rFonts w:ascii="Helvetica" w:cs="Helvetica" w:hAnsi="Helvetica" w:eastAsia="Helvetica"/>
+          <w:sz w:val="28"/>
+          <w:szCs w:val="28"/>
+        </w:rPr>
+      </w:pPr>
+      <w:r>
+        <w:rPr>
+          <w:rFonts w:ascii="Helvetica"/>
+          <w:sz w:val="28"/>
+          <w:szCs w:val="28"/>
+          <w:rtl w:val="0"/>
+          <w:lang w:val="fr-FR"/>
+        </w:rPr>
+        <w:t>Etudiants :</w:t>
+      </w:r>
+    </w:p>
+    <w:p>
+      <w:pPr>
+        <w:pStyle w:val="Body"/>
+        <w:widowControl w:val="0"/>
+        <w:rPr>
+          <w:rFonts w:ascii="Helvetica" w:cs="Helvetica" w:hAnsi="Helvetica" w:eastAsia="Helvetica"/>
+        </w:rPr>
+      </w:pPr>
+    </w:p>
+    <w:p>
+      <w:pPr>
+        <w:pStyle w:val="Body"/>
+        <w:widowControl w:val="0"/>
+        <w:rPr>
+          <w:rFonts w:ascii="Helvetica" w:cs="Helvetica" w:hAnsi="Helvetica" w:eastAsia="Helvetica"/>
+        </w:rPr>
+      </w:pPr>
+      <w:r>
+        <w:rPr>
+          <w:rFonts w:ascii="Helvetica"/>
+          <w:rtl w:val="0"/>
+          <w:lang w:val="fr-FR"/>
+        </w:rPr>
+        <w:t>Sarah Kugel,</w:t>
+      </w:r>
+    </w:p>
+    <w:p>
+      <w:pPr>
+        <w:pStyle w:val="Body"/>
+        <w:widowControl w:val="0"/>
+        <w:rPr>
+          <w:rFonts w:ascii="Helvetica" w:cs="Helvetica" w:hAnsi="Helvetica" w:eastAsia="Helvetica"/>
+        </w:rPr>
+      </w:pPr>
+      <w:r>
+        <w:rPr>
+          <w:rFonts w:ascii="Helvetica"/>
+          <w:rtl w:val="0"/>
+          <w:lang w:val="fr-FR"/>
+        </w:rPr>
+        <w:t>Quentin Vaudaine,</w:t>
+      </w:r>
+    </w:p>
+    <w:p>
+      <w:pPr>
+        <w:pStyle w:val="Body"/>
+        <w:widowControl w:val="0"/>
+        <w:rPr>
+          <w:rFonts w:ascii="Helvetica" w:cs="Helvetica" w:hAnsi="Helvetica" w:eastAsia="Helvetica"/>
+        </w:rPr>
+      </w:pPr>
+      <w:r>
+        <w:rPr>
+          <w:rFonts w:ascii="Helvetica"/>
+          <w:rtl w:val="0"/>
+          <w:lang w:val="fr-FR"/>
+        </w:rPr>
+        <w:t>Gabriel Augendre,</w:t>
+      </w:r>
+    </w:p>
+    <w:p>
+      <w:pPr>
+        <w:pStyle w:val="Body"/>
+        <w:widowControl w:val="0"/>
+        <w:rPr>
+          <w:rFonts w:ascii="Helvetica" w:cs="Helvetica" w:hAnsi="Helvetica" w:eastAsia="Helvetica"/>
+        </w:rPr>
+      </w:pPr>
+      <w:r>
+        <w:rPr>
+          <w:rFonts w:ascii="Helvetica"/>
+          <w:rtl w:val="0"/>
+          <w:lang w:val="fr-FR"/>
+        </w:rPr>
+        <w:t>Adrien Rabian,</w:t>
+      </w:r>
+    </w:p>
+    <w:p>
+      <w:pPr>
+        <w:pStyle w:val="Body"/>
+        <w:widowControl w:val="0"/>
+        <w:rPr>
+          <w:rFonts w:ascii="Helvetica" w:cs="Helvetica" w:hAnsi="Helvetica" w:eastAsia="Helvetica"/>
+        </w:rPr>
+      </w:pPr>
+      <w:r>
+        <w:rPr>
+          <w:rFonts w:ascii="Helvetica"/>
+          <w:rtl w:val="0"/>
+          <w:lang w:val="fr-FR"/>
+        </w:rPr>
+        <w:t>Philippe Giraudeau</w:t>
+      </w:r>
+    </w:p>
+    <w:p>
+      <w:pPr>
+        <w:pStyle w:val="Body"/>
+        <w:widowControl w:val="0"/>
+        <w:rPr>
+          <w:rFonts w:ascii="Helvetica" w:cs="Helvetica" w:hAnsi="Helvetica" w:eastAsia="Helvetica"/>
+        </w:rPr>
+      </w:pPr>
+    </w:p>
+    <w:p>
+      <w:pPr>
+        <w:pStyle w:val="Body"/>
+        <w:widowControl w:val="0"/>
+        <w:rPr>
+          <w:rFonts w:ascii="Helvetica" w:cs="Helvetica" w:hAnsi="Helvetica" w:eastAsia="Helvetica"/>
+        </w:rPr>
+      </w:pPr>
+    </w:p>
+    <w:p>
+      <w:pPr>
+        <w:pStyle w:val="Body"/>
+        <w:widowControl w:val="0"/>
+        <w:rPr>
+          <w:rFonts w:ascii="Helvetica" w:cs="Helvetica" w:hAnsi="Helvetica" w:eastAsia="Helvetica"/>
+          <w:sz w:val="28"/>
+          <w:szCs w:val="28"/>
+        </w:rPr>
+      </w:pPr>
+      <w:r>
+        <w:rPr>
+          <w:rFonts w:ascii="Helvetica"/>
+          <w:sz w:val="28"/>
+          <w:szCs w:val="28"/>
+          <w:rtl w:val="0"/>
+          <w:lang w:val="fr-FR"/>
+        </w:rPr>
+        <w:t>Responsable :</w:t>
+      </w:r>
+    </w:p>
+    <w:p>
+      <w:pPr>
+        <w:pStyle w:val="Default"/>
+        <w:widowControl w:val="0"/>
         <w:bidi w:val="0"/>
-      </w:pPr>
-      <w:r/>
+        <w:ind w:left="0" w:right="0" w:firstLine="0"/>
+        <w:jc w:val="left"/>
+        <w:rPr>
+          <w:sz w:val="24"/>
+          <w:szCs w:val="24"/>
+          <w:rtl w:val="0"/>
+        </w:rPr>
+      </w:pPr>
+      <w:r>
+        <w:rPr>
+          <w:rFonts w:ascii="Helvetica"/>
+          <w:sz w:val="24"/>
+          <w:szCs w:val="24"/>
+          <w:rtl w:val="0"/>
+        </w:rPr>
+        <w:t>Serge Fenet</w:t>
+      </w:r>
+    </w:p>
+    <w:p>
+      <w:pPr>
+        <w:pStyle w:val="Default"/>
+        <w:widowControl w:val="0"/>
+        <w:bidi w:val="0"/>
+        <w:ind w:left="0" w:right="0" w:firstLine="0"/>
+        <w:jc w:val="left"/>
+        <w:rPr>
+          <w:rtl w:val="0"/>
+        </w:rPr>
+      </w:pPr>
+      <w:r>
+        <w:rPr>
+          <w:rFonts w:ascii="Helvetica"/>
+          <w:sz w:val="24"/>
+          <w:szCs w:val="24"/>
+          <w:rtl w:val="0"/>
+          <w:lang w:val="fr-FR"/>
+        </w:rPr>
+        <w:t>Maitre de conf</w:t>
+      </w:r>
+      <w:r>
+        <w:rPr>
+          <w:rFonts w:hAnsi="Helvetica" w:hint="default"/>
+          <w:sz w:val="24"/>
+          <w:szCs w:val="24"/>
+          <w:rtl w:val="0"/>
+          <w:lang w:val="fr-FR"/>
+        </w:rPr>
+        <w:t>é</w:t>
+      </w:r>
+      <w:r>
+        <w:rPr>
+          <w:rFonts w:ascii="Helvetica"/>
+          <w:sz w:val="24"/>
+          <w:szCs w:val="24"/>
+          <w:rtl w:val="0"/>
+          <w:lang w:val="fr-FR"/>
+        </w:rPr>
+        <w:t>rence</w:t>
+      </w:r>
+      <w:r>
+        <w:rPr>
+          <w:rFonts w:ascii="Helvetica"/>
+          <w:sz w:val="24"/>
+          <w:szCs w:val="24"/>
+          <w:rtl w:val="0"/>
+        </w:rPr>
+        <w:t xml:space="preserve">, </w:t>
+      </w:r>
+      <w:r>
+        <w:rPr>
+          <w:rFonts w:hAnsi="Helvetica" w:hint="default"/>
+          <w:sz w:val="24"/>
+          <w:szCs w:val="24"/>
+          <w:rtl w:val="0"/>
+        </w:rPr>
+        <w:t>é</w:t>
+      </w:r>
+      <w:r>
+        <w:rPr>
+          <w:rFonts w:ascii="Helvetica"/>
+          <w:sz w:val="24"/>
+          <w:szCs w:val="24"/>
+          <w:rtl w:val="0"/>
+          <w:lang w:val="fr-FR"/>
+        </w:rPr>
+        <w:t>quipe DM2L, LIRIS Lab. (UMR 5205), IUT Lyon 1 (dept. Informatique), Lyon 1 Univ.</w:t>
+      </w:r>
+      <w:r>
+        <w:rPr>
+          <w:sz w:val="24"/>
+          <w:szCs w:val="24"/>
+          <w:rtl w:val="0"/>
+        </w:rPr>
+        <w:br w:type="page"/>
+      </w:r>
+    </w:p>
+    <w:p>
+      <w:pPr>
+        <w:pStyle w:val="Body"/>
+        <w:widowControl w:val="0"/>
+        <w:tabs>
+          <w:tab w:val="left" w:pos="708"/>
+          <w:tab w:val="left" w:pos="1416"/>
+          <w:tab w:val="left" w:pos="2124"/>
+          <w:tab w:val="left" w:pos="2832"/>
+          <w:tab w:val="left" w:pos="3540"/>
+          <w:tab w:val="left" w:pos="4248"/>
+          <w:tab w:val="left" w:pos="4956"/>
+          <w:tab w:val="left" w:pos="5664"/>
+          <w:tab w:val="left" w:pos="6372"/>
+          <w:tab w:val="left" w:pos="7080"/>
+          <w:tab w:val="left" w:pos="7788"/>
+          <w:tab w:val="left" w:pos="8496"/>
+          <w:tab w:val="left" w:pos="9204"/>
+        </w:tabs>
+        <w:spacing w:line="360" w:lineRule="auto"/>
+        <w:jc w:val="both"/>
+        <w:outlineLvl w:val="0"/>
+        <w:rPr>
+          <w:b w:val="1"/>
+          <w:bCs w:val="1"/>
+          <w:sz w:val="30"/>
+          <w:szCs w:val="30"/>
+          <w:lang w:val="fr-FR"/>
+        </w:rPr>
+      </w:pPr>
+      <w:r>
+        <w:rPr>
+          <w:rFonts w:ascii="Times New Roman" w:cs="Times New Roman" w:hAnsi="Times New Roman" w:eastAsia="Times New Roman"/>
+          <w:b w:val="1"/>
+          <w:bCs w:val="1"/>
+          <w:sz w:val="30"/>
+          <w:szCs w:val="30"/>
+          <w:rtl w:val="0"/>
+          <w:lang w:val="fr-FR"/>
+        </w:rPr>
+        <w:t>Titre Provisoire de notre projet tuteur</w:t>
+      </w:r>
+      <w:r>
+        <w:rPr>
+          <w:rFonts w:ascii="Times New Roman" w:cs="Times New Roman" w:hAnsi="Times New Roman" w:eastAsia="Times New Roman"/>
+          <w:b w:val="1"/>
+          <w:bCs w:val="1"/>
+          <w:sz w:val="30"/>
+          <w:szCs w:val="30"/>
+          <w:rtl w:val="0"/>
+          <w:lang w:val="fr-FR"/>
+        </w:rPr>
+        <w:t xml:space="preserve">é </w:t>
+      </w:r>
+      <w:r>
+        <w:rPr>
+          <w:rFonts w:ascii="Times New Roman" w:cs="Times New Roman" w:hAnsi="Times New Roman" w:eastAsia="Times New Roman"/>
+          <w:b w:val="1"/>
+          <w:bCs w:val="1"/>
+          <w:sz w:val="30"/>
+          <w:szCs w:val="30"/>
+          <w:rtl w:val="0"/>
+          <w:lang w:val="fr-FR"/>
+        </w:rPr>
+        <w:t>:</w:t>
+      </w:r>
+    </w:p>
+    <w:p>
+      <w:pPr>
+        <w:pStyle w:val="Body"/>
+        <w:widowControl w:val="0"/>
+        <w:tabs>
+          <w:tab w:val="left" w:pos="708"/>
+          <w:tab w:val="left" w:pos="1416"/>
+          <w:tab w:val="left" w:pos="2124"/>
+          <w:tab w:val="left" w:pos="2832"/>
+          <w:tab w:val="left" w:pos="3540"/>
+          <w:tab w:val="left" w:pos="4248"/>
+          <w:tab w:val="left" w:pos="4956"/>
+          <w:tab w:val="left" w:pos="5664"/>
+          <w:tab w:val="left" w:pos="6372"/>
+          <w:tab w:val="left" w:pos="7080"/>
+          <w:tab w:val="left" w:pos="7788"/>
+          <w:tab w:val="left" w:pos="8496"/>
+          <w:tab w:val="left" w:pos="9204"/>
+        </w:tabs>
+        <w:spacing w:line="360" w:lineRule="auto"/>
+        <w:jc w:val="both"/>
+        <w:outlineLvl w:val="0"/>
+        <w:rPr>
+          <w:b w:val="1"/>
+          <w:bCs w:val="1"/>
+          <w:sz w:val="30"/>
+          <w:szCs w:val="30"/>
+          <w:lang w:val="fr-FR"/>
+        </w:rPr>
+      </w:pPr>
+    </w:p>
+    <w:p>
+      <w:pPr>
+        <w:pStyle w:val="Body"/>
+        <w:widowControl w:val="0"/>
+        <w:tabs>
+          <w:tab w:val="left" w:pos="708"/>
+          <w:tab w:val="left" w:pos="1416"/>
+          <w:tab w:val="left" w:pos="2124"/>
+          <w:tab w:val="left" w:pos="2832"/>
+          <w:tab w:val="left" w:pos="3540"/>
+          <w:tab w:val="left" w:pos="4248"/>
+          <w:tab w:val="left" w:pos="4956"/>
+          <w:tab w:val="left" w:pos="5664"/>
+          <w:tab w:val="left" w:pos="6372"/>
+          <w:tab w:val="left" w:pos="7080"/>
+          <w:tab w:val="left" w:pos="7788"/>
+          <w:tab w:val="left" w:pos="8496"/>
+          <w:tab w:val="left" w:pos="9204"/>
+        </w:tabs>
+        <w:spacing w:line="360" w:lineRule="auto"/>
+        <w:jc w:val="both"/>
+        <w:outlineLvl w:val="0"/>
+        <w:rPr>
+          <w:sz w:val="30"/>
+          <w:szCs w:val="30"/>
+          <w:lang w:val="fr-FR"/>
+        </w:rPr>
+      </w:pPr>
+      <w:r>
+        <w:rPr>
+          <w:rFonts w:ascii="Times New Roman" w:cs="Times New Roman" w:hAnsi="Times New Roman" w:eastAsia="Times New Roman"/>
+          <w:sz w:val="30"/>
+          <w:szCs w:val="30"/>
+          <w:rtl w:val="0"/>
+          <w:lang w:val="fr-FR"/>
+        </w:rPr>
+        <w:t>Reconnaissance du niveau de pollution d</w:t>
+      </w:r>
+      <w:r>
+        <w:rPr>
+          <w:rFonts w:ascii="Times New Roman" w:cs="Times New Roman" w:hAnsi="Times New Roman" w:eastAsia="Times New Roman"/>
+          <w:sz w:val="30"/>
+          <w:szCs w:val="30"/>
+          <w:rtl w:val="0"/>
+          <w:lang w:val="fr-FR"/>
+        </w:rPr>
+        <w:t>’</w:t>
+      </w:r>
+      <w:r>
+        <w:rPr>
+          <w:rFonts w:ascii="Times New Roman" w:cs="Times New Roman" w:hAnsi="Times New Roman" w:eastAsia="Times New Roman"/>
+          <w:sz w:val="30"/>
+          <w:szCs w:val="30"/>
+          <w:rtl w:val="0"/>
+          <w:lang w:val="fr-FR"/>
+        </w:rPr>
+        <w:t>une masse d</w:t>
+      </w:r>
+      <w:r>
+        <w:rPr>
+          <w:rFonts w:ascii="Times New Roman" w:cs="Times New Roman" w:hAnsi="Times New Roman" w:eastAsia="Times New Roman"/>
+          <w:sz w:val="30"/>
+          <w:szCs w:val="30"/>
+          <w:rtl w:val="0"/>
+          <w:lang w:val="fr-FR"/>
+        </w:rPr>
+        <w:t>’</w:t>
+      </w:r>
+      <w:r>
+        <w:rPr>
+          <w:rFonts w:ascii="Times New Roman" w:cs="Times New Roman" w:hAnsi="Times New Roman" w:eastAsia="Times New Roman"/>
+          <w:sz w:val="30"/>
+          <w:szCs w:val="30"/>
+          <w:rtl w:val="0"/>
+          <w:lang w:val="fr-FR"/>
+        </w:rPr>
+        <w:t xml:space="preserve">eau par images satellite grace </w:t>
+      </w:r>
+      <w:r>
+        <w:rPr>
+          <w:rFonts w:ascii="Times New Roman" w:cs="Times New Roman" w:hAnsi="Times New Roman" w:eastAsia="Times New Roman"/>
+          <w:sz w:val="30"/>
+          <w:szCs w:val="30"/>
+          <w:rtl w:val="0"/>
+          <w:lang w:val="fr-FR"/>
+        </w:rPr>
+        <w:t xml:space="preserve">à </w:t>
+      </w:r>
+      <w:r>
+        <w:rPr>
+          <w:rFonts w:ascii="Times New Roman" w:cs="Times New Roman" w:hAnsi="Times New Roman" w:eastAsia="Times New Roman"/>
+          <w:sz w:val="30"/>
+          <w:szCs w:val="30"/>
+          <w:rtl w:val="0"/>
+          <w:lang w:val="fr-FR"/>
+        </w:rPr>
+        <w:t>un classifieur lin</w:t>
+      </w:r>
+      <w:r>
+        <w:rPr>
+          <w:rFonts w:ascii="Times New Roman" w:cs="Times New Roman" w:hAnsi="Times New Roman" w:eastAsia="Times New Roman"/>
+          <w:sz w:val="30"/>
+          <w:szCs w:val="30"/>
+          <w:rtl w:val="0"/>
+          <w:lang w:val="fr-FR"/>
+        </w:rPr>
+        <w:t>é</w:t>
+      </w:r>
+      <w:r>
+        <w:rPr>
+          <w:rFonts w:ascii="Times New Roman" w:cs="Times New Roman" w:hAnsi="Times New Roman" w:eastAsia="Times New Roman"/>
+          <w:sz w:val="30"/>
+          <w:szCs w:val="30"/>
+          <w:rtl w:val="0"/>
+          <w:lang w:val="fr-FR"/>
+        </w:rPr>
+        <w:t>aire de type r</w:t>
+      </w:r>
+      <w:r>
+        <w:rPr>
+          <w:rFonts w:ascii="Times New Roman" w:cs="Times New Roman" w:hAnsi="Times New Roman" w:eastAsia="Times New Roman"/>
+          <w:sz w:val="30"/>
+          <w:szCs w:val="30"/>
+          <w:rtl w:val="0"/>
+          <w:lang w:val="fr-FR"/>
+        </w:rPr>
+        <w:t>é</w:t>
+      </w:r>
+      <w:r>
+        <w:rPr>
+          <w:rFonts w:ascii="Times New Roman" w:cs="Times New Roman" w:hAnsi="Times New Roman" w:eastAsia="Times New Roman"/>
+          <w:sz w:val="30"/>
+          <w:szCs w:val="30"/>
+          <w:rtl w:val="0"/>
+          <w:lang w:val="fr-FR"/>
+        </w:rPr>
+        <w:t>seau de neurone formel.</w:t>
+      </w:r>
+    </w:p>
+    <w:p>
+      <w:pPr>
+        <w:pStyle w:val="Body"/>
+        <w:widowControl w:val="0"/>
+        <w:tabs>
+          <w:tab w:val="left" w:pos="708"/>
+          <w:tab w:val="left" w:pos="1416"/>
+          <w:tab w:val="left" w:pos="2124"/>
+          <w:tab w:val="left" w:pos="2832"/>
+          <w:tab w:val="left" w:pos="3540"/>
+          <w:tab w:val="left" w:pos="4248"/>
+          <w:tab w:val="left" w:pos="4956"/>
+          <w:tab w:val="left" w:pos="5664"/>
+          <w:tab w:val="left" w:pos="6372"/>
+          <w:tab w:val="left" w:pos="7080"/>
+          <w:tab w:val="left" w:pos="7788"/>
+          <w:tab w:val="left" w:pos="8496"/>
+          <w:tab w:val="left" w:pos="9204"/>
+        </w:tabs>
+        <w:spacing w:line="360" w:lineRule="auto"/>
+        <w:jc w:val="both"/>
+        <w:outlineLvl w:val="0"/>
+        <w:rPr>
+          <w:b w:val="1"/>
+          <w:bCs w:val="1"/>
+          <w:sz w:val="30"/>
+          <w:szCs w:val="30"/>
+          <w:lang w:val="fr-FR"/>
+        </w:rPr>
+      </w:pPr>
+    </w:p>
+    <w:p>
+      <w:pPr>
+        <w:pStyle w:val="Body"/>
+        <w:widowControl w:val="0"/>
+        <w:tabs>
+          <w:tab w:val="left" w:pos="708"/>
+          <w:tab w:val="left" w:pos="1416"/>
+          <w:tab w:val="left" w:pos="2124"/>
+          <w:tab w:val="left" w:pos="2832"/>
+          <w:tab w:val="left" w:pos="3540"/>
+          <w:tab w:val="left" w:pos="4248"/>
+          <w:tab w:val="left" w:pos="4956"/>
+          <w:tab w:val="left" w:pos="5664"/>
+          <w:tab w:val="left" w:pos="6372"/>
+          <w:tab w:val="left" w:pos="7080"/>
+          <w:tab w:val="left" w:pos="7788"/>
+          <w:tab w:val="left" w:pos="8496"/>
+          <w:tab w:val="left" w:pos="9204"/>
+        </w:tabs>
+        <w:spacing w:line="360" w:lineRule="auto"/>
+        <w:jc w:val="both"/>
+        <w:outlineLvl w:val="0"/>
+        <w:rPr>
+          <w:b w:val="1"/>
+          <w:bCs w:val="1"/>
+          <w:sz w:val="30"/>
+          <w:szCs w:val="30"/>
+          <w:lang w:val="fr-FR"/>
+        </w:rPr>
+      </w:pPr>
+      <w:r>
+        <w:rPr>
+          <w:rFonts w:ascii="Times New Roman" w:cs="Times New Roman" w:hAnsi="Times New Roman" w:eastAsia="Times New Roman"/>
+          <w:b w:val="1"/>
+          <w:bCs w:val="1"/>
+          <w:sz w:val="30"/>
+          <w:szCs w:val="30"/>
+          <w:rtl w:val="0"/>
+          <w:lang w:val="fr-FR"/>
+        </w:rPr>
+        <w:t>Pr</w:t>
+      </w:r>
+      <w:r>
+        <w:rPr>
+          <w:rFonts w:ascii="Times New Roman" w:cs="Times New Roman" w:hAnsi="Times New Roman" w:eastAsia="Times New Roman"/>
+          <w:b w:val="1"/>
+          <w:bCs w:val="1"/>
+          <w:sz w:val="30"/>
+          <w:szCs w:val="30"/>
+          <w:rtl w:val="0"/>
+          <w:lang w:val="fr-FR"/>
+        </w:rPr>
+        <w:t>é</w:t>
+      </w:r>
+      <w:r>
+        <w:rPr>
+          <w:rFonts w:ascii="Times New Roman" w:cs="Times New Roman" w:hAnsi="Times New Roman" w:eastAsia="Times New Roman"/>
+          <w:b w:val="1"/>
+          <w:bCs w:val="1"/>
+          <w:sz w:val="30"/>
+          <w:szCs w:val="30"/>
+          <w:rtl w:val="0"/>
+          <w:lang w:val="fr-FR"/>
+        </w:rPr>
+        <w:t>sentation du projet :</w:t>
+      </w:r>
+    </w:p>
+    <w:p>
+      <w:pPr>
+        <w:pStyle w:val="Body"/>
+      </w:pPr>
+    </w:p>
+    <w:p>
+      <w:pPr>
+        <w:pStyle w:val="Body"/>
+      </w:pPr>
+      <w:r>
+        <w:rPr>
+          <w:rFonts w:ascii="Times New Roman" w:cs="Arial Unicode MS" w:hAnsi="Arial Unicode MS" w:eastAsia="Arial Unicode MS"/>
+          <w:rtl w:val="0"/>
+          <w:lang w:val="fr-FR"/>
+        </w:rPr>
+        <w:t>La r</w:t>
+      </w:r>
+      <w:r>
+        <w:rPr>
+          <w:rFonts w:ascii="Arial Unicode MS" w:cs="Arial Unicode MS" w:hAnsi="Times New Roman" w:eastAsia="Arial Unicode MS" w:hint="default"/>
+          <w:rtl w:val="0"/>
+          <w:lang w:val="fr-FR"/>
+        </w:rPr>
+        <w:t>é</w:t>
+      </w:r>
+      <w:r>
+        <w:rPr>
+          <w:rFonts w:ascii="Times New Roman" w:cs="Arial Unicode MS" w:hAnsi="Arial Unicode MS" w:eastAsia="Arial Unicode MS"/>
+          <w:rtl w:val="0"/>
+          <w:lang w:val="fr-FR"/>
+        </w:rPr>
+        <w:t>gion des Dombes dans l</w:t>
+      </w:r>
+      <w:r>
+        <w:rPr>
+          <w:rFonts w:ascii="Arial Unicode MS" w:cs="Arial Unicode MS" w:hAnsi="Times New Roman" w:eastAsia="Arial Unicode MS" w:hint="default"/>
+          <w:rtl w:val="0"/>
+          <w:lang w:val="fr-FR"/>
+        </w:rPr>
+        <w:t>’</w:t>
+      </w:r>
+      <w:r>
+        <w:rPr>
+          <w:rFonts w:ascii="Times New Roman" w:cs="Arial Unicode MS" w:hAnsi="Arial Unicode MS" w:eastAsia="Arial Unicode MS"/>
+          <w:rtl w:val="0"/>
+          <w:lang w:val="fr-FR"/>
+        </w:rPr>
+        <w:t>Ain pr</w:t>
+      </w:r>
+      <w:r>
+        <w:rPr>
+          <w:rFonts w:ascii="Arial Unicode MS" w:cs="Arial Unicode MS" w:hAnsi="Times New Roman" w:eastAsia="Arial Unicode MS" w:hint="default"/>
+          <w:rtl w:val="0"/>
+          <w:lang w:val="fr-FR"/>
+        </w:rPr>
+        <w:t>è</w:t>
+      </w:r>
+      <w:r>
+        <w:rPr>
+          <w:rFonts w:ascii="Times New Roman" w:cs="Arial Unicode MS" w:hAnsi="Arial Unicode MS" w:eastAsia="Arial Unicode MS"/>
+          <w:rtl w:val="0"/>
+          <w:lang w:val="fr-FR"/>
+        </w:rPr>
+        <w:t>s de Bourg en Bresse poss</w:t>
+      </w:r>
+      <w:r>
+        <w:rPr>
+          <w:rFonts w:ascii="Arial Unicode MS" w:cs="Arial Unicode MS" w:hAnsi="Times New Roman" w:eastAsia="Arial Unicode MS" w:hint="default"/>
+          <w:rtl w:val="0"/>
+          <w:lang w:val="fr-FR"/>
+        </w:rPr>
+        <w:t>è</w:t>
+      </w:r>
+      <w:r>
+        <w:rPr>
+          <w:rFonts w:ascii="Times New Roman" w:cs="Arial Unicode MS" w:hAnsi="Arial Unicode MS" w:eastAsia="Arial Unicode MS"/>
+          <w:rtl w:val="0"/>
+          <w:lang w:val="fr-FR"/>
+        </w:rPr>
+        <w:t>de une quantit</w:t>
+      </w:r>
+      <w:r>
+        <w:rPr>
+          <w:rFonts w:ascii="Arial Unicode MS" w:cs="Arial Unicode MS" w:hAnsi="Times New Roman" w:eastAsia="Arial Unicode MS" w:hint="default"/>
+          <w:rtl w:val="0"/>
+          <w:lang w:val="fr-FR"/>
+        </w:rPr>
+        <w:t xml:space="preserve">é </w:t>
+      </w:r>
+      <w:r>
+        <w:rPr>
+          <w:rFonts w:ascii="Times New Roman" w:cs="Arial Unicode MS" w:hAnsi="Arial Unicode MS" w:eastAsia="Arial Unicode MS"/>
+          <w:rtl w:val="0"/>
+          <w:lang w:val="fr-FR"/>
+        </w:rPr>
+        <w:t>importante de lacs et bassins tous interconnect</w:t>
+      </w:r>
+      <w:r>
+        <w:rPr>
+          <w:rFonts w:ascii="Arial Unicode MS" w:cs="Arial Unicode MS" w:hAnsi="Times New Roman" w:eastAsia="Arial Unicode MS" w:hint="default"/>
+          <w:rtl w:val="0"/>
+          <w:lang w:val="fr-FR"/>
+        </w:rPr>
+        <w:t>é</w:t>
+      </w:r>
+      <w:r>
+        <w:rPr>
+          <w:rFonts w:ascii="Times New Roman" w:cs="Arial Unicode MS" w:hAnsi="Arial Unicode MS" w:eastAsia="Arial Unicode MS"/>
+          <w:rtl w:val="0"/>
+          <w:lang w:val="fr-FR"/>
+        </w:rPr>
+        <w:t xml:space="preserve">s. </w:t>
+      </w:r>
+      <w:r>
+        <w:rPr>
+          <w:rFonts w:ascii="Times New Roman" w:cs="Arial Unicode MS" w:hAnsi="Arial Unicode MS" w:eastAsia="Arial Unicode MS"/>
+          <w:i w:val="1"/>
+          <w:iCs w:val="1"/>
+          <w:rtl w:val="0"/>
+          <w:lang w:val="fr-FR"/>
+        </w:rPr>
+        <w:t xml:space="preserve">[Blabla </w:t>
+      </w:r>
+      <w:r>
+        <w:rPr>
+          <w:rFonts w:ascii="Arial Unicode MS" w:cs="Arial Unicode MS" w:hAnsi="Times New Roman" w:eastAsia="Arial Unicode MS" w:hint="default"/>
+          <w:i w:val="1"/>
+          <w:iCs w:val="1"/>
+          <w:rtl w:val="0"/>
+          <w:lang w:val="fr-FR"/>
+        </w:rPr>
+        <w:t xml:space="preserve">à </w:t>
+      </w:r>
+      <w:r>
+        <w:rPr>
+          <w:rFonts w:ascii="Times New Roman" w:cs="Arial Unicode MS" w:hAnsi="Arial Unicode MS" w:eastAsia="Arial Unicode MS"/>
+          <w:i w:val="1"/>
+          <w:iCs w:val="1"/>
+          <w:rtl w:val="0"/>
+          <w:lang w:val="fr-FR"/>
+        </w:rPr>
+        <w:t>rajouter sur l</w:t>
+      </w:r>
+      <w:r>
+        <w:rPr>
+          <w:rFonts w:ascii="Arial Unicode MS" w:cs="Arial Unicode MS" w:hAnsi="Times New Roman" w:eastAsia="Arial Unicode MS" w:hint="default"/>
+          <w:i w:val="1"/>
+          <w:iCs w:val="1"/>
+          <w:rtl w:val="0"/>
+          <w:lang w:val="fr-FR"/>
+        </w:rPr>
+        <w:t>’</w:t>
+      </w:r>
+      <w:r>
+        <w:rPr>
+          <w:rFonts w:ascii="Times New Roman" w:cs="Arial Unicode MS" w:hAnsi="Arial Unicode MS" w:eastAsia="Arial Unicode MS"/>
+          <w:i w:val="1"/>
+          <w:iCs w:val="1"/>
+          <w:rtl w:val="0"/>
+          <w:lang w:val="fr-FR"/>
+        </w:rPr>
+        <w:t>utilit</w:t>
+      </w:r>
+      <w:r>
+        <w:rPr>
+          <w:rFonts w:ascii="Arial Unicode MS" w:cs="Arial Unicode MS" w:hAnsi="Times New Roman" w:eastAsia="Arial Unicode MS" w:hint="default"/>
+          <w:i w:val="1"/>
+          <w:iCs w:val="1"/>
+          <w:rtl w:val="0"/>
+          <w:lang w:val="fr-FR"/>
+        </w:rPr>
+        <w:t xml:space="preserve">é </w:t>
+      </w:r>
+      <w:r>
+        <w:rPr>
+          <w:rFonts w:ascii="Times New Roman" w:cs="Arial Unicode MS" w:hAnsi="Arial Unicode MS" w:eastAsia="Arial Unicode MS"/>
+          <w:i w:val="1"/>
+          <w:iCs w:val="1"/>
+          <w:rtl w:val="0"/>
+          <w:lang w:val="fr-FR"/>
+        </w:rPr>
+        <w:t>des lacs dans l</w:t>
+      </w:r>
+      <w:r>
+        <w:rPr>
+          <w:rFonts w:ascii="Arial Unicode MS" w:cs="Arial Unicode MS" w:hAnsi="Times New Roman" w:eastAsia="Arial Unicode MS" w:hint="default"/>
+          <w:i w:val="1"/>
+          <w:iCs w:val="1"/>
+          <w:rtl w:val="0"/>
+          <w:lang w:val="fr-FR"/>
+        </w:rPr>
+        <w:t>’é</w:t>
+      </w:r>
+      <w:r>
+        <w:rPr>
+          <w:rFonts w:ascii="Times New Roman" w:cs="Arial Unicode MS" w:hAnsi="Arial Unicode MS" w:eastAsia="Arial Unicode MS"/>
+          <w:i w:val="1"/>
+          <w:iCs w:val="1"/>
+          <w:rtl w:val="0"/>
+          <w:lang w:val="fr-FR"/>
+        </w:rPr>
+        <w:t>cosyst</w:t>
+      </w:r>
+      <w:r>
+        <w:rPr>
+          <w:rFonts w:ascii="Arial Unicode MS" w:cs="Arial Unicode MS" w:hAnsi="Times New Roman" w:eastAsia="Arial Unicode MS" w:hint="default"/>
+          <w:i w:val="1"/>
+          <w:iCs w:val="1"/>
+          <w:rtl w:val="0"/>
+          <w:lang w:val="fr-FR"/>
+        </w:rPr>
+        <w:t>è</w:t>
+      </w:r>
+      <w:r>
+        <w:rPr>
+          <w:rFonts w:ascii="Times New Roman" w:cs="Arial Unicode MS" w:hAnsi="Arial Unicode MS" w:eastAsia="Arial Unicode MS"/>
+          <w:i w:val="1"/>
+          <w:iCs w:val="1"/>
+          <w:rtl w:val="0"/>
+          <w:lang w:val="fr-FR"/>
+        </w:rPr>
+        <w:t>me de la r</w:t>
+      </w:r>
+      <w:r>
+        <w:rPr>
+          <w:rFonts w:ascii="Arial Unicode MS" w:cs="Arial Unicode MS" w:hAnsi="Times New Roman" w:eastAsia="Arial Unicode MS" w:hint="default"/>
+          <w:i w:val="1"/>
+          <w:iCs w:val="1"/>
+          <w:rtl w:val="0"/>
+          <w:lang w:val="fr-FR"/>
+        </w:rPr>
+        <w:t>é</w:t>
+      </w:r>
+      <w:r>
+        <w:rPr>
+          <w:rFonts w:ascii="Times New Roman" w:cs="Arial Unicode MS" w:hAnsi="Arial Unicode MS" w:eastAsia="Arial Unicode MS"/>
+          <w:i w:val="1"/>
+          <w:iCs w:val="1"/>
+          <w:rtl w:val="0"/>
+          <w:lang w:val="fr-FR"/>
+        </w:rPr>
+        <w:t>gion]</w:t>
+      </w:r>
+      <w:r>
+        <w:rPr>
+          <w:rFonts w:ascii="Times New Roman" w:cs="Arial Unicode MS" w:hAnsi="Arial Unicode MS" w:eastAsia="Arial Unicode MS"/>
+          <w:rtl w:val="0"/>
+          <w:lang w:val="fr-FR"/>
+        </w:rPr>
+        <w:t xml:space="preserve"> Beaucoup de ces lacs et bassins se situent </w:t>
+      </w:r>
+      <w:r>
+        <w:rPr>
+          <w:rFonts w:ascii="Arial Unicode MS" w:cs="Arial Unicode MS" w:hAnsi="Times New Roman" w:eastAsia="Arial Unicode MS" w:hint="default"/>
+          <w:rtl w:val="0"/>
+          <w:lang w:val="fr-FR"/>
+        </w:rPr>
+        <w:t xml:space="preserve">à </w:t>
+      </w:r>
+      <w:r>
+        <w:rPr>
+          <w:rFonts w:ascii="Times New Roman" w:cs="Arial Unicode MS" w:hAnsi="Arial Unicode MS" w:eastAsia="Arial Unicode MS"/>
+          <w:rtl w:val="0"/>
+          <w:lang w:val="fr-FR"/>
+        </w:rPr>
+        <w:t>proximit</w:t>
+      </w:r>
+      <w:r>
+        <w:rPr>
+          <w:rFonts w:ascii="Arial Unicode MS" w:cs="Arial Unicode MS" w:hAnsi="Times New Roman" w:eastAsia="Arial Unicode MS" w:hint="default"/>
+          <w:rtl w:val="0"/>
+          <w:lang w:val="fr-FR"/>
+        </w:rPr>
+        <w:t xml:space="preserve">é </w:t>
+      </w:r>
+      <w:r>
+        <w:rPr>
+          <w:rFonts w:ascii="Times New Roman" w:cs="Arial Unicode MS" w:hAnsi="Arial Unicode MS" w:eastAsia="Arial Unicode MS"/>
+          <w:rtl w:val="0"/>
+          <w:lang w:val="fr-FR"/>
+        </w:rPr>
+        <w:t xml:space="preserve">de champs agricole. Ces champs </w:t>
+      </w:r>
+      <w:r>
+        <w:rPr>
+          <w:rFonts w:ascii="Arial Unicode MS" w:cs="Arial Unicode MS" w:hAnsi="Times New Roman" w:eastAsia="Arial Unicode MS" w:hint="default"/>
+          <w:rtl w:val="0"/>
+          <w:lang w:val="fr-FR"/>
+        </w:rPr>
+        <w:t>é</w:t>
+      </w:r>
+      <w:r>
+        <w:rPr>
+          <w:rFonts w:ascii="Times New Roman" w:cs="Arial Unicode MS" w:hAnsi="Arial Unicode MS" w:eastAsia="Arial Unicode MS"/>
+          <w:rtl w:val="0"/>
+          <w:lang w:val="fr-FR"/>
+        </w:rPr>
+        <w:t>tant utilis</w:t>
+      </w:r>
+      <w:r>
+        <w:rPr>
+          <w:rFonts w:ascii="Arial Unicode MS" w:cs="Arial Unicode MS" w:hAnsi="Times New Roman" w:eastAsia="Arial Unicode MS" w:hint="default"/>
+          <w:rtl w:val="0"/>
+          <w:lang w:val="fr-FR"/>
+        </w:rPr>
+        <w:t>é</w:t>
+      </w:r>
+      <w:r>
+        <w:rPr>
+          <w:rFonts w:ascii="Times New Roman" w:cs="Arial Unicode MS" w:hAnsi="Arial Unicode MS" w:eastAsia="Arial Unicode MS"/>
+          <w:rtl w:val="0"/>
+          <w:lang w:val="fr-FR"/>
+        </w:rPr>
+        <w:t>s de mani</w:t>
+      </w:r>
+      <w:r>
+        <w:rPr>
+          <w:rFonts w:ascii="Arial Unicode MS" w:cs="Arial Unicode MS" w:hAnsi="Times New Roman" w:eastAsia="Arial Unicode MS" w:hint="default"/>
+          <w:rtl w:val="0"/>
+          <w:lang w:val="fr-FR"/>
+        </w:rPr>
+        <w:t>è</w:t>
+      </w:r>
+      <w:r>
+        <w:rPr>
+          <w:rFonts w:ascii="Times New Roman" w:cs="Arial Unicode MS" w:hAnsi="Arial Unicode MS" w:eastAsia="Arial Unicode MS"/>
+          <w:rtl w:val="0"/>
+          <w:lang w:val="fr-FR"/>
+        </w:rPr>
+        <w:t xml:space="preserve">re intensive, le recours </w:t>
+      </w:r>
+      <w:r>
+        <w:rPr>
+          <w:rFonts w:ascii="Arial Unicode MS" w:cs="Arial Unicode MS" w:hAnsi="Times New Roman" w:eastAsia="Arial Unicode MS" w:hint="default"/>
+          <w:rtl w:val="0"/>
+          <w:lang w:val="fr-FR"/>
+        </w:rPr>
+        <w:t xml:space="preserve">à </w:t>
+      </w:r>
+      <w:r>
+        <w:rPr>
+          <w:rFonts w:ascii="Times New Roman" w:cs="Arial Unicode MS" w:hAnsi="Arial Unicode MS" w:eastAsia="Arial Unicode MS"/>
+          <w:rtl w:val="0"/>
+          <w:lang w:val="fr-FR"/>
+        </w:rPr>
+        <w:t>des pesticides et engrais chimique et souvent le meilleur moyens pour les agriculteurs des Dombes de garder un rythme de production cons</w:t>
+      </w:r>
+      <w:r>
+        <w:rPr>
+          <w:rFonts w:ascii="Arial Unicode MS" w:cs="Arial Unicode MS" w:hAnsi="Times New Roman" w:eastAsia="Arial Unicode MS" w:hint="default"/>
+          <w:rtl w:val="0"/>
+          <w:lang w:val="fr-FR"/>
+        </w:rPr>
+        <w:t>é</w:t>
+      </w:r>
+      <w:r>
+        <w:rPr>
+          <w:rFonts w:ascii="Times New Roman" w:cs="Arial Unicode MS" w:hAnsi="Arial Unicode MS" w:eastAsia="Arial Unicode MS"/>
+          <w:rtl w:val="0"/>
+          <w:lang w:val="fr-FR"/>
+        </w:rPr>
+        <w:t>quent.</w:t>
+      </w:r>
+    </w:p>
+    <w:p>
+      <w:pPr>
+        <w:pStyle w:val="Body"/>
+      </w:pPr>
+    </w:p>
+    <w:p>
+      <w:pPr>
+        <w:pStyle w:val="Default"/>
+        <w:bidi w:val="0"/>
+        <w:ind w:left="0" w:right="0" w:firstLine="0"/>
+        <w:jc w:val="left"/>
+        <w:rPr>
+          <w:rFonts w:ascii="Helvetica Neue" w:cs="Helvetica Neue" w:hAnsi="Helvetica Neue" w:eastAsia="Helvetica Neue"/>
+          <w:color w:val="323232"/>
+          <w:sz w:val="32"/>
+          <w:szCs w:val="32"/>
+          <w:rtl w:val="0"/>
+        </w:rPr>
+      </w:pPr>
+      <w:r>
+        <w:rPr>
+          <w:rFonts w:ascii="Times New Roman"/>
+          <w:color w:val="000000"/>
+          <w:sz w:val="24"/>
+          <w:szCs w:val="24"/>
+          <w:rtl w:val="0"/>
+          <w:lang w:val="fr-FR"/>
+        </w:rPr>
+        <w:t>Les bassins sont utilis</w:t>
+      </w:r>
+      <w:r>
+        <w:rPr>
+          <w:rFonts w:hAnsi="Times New Roman" w:hint="default"/>
+          <w:color w:val="000000"/>
+          <w:sz w:val="24"/>
+          <w:szCs w:val="24"/>
+          <w:rtl w:val="0"/>
+        </w:rPr>
+        <w:t>é</w:t>
+      </w:r>
+      <w:r>
+        <w:rPr>
+          <w:rFonts w:ascii="Times New Roman"/>
+          <w:color w:val="000000"/>
+          <w:sz w:val="24"/>
+          <w:szCs w:val="24"/>
+          <w:rtl w:val="0"/>
+          <w:lang w:val="fr-FR"/>
+        </w:rPr>
+        <w:t>s pour l'agriculture et la pisciculture, les pisciculteurs voient leur population de poissons d</w:t>
+      </w:r>
+      <w:r>
+        <w:rPr>
+          <w:rFonts w:hAnsi="Times New Roman" w:hint="default"/>
+          <w:color w:val="000000"/>
+          <w:sz w:val="24"/>
+          <w:szCs w:val="24"/>
+          <w:rtl w:val="0"/>
+        </w:rPr>
+        <w:t>é</w:t>
+      </w:r>
+      <w:r>
+        <w:rPr>
+          <w:rFonts w:ascii="Times New Roman"/>
+          <w:color w:val="000000"/>
+          <w:sz w:val="24"/>
+          <w:szCs w:val="24"/>
+          <w:rtl w:val="0"/>
+        </w:rPr>
+        <w:t>cim</w:t>
+      </w:r>
+      <w:r>
+        <w:rPr>
+          <w:rFonts w:hAnsi="Times New Roman" w:hint="default"/>
+          <w:color w:val="000000"/>
+          <w:sz w:val="24"/>
+          <w:szCs w:val="24"/>
+          <w:rtl w:val="0"/>
+        </w:rPr>
+        <w:t>é</w:t>
+      </w:r>
+      <w:r>
+        <w:rPr>
+          <w:rFonts w:ascii="Times New Roman"/>
+          <w:color w:val="000000"/>
+          <w:sz w:val="24"/>
+          <w:szCs w:val="24"/>
+          <w:rtl w:val="0"/>
+          <w:lang w:val="fr-FR"/>
+        </w:rPr>
+        <w:t>es par les algues qui arrivent lors du remplissage du bassin et prolif</w:t>
+      </w:r>
+      <w:r>
+        <w:rPr>
+          <w:rFonts w:hAnsi="Times New Roman" w:hint="default"/>
+          <w:color w:val="000000"/>
+          <w:sz w:val="24"/>
+          <w:szCs w:val="24"/>
+          <w:rtl w:val="0"/>
+          <w:lang w:val="fr-FR"/>
+        </w:rPr>
+        <w:t>è</w:t>
+      </w:r>
+      <w:r>
+        <w:rPr>
+          <w:rFonts w:ascii="Times New Roman"/>
+          <w:color w:val="000000"/>
+          <w:sz w:val="24"/>
+          <w:szCs w:val="24"/>
+          <w:rtl w:val="0"/>
+          <w:lang w:val="fr-FR"/>
+        </w:rPr>
+        <w:t>rent sous certaines conditions.</w:t>
+      </w:r>
+    </w:p>
+    <w:p>
+      <w:pPr>
+        <w:pStyle w:val="Default"/>
+        <w:bidi w:val="0"/>
+        <w:ind w:left="0" w:right="0" w:firstLine="0"/>
+        <w:jc w:val="left"/>
+        <w:rPr>
+          <w:rFonts w:ascii="Times New Roman" w:cs="Times New Roman" w:hAnsi="Times New Roman" w:eastAsia="Times New Roman"/>
+          <w:color w:val="000000"/>
+          <w:sz w:val="24"/>
+          <w:szCs w:val="24"/>
+          <w:rtl w:val="0"/>
+        </w:rPr>
+      </w:pPr>
+    </w:p>
+    <w:p>
+      <w:pPr>
+        <w:pStyle w:val="Body"/>
+      </w:pPr>
+      <w:r>
+        <w:rPr>
+          <w:rFonts w:ascii="Times New Roman" w:cs="Arial Unicode MS" w:hAnsi="Arial Unicode MS" w:eastAsia="Arial Unicode MS"/>
+          <w:rtl w:val="0"/>
+          <w:lang w:val="fr-FR"/>
+        </w:rPr>
+        <w:t>Le taux de pollution des terres et des eaux de cette r</w:t>
+      </w:r>
+      <w:r>
+        <w:rPr>
+          <w:rFonts w:ascii="Arial Unicode MS" w:cs="Arial Unicode MS" w:hAnsi="Times New Roman" w:eastAsia="Arial Unicode MS" w:hint="default"/>
+          <w:rtl w:val="0"/>
+          <w:lang w:val="fr-FR"/>
+        </w:rPr>
+        <w:t>é</w:t>
+      </w:r>
+      <w:r>
+        <w:rPr>
+          <w:rFonts w:ascii="Times New Roman" w:cs="Arial Unicode MS" w:hAnsi="Arial Unicode MS" w:eastAsia="Arial Unicode MS"/>
+          <w:rtl w:val="0"/>
+          <w:lang w:val="fr-FR"/>
+        </w:rPr>
+        <w:t>gion devient n</w:t>
+      </w:r>
+      <w:r>
+        <w:rPr>
+          <w:rFonts w:ascii="Arial Unicode MS" w:cs="Arial Unicode MS" w:hAnsi="Times New Roman" w:eastAsia="Arial Unicode MS" w:hint="default"/>
+          <w:rtl w:val="0"/>
+          <w:lang w:val="fr-FR"/>
+        </w:rPr>
+        <w:t>é</w:t>
+      </w:r>
+      <w:r>
+        <w:rPr>
+          <w:rFonts w:ascii="Times New Roman" w:cs="Arial Unicode MS" w:hAnsi="Arial Unicode MS" w:eastAsia="Arial Unicode MS"/>
+          <w:rtl w:val="0"/>
+          <w:lang w:val="fr-FR"/>
+        </w:rPr>
+        <w:t xml:space="preserve">cessairement une question pour les </w:t>
+      </w:r>
+      <w:r>
+        <w:rPr>
+          <w:rFonts w:ascii="Arial Unicode MS" w:cs="Arial Unicode MS" w:hAnsi="Times New Roman" w:eastAsia="Arial Unicode MS" w:hint="default"/>
+          <w:rtl w:val="0"/>
+          <w:lang w:val="fr-FR"/>
+        </w:rPr>
+        <w:t>é</w:t>
+      </w:r>
+      <w:r>
+        <w:rPr>
+          <w:rFonts w:ascii="Times New Roman" w:cs="Arial Unicode MS" w:hAnsi="Arial Unicode MS" w:eastAsia="Arial Unicode MS"/>
+          <w:rtl w:val="0"/>
+          <w:lang w:val="fr-FR"/>
+        </w:rPr>
+        <w:t xml:space="preserve">cologues. </w:t>
+      </w:r>
+    </w:p>
+    <w:p>
+      <w:pPr>
+        <w:pStyle w:val="Body"/>
+      </w:pPr>
+    </w:p>
+    <w:p>
+      <w:pPr>
+        <w:pStyle w:val="Body"/>
+      </w:pPr>
+      <w:r>
+        <w:rPr>
+          <w:rFonts w:ascii="Times New Roman" w:cs="Arial Unicode MS" w:hAnsi="Arial Unicode MS" w:eastAsia="Arial Unicode MS"/>
+          <w:rtl w:val="0"/>
+          <w:lang w:val="fr-FR"/>
+        </w:rPr>
+        <w:t>Pour surveiller le taux de pollution des lacs et il est n</w:t>
+      </w:r>
+      <w:r>
+        <w:rPr>
+          <w:rFonts w:ascii="Arial Unicode MS" w:cs="Arial Unicode MS" w:hAnsi="Times New Roman" w:eastAsia="Arial Unicode MS" w:hint="default"/>
+          <w:rtl w:val="0"/>
+          <w:lang w:val="fr-FR"/>
+        </w:rPr>
+        <w:t>é</w:t>
+      </w:r>
+      <w:r>
+        <w:rPr>
+          <w:rFonts w:ascii="Times New Roman" w:cs="Arial Unicode MS" w:hAnsi="Arial Unicode MS" w:eastAsia="Arial Unicode MS"/>
+          <w:rtl w:val="0"/>
+          <w:lang w:val="fr-FR"/>
+        </w:rPr>
+        <w:t>c</w:t>
+      </w:r>
+      <w:r>
+        <w:rPr>
+          <w:rFonts w:ascii="Arial Unicode MS" w:cs="Arial Unicode MS" w:hAnsi="Times New Roman" w:eastAsia="Arial Unicode MS" w:hint="default"/>
+          <w:rtl w:val="0"/>
+          <w:lang w:val="fr-FR"/>
+        </w:rPr>
+        <w:t>é</w:t>
+      </w:r>
+      <w:r>
+        <w:rPr>
+          <w:rFonts w:ascii="Times New Roman" w:cs="Arial Unicode MS" w:hAnsi="Arial Unicode MS" w:eastAsia="Arial Unicode MS"/>
+          <w:rtl w:val="0"/>
+          <w:lang w:val="fr-FR"/>
+        </w:rPr>
+        <w:t xml:space="preserve">ssaire de recourir </w:t>
+      </w:r>
+      <w:r>
+        <w:rPr>
+          <w:rFonts w:ascii="Arial Unicode MS" w:cs="Arial Unicode MS" w:hAnsi="Times New Roman" w:eastAsia="Arial Unicode MS" w:hint="default"/>
+          <w:rtl w:val="0"/>
+          <w:lang w:val="fr-FR"/>
+        </w:rPr>
+        <w:t xml:space="preserve">à </w:t>
+      </w:r>
+      <w:r>
+        <w:rPr>
+          <w:rFonts w:ascii="Times New Roman" w:cs="Arial Unicode MS" w:hAnsi="Arial Unicode MS" w:eastAsia="Arial Unicode MS"/>
+          <w:rtl w:val="0"/>
+          <w:lang w:val="fr-FR"/>
+        </w:rPr>
+        <w:t>des pr</w:t>
+      </w:r>
+      <w:r>
+        <w:rPr>
+          <w:rFonts w:ascii="Arial Unicode MS" w:cs="Arial Unicode MS" w:hAnsi="Times New Roman" w:eastAsia="Arial Unicode MS" w:hint="default"/>
+          <w:rtl w:val="0"/>
+          <w:lang w:val="fr-FR"/>
+        </w:rPr>
+        <w:t>é</w:t>
+      </w:r>
+      <w:r>
+        <w:rPr>
+          <w:rFonts w:ascii="Times New Roman" w:cs="Arial Unicode MS" w:hAnsi="Arial Unicode MS" w:eastAsia="Arial Unicode MS"/>
+          <w:rtl w:val="0"/>
+          <w:lang w:val="fr-FR"/>
+        </w:rPr>
+        <w:t>l</w:t>
+      </w:r>
+      <w:r>
+        <w:rPr>
+          <w:rFonts w:ascii="Arial Unicode MS" w:cs="Arial Unicode MS" w:hAnsi="Times New Roman" w:eastAsia="Arial Unicode MS" w:hint="default"/>
+          <w:rtl w:val="0"/>
+          <w:lang w:val="fr-FR"/>
+        </w:rPr>
+        <w:t>è</w:t>
+      </w:r>
+      <w:r>
+        <w:rPr>
+          <w:rFonts w:ascii="Times New Roman" w:cs="Arial Unicode MS" w:hAnsi="Arial Unicode MS" w:eastAsia="Arial Unicode MS"/>
+          <w:rtl w:val="0"/>
+          <w:lang w:val="fr-FR"/>
+        </w:rPr>
+        <w:t xml:space="preserve">vements. </w:t>
+      </w:r>
+    </w:p>
+    <w:p>
+      <w:pPr>
+        <w:pStyle w:val="Body"/>
+      </w:pPr>
+      <w:r>
+        <w:rPr>
+          <w:rFonts w:ascii="Times New Roman" w:cs="Arial Unicode MS" w:hAnsi="Arial Unicode MS" w:eastAsia="Arial Unicode MS"/>
+          <w:rtl w:val="0"/>
+          <w:lang w:val="fr-FR"/>
+        </w:rPr>
+        <w:t>Probl</w:t>
+      </w:r>
+      <w:r>
+        <w:rPr>
+          <w:rFonts w:ascii="Arial Unicode MS" w:cs="Arial Unicode MS" w:hAnsi="Times New Roman" w:eastAsia="Arial Unicode MS" w:hint="default"/>
+          <w:rtl w:val="0"/>
+          <w:lang w:val="fr-FR"/>
+        </w:rPr>
+        <w:t>è</w:t>
+      </w:r>
+      <w:r>
+        <w:rPr>
+          <w:rFonts w:ascii="Times New Roman" w:cs="Arial Unicode MS" w:hAnsi="Arial Unicode MS" w:eastAsia="Arial Unicode MS"/>
+          <w:rtl w:val="0"/>
+          <w:lang w:val="fr-FR"/>
+        </w:rPr>
+        <w:t xml:space="preserve">me, </w:t>
+      </w:r>
+      <w:r>
+        <w:rPr>
+          <w:rFonts w:ascii="Arial Unicode MS" w:cs="Arial Unicode MS" w:hAnsi="Times New Roman" w:eastAsia="Arial Unicode MS" w:hint="default"/>
+          <w:rtl w:val="0"/>
+          <w:lang w:val="fr-FR"/>
+        </w:rPr>
+        <w:t>ç</w:t>
+      </w:r>
+      <w:r>
+        <w:rPr>
+          <w:rFonts w:ascii="Times New Roman" w:cs="Arial Unicode MS" w:hAnsi="Arial Unicode MS" w:eastAsia="Arial Unicode MS"/>
+          <w:rtl w:val="0"/>
+          <w:lang w:val="fr-FR"/>
+        </w:rPr>
+        <w:t>a coute ch</w:t>
+      </w:r>
+      <w:r>
+        <w:rPr>
+          <w:rFonts w:ascii="Arial Unicode MS" w:cs="Arial Unicode MS" w:hAnsi="Times New Roman" w:eastAsia="Arial Unicode MS" w:hint="default"/>
+          <w:rtl w:val="0"/>
+          <w:lang w:val="fr-FR"/>
+        </w:rPr>
+        <w:t>è</w:t>
+      </w:r>
+      <w:r>
+        <w:rPr>
+          <w:rFonts w:ascii="Times New Roman" w:cs="Arial Unicode MS" w:hAnsi="Arial Unicode MS" w:eastAsia="Arial Unicode MS"/>
+          <w:rtl w:val="0"/>
+          <w:lang w:val="fr-FR"/>
+        </w:rPr>
+        <w:t>re et c</w:t>
+      </w:r>
+      <w:r>
+        <w:rPr>
+          <w:rFonts w:ascii="Arial Unicode MS" w:cs="Arial Unicode MS" w:hAnsi="Times New Roman" w:eastAsia="Arial Unicode MS" w:hint="default"/>
+          <w:rtl w:val="0"/>
+          <w:lang w:val="fr-FR"/>
+        </w:rPr>
+        <w:t>’</w:t>
+      </w:r>
+      <w:r>
+        <w:rPr>
+          <w:rFonts w:ascii="Times New Roman" w:cs="Arial Unicode MS" w:hAnsi="Arial Unicode MS" w:eastAsia="Arial Unicode MS"/>
+          <w:rtl w:val="0"/>
+          <w:lang w:val="fr-FR"/>
+        </w:rPr>
+        <w:t xml:space="preserve">est du temps de perdu sur le terrain pour les </w:t>
+      </w:r>
+      <w:r>
+        <w:rPr>
+          <w:rFonts w:ascii="Arial Unicode MS" w:cs="Arial Unicode MS" w:hAnsi="Times New Roman" w:eastAsia="Arial Unicode MS" w:hint="default"/>
+          <w:rtl w:val="0"/>
+          <w:lang w:val="fr-FR"/>
+        </w:rPr>
+        <w:t>é</w:t>
+      </w:r>
+      <w:r>
+        <w:rPr>
+          <w:rFonts w:ascii="Times New Roman" w:cs="Arial Unicode MS" w:hAnsi="Arial Unicode MS" w:eastAsia="Arial Unicode MS"/>
+          <w:rtl w:val="0"/>
+          <w:lang w:val="fr-FR"/>
+        </w:rPr>
+        <w:t>cologues.</w:t>
+      </w:r>
+    </w:p>
+    <w:p>
+      <w:pPr>
+        <w:pStyle w:val="Body"/>
+      </w:pPr>
+    </w:p>
+    <w:p>
+      <w:pPr>
+        <w:pStyle w:val="Body"/>
+      </w:pPr>
+    </w:p>
+    <w:p>
+      <w:pPr>
+        <w:pStyle w:val="Body"/>
+      </w:pPr>
+      <w:r>
+        <w:rPr>
+          <w:rFonts w:ascii="Times New Roman" w:cs="Arial Unicode MS" w:hAnsi="Arial Unicode MS" w:eastAsia="Arial Unicode MS"/>
+          <w:rtl w:val="0"/>
+          <w:lang w:val="fr-FR"/>
+        </w:rPr>
+        <w:t xml:space="preserve">Dans la perspective de suivre pour le plus grand nombre de </w:t>
+      </w:r>
+    </w:p>
+    <w:p>
+      <w:pPr>
+        <w:pStyle w:val="Default"/>
+        <w:bidi w:val="0"/>
+        <w:ind w:left="0" w:right="0" w:firstLine="0"/>
+        <w:jc w:val="left"/>
+        <w:rPr>
+          <w:rFonts w:ascii="Helvetica Neue" w:cs="Helvetica Neue" w:hAnsi="Helvetica Neue" w:eastAsia="Helvetica Neue"/>
+          <w:color w:val="323232"/>
+          <w:sz w:val="32"/>
+          <w:szCs w:val="32"/>
+          <w:rtl w:val="0"/>
+        </w:rPr>
+      </w:pPr>
+    </w:p>
+    <w:p>
+      <w:pPr>
+        <w:pStyle w:val="Body"/>
+      </w:pPr>
+    </w:p>
+    <w:p>
+      <w:pPr>
+        <w:pStyle w:val="Body"/>
+        <w:widowControl w:val="0"/>
+        <w:tabs>
+          <w:tab w:val="left" w:pos="708"/>
+          <w:tab w:val="left" w:pos="1416"/>
+          <w:tab w:val="left" w:pos="2124"/>
+          <w:tab w:val="left" w:pos="2832"/>
+          <w:tab w:val="left" w:pos="3540"/>
+          <w:tab w:val="left" w:pos="4248"/>
+          <w:tab w:val="left" w:pos="4956"/>
+          <w:tab w:val="left" w:pos="5664"/>
+          <w:tab w:val="left" w:pos="6372"/>
+          <w:tab w:val="left" w:pos="7080"/>
+          <w:tab w:val="left" w:pos="7788"/>
+          <w:tab w:val="left" w:pos="8496"/>
+          <w:tab w:val="left" w:pos="9204"/>
+        </w:tabs>
+        <w:spacing w:line="360" w:lineRule="auto"/>
+        <w:jc w:val="both"/>
+        <w:outlineLvl w:val="0"/>
+        <w:rPr>
+          <w:b w:val="1"/>
+          <w:bCs w:val="1"/>
+          <w:sz w:val="30"/>
+          <w:szCs w:val="30"/>
+          <w:lang w:val="fr-FR"/>
+        </w:rPr>
+      </w:pPr>
+      <w:r>
+        <w:rPr>
+          <w:rFonts w:ascii="Times New Roman" w:cs="Times New Roman" w:hAnsi="Times New Roman" w:eastAsia="Times New Roman"/>
+          <w:b w:val="1"/>
+          <w:bCs w:val="1"/>
+          <w:sz w:val="30"/>
+          <w:szCs w:val="30"/>
+          <w:rtl w:val="0"/>
+          <w:lang w:val="fr-FR"/>
+        </w:rPr>
+        <w:t>Objectifs que nous nous sommes fix</w:t>
+      </w:r>
+      <w:r>
+        <w:rPr>
+          <w:rFonts w:ascii="Times New Roman" w:cs="Times New Roman" w:hAnsi="Times New Roman" w:eastAsia="Times New Roman"/>
+          <w:b w:val="1"/>
+          <w:bCs w:val="1"/>
+          <w:sz w:val="30"/>
+          <w:szCs w:val="30"/>
+          <w:rtl w:val="0"/>
+          <w:lang w:val="fr-FR"/>
+        </w:rPr>
+        <w:t>é</w:t>
+      </w:r>
+      <w:r>
+        <w:rPr>
+          <w:rFonts w:ascii="Times New Roman" w:cs="Times New Roman" w:hAnsi="Times New Roman" w:eastAsia="Times New Roman"/>
+          <w:b w:val="1"/>
+          <w:bCs w:val="1"/>
+          <w:sz w:val="30"/>
+          <w:szCs w:val="30"/>
+          <w:rtl w:val="0"/>
+          <w:lang w:val="fr-FR"/>
+        </w:rPr>
+        <w:t>s :</w:t>
+      </w:r>
+    </w:p>
+    <w:p>
+      <w:pPr>
+        <w:pStyle w:val="Body"/>
+      </w:pPr>
+      <w:r>
+        <w:rPr>
+          <w:rFonts w:ascii="Times New Roman" w:cs="Arial Unicode MS" w:hAnsi="Arial Unicode MS" w:eastAsia="Arial Unicode MS"/>
+          <w:rtl w:val="0"/>
+          <w:lang w:val="fr-FR"/>
+        </w:rPr>
+        <w:t>L</w:t>
+      </w:r>
+      <w:r>
+        <w:rPr>
+          <w:rFonts w:ascii="Arial Unicode MS" w:cs="Arial Unicode MS" w:hAnsi="Times New Roman" w:eastAsia="Arial Unicode MS" w:hint="default"/>
+          <w:rtl w:val="0"/>
+          <w:lang w:val="fr-FR"/>
+        </w:rPr>
+        <w:t>’</w:t>
+      </w:r>
+      <w:r>
+        <w:rPr>
+          <w:rFonts w:ascii="Times New Roman" w:cs="Arial Unicode MS" w:hAnsi="Arial Unicode MS" w:eastAsia="Arial Unicode MS"/>
+          <w:rtl w:val="0"/>
+          <w:lang w:val="fr-FR"/>
+        </w:rPr>
+        <w:t xml:space="preserve">objectif est, grace </w:t>
+      </w:r>
+      <w:r>
+        <w:rPr>
+          <w:rFonts w:ascii="Arial Unicode MS" w:cs="Arial Unicode MS" w:hAnsi="Times New Roman" w:eastAsia="Arial Unicode MS" w:hint="default"/>
+          <w:rtl w:val="0"/>
+          <w:lang w:val="fr-FR"/>
+        </w:rPr>
+        <w:t xml:space="preserve">à </w:t>
+      </w:r>
+      <w:r>
+        <w:rPr>
+          <w:rFonts w:ascii="Times New Roman" w:cs="Arial Unicode MS" w:hAnsi="Arial Unicode MS" w:eastAsia="Arial Unicode MS"/>
+          <w:rtl w:val="0"/>
+          <w:lang w:val="fr-FR"/>
+        </w:rPr>
+        <w:t>un classifieur de type r</w:t>
+      </w:r>
+      <w:r>
+        <w:rPr>
+          <w:rFonts w:ascii="Arial Unicode MS" w:cs="Arial Unicode MS" w:hAnsi="Times New Roman" w:eastAsia="Arial Unicode MS" w:hint="default"/>
+          <w:rtl w:val="0"/>
+          <w:lang w:val="fr-FR"/>
+        </w:rPr>
+        <w:t>é</w:t>
+      </w:r>
+      <w:r>
+        <w:rPr>
+          <w:rFonts w:ascii="Times New Roman" w:cs="Arial Unicode MS" w:hAnsi="Arial Unicode MS" w:eastAsia="Arial Unicode MS"/>
+          <w:rtl w:val="0"/>
+          <w:lang w:val="fr-FR"/>
+        </w:rPr>
+        <w:t>seau de neurone, de reconnaitre le plus finement possible le taux de pollution des algues dans les bassins, en ce basant sur les relev</w:t>
+      </w:r>
+      <w:r>
+        <w:rPr>
+          <w:rFonts w:ascii="Arial Unicode MS" w:cs="Arial Unicode MS" w:hAnsi="Times New Roman" w:eastAsia="Arial Unicode MS" w:hint="default"/>
+          <w:rtl w:val="0"/>
+          <w:lang w:val="fr-FR"/>
+        </w:rPr>
+        <w:t>é</w:t>
+      </w:r>
+      <w:r>
+        <w:rPr>
+          <w:rFonts w:ascii="Times New Roman" w:cs="Arial Unicode MS" w:hAnsi="Arial Unicode MS" w:eastAsia="Arial Unicode MS"/>
+          <w:rtl w:val="0"/>
+          <w:lang w:val="fr-FR"/>
+        </w:rPr>
+        <w:t>s effectu</w:t>
+      </w:r>
+      <w:r>
+        <w:rPr>
+          <w:rFonts w:ascii="Arial Unicode MS" w:cs="Arial Unicode MS" w:hAnsi="Times New Roman" w:eastAsia="Arial Unicode MS" w:hint="default"/>
+          <w:rtl w:val="0"/>
+          <w:lang w:val="fr-FR"/>
+        </w:rPr>
+        <w:t>é</w:t>
+      </w:r>
+      <w:r>
+        <w:rPr>
+          <w:rFonts w:ascii="Times New Roman" w:cs="Arial Unicode MS" w:hAnsi="Arial Unicode MS" w:eastAsia="Arial Unicode MS"/>
+          <w:rtl w:val="0"/>
+          <w:lang w:val="fr-FR"/>
+        </w:rPr>
+        <w:t>s in situ sur un nombre limit</w:t>
+      </w:r>
+      <w:r>
+        <w:rPr>
+          <w:rFonts w:ascii="Arial Unicode MS" w:cs="Arial Unicode MS" w:hAnsi="Times New Roman" w:eastAsia="Arial Unicode MS" w:hint="default"/>
+          <w:rtl w:val="0"/>
+          <w:lang w:val="fr-FR"/>
+        </w:rPr>
+        <w:t xml:space="preserve">é </w:t>
+      </w:r>
+      <w:r>
+        <w:rPr>
+          <w:rFonts w:ascii="Times New Roman" w:cs="Arial Unicode MS" w:hAnsi="Arial Unicode MS" w:eastAsia="Arial Unicode MS"/>
+          <w:rtl w:val="0"/>
+          <w:lang w:val="fr-FR"/>
+        </w:rPr>
+        <w:t>de lacs et de corr</w:t>
+      </w:r>
+      <w:r>
+        <w:rPr>
+          <w:rFonts w:ascii="Arial Unicode MS" w:cs="Arial Unicode MS" w:hAnsi="Times New Roman" w:eastAsia="Arial Unicode MS" w:hint="default"/>
+          <w:rtl w:val="0"/>
+          <w:lang w:val="fr-FR"/>
+        </w:rPr>
+        <w:t>é</w:t>
+      </w:r>
+      <w:r>
+        <w:rPr>
+          <w:rFonts w:ascii="Times New Roman" w:cs="Arial Unicode MS" w:hAnsi="Arial Unicode MS" w:eastAsia="Arial Unicode MS"/>
+          <w:rtl w:val="0"/>
+          <w:lang w:val="fr-FR"/>
+        </w:rPr>
+        <w:t>ler les relev</w:t>
+      </w:r>
+      <w:r>
+        <w:rPr>
+          <w:rFonts w:ascii="Arial Unicode MS" w:cs="Arial Unicode MS" w:hAnsi="Times New Roman" w:eastAsia="Arial Unicode MS" w:hint="default"/>
+          <w:rtl w:val="0"/>
+          <w:lang w:val="fr-FR"/>
+        </w:rPr>
+        <w:t>é</w:t>
+      </w:r>
+      <w:r>
+        <w:rPr>
+          <w:rFonts w:ascii="Times New Roman" w:cs="Arial Unicode MS" w:hAnsi="Arial Unicode MS" w:eastAsia="Arial Unicode MS"/>
+          <w:rtl w:val="0"/>
+          <w:lang w:val="fr-FR"/>
+        </w:rPr>
+        <w:t xml:space="preserve">s </w:t>
+      </w:r>
+      <w:r>
+        <w:rPr>
+          <w:rFonts w:ascii="Arial Unicode MS" w:cs="Arial Unicode MS" w:hAnsi="Times New Roman" w:eastAsia="Arial Unicode MS" w:hint="default"/>
+          <w:rtl w:val="0"/>
+          <w:lang w:val="fr-FR"/>
+        </w:rPr>
+        <w:t xml:space="preserve">à </w:t>
+      </w:r>
+      <w:r>
+        <w:rPr>
+          <w:rFonts w:ascii="Times New Roman" w:cs="Arial Unicode MS" w:hAnsi="Arial Unicode MS" w:eastAsia="Arial Unicode MS"/>
+          <w:rtl w:val="0"/>
+          <w:lang w:val="fr-FR"/>
+        </w:rPr>
+        <w:t>des images satellites de la zone pour obtenir un indice de pollution pour chaque masse d</w:t>
+      </w:r>
+      <w:r>
+        <w:rPr>
+          <w:rFonts w:ascii="Arial Unicode MS" w:cs="Arial Unicode MS" w:hAnsi="Times New Roman" w:eastAsia="Arial Unicode MS" w:hint="default"/>
+          <w:rtl w:val="0"/>
+          <w:lang w:val="fr-FR"/>
+        </w:rPr>
+        <w:t>’</w:t>
+      </w:r>
+      <w:r>
+        <w:rPr>
+          <w:rFonts w:ascii="Times New Roman" w:cs="Arial Unicode MS" w:hAnsi="Arial Unicode MS" w:eastAsia="Arial Unicode MS"/>
+          <w:rtl w:val="0"/>
+          <w:lang w:val="fr-FR"/>
+        </w:rPr>
+        <w:t>eau. Dans un second temps le logiciel devra g</w:t>
+      </w:r>
+      <w:r>
+        <w:rPr>
+          <w:rFonts w:ascii="Arial Unicode MS" w:cs="Arial Unicode MS" w:hAnsi="Times New Roman" w:eastAsia="Arial Unicode MS" w:hint="default"/>
+          <w:rtl w:val="0"/>
+          <w:lang w:val="fr-FR"/>
+        </w:rPr>
+        <w:t>é</w:t>
+      </w:r>
+      <w:r>
+        <w:rPr>
+          <w:rFonts w:ascii="Times New Roman" w:cs="Arial Unicode MS" w:hAnsi="Arial Unicode MS" w:eastAsia="Arial Unicode MS"/>
+          <w:rtl w:val="0"/>
+          <w:lang w:val="fr-FR"/>
+        </w:rPr>
+        <w:t>n</w:t>
+      </w:r>
+      <w:r>
+        <w:rPr>
+          <w:rFonts w:ascii="Arial Unicode MS" w:cs="Arial Unicode MS" w:hAnsi="Times New Roman" w:eastAsia="Arial Unicode MS" w:hint="default"/>
+          <w:rtl w:val="0"/>
+          <w:lang w:val="fr-FR"/>
+        </w:rPr>
+        <w:t>é</w:t>
+      </w:r>
+      <w:r>
+        <w:rPr>
+          <w:rFonts w:ascii="Times New Roman" w:cs="Arial Unicode MS" w:hAnsi="Arial Unicode MS" w:eastAsia="Arial Unicode MS"/>
+          <w:rtl w:val="0"/>
+          <w:lang w:val="fr-FR"/>
+        </w:rPr>
+        <w:t>raliser les r</w:t>
+      </w:r>
+      <w:r>
+        <w:rPr>
+          <w:rFonts w:ascii="Arial Unicode MS" w:cs="Arial Unicode MS" w:hAnsi="Times New Roman" w:eastAsia="Arial Unicode MS" w:hint="default"/>
+          <w:rtl w:val="0"/>
+          <w:lang w:val="fr-FR"/>
+        </w:rPr>
+        <w:t>é</w:t>
+      </w:r>
+      <w:r>
+        <w:rPr>
+          <w:rFonts w:ascii="Times New Roman" w:cs="Arial Unicode MS" w:hAnsi="Arial Unicode MS" w:eastAsia="Arial Unicode MS"/>
+          <w:rtl w:val="0"/>
+          <w:lang w:val="fr-FR"/>
+        </w:rPr>
+        <w:t xml:space="preserve">sultats et obtenir pour chaque lac </w:t>
+      </w:r>
+      <w:r>
+        <w:rPr>
+          <w:rFonts w:ascii="Times New Roman" w:cs="Arial Unicode MS" w:hAnsi="Arial Unicode MS" w:eastAsia="Arial Unicode MS"/>
+          <w:rtl w:val="0"/>
+          <w:lang w:val="es-ES_tradnl"/>
+        </w:rPr>
+        <w:t>de la r</w:t>
+      </w:r>
+      <w:r>
+        <w:rPr>
+          <w:rFonts w:ascii="Arial Unicode MS" w:cs="Arial Unicode MS" w:hAnsi="Times New Roman" w:eastAsia="Arial Unicode MS" w:hint="default"/>
+          <w:rtl w:val="0"/>
+        </w:rPr>
+        <w:t>é</w:t>
+      </w:r>
+      <w:r>
+        <w:rPr>
+          <w:rFonts w:ascii="Times New Roman" w:cs="Arial Unicode MS" w:hAnsi="Arial Unicode MS" w:eastAsia="Arial Unicode MS"/>
+          <w:rtl w:val="0"/>
+          <w:lang w:val="fr-FR"/>
+        </w:rPr>
+        <w:t>gion des Dombes</w:t>
+      </w:r>
+      <w:r>
+        <w:rPr>
+          <w:rFonts w:ascii="Times New Roman" w:cs="Arial Unicode MS" w:hAnsi="Arial Unicode MS" w:eastAsia="Arial Unicode MS"/>
+          <w:rtl w:val="0"/>
+          <w:lang w:val="fr-FR"/>
+        </w:rPr>
+        <w:t xml:space="preserve"> un indice. Ainsi les utilisateurs de cet outil pourront obtenir </w:t>
+      </w:r>
+      <w:r>
+        <w:rPr>
+          <w:rFonts w:ascii="Arial Unicode MS" w:cs="Arial Unicode MS" w:hAnsi="Times New Roman" w:eastAsia="Arial Unicode MS" w:hint="default"/>
+          <w:rtl w:val="0"/>
+          <w:lang w:val="fr-FR"/>
+        </w:rPr>
+        <w:t xml:space="preserve">à </w:t>
+      </w:r>
+      <w:r>
+        <w:rPr>
+          <w:rFonts w:ascii="Times New Roman" w:cs="Arial Unicode MS" w:hAnsi="Arial Unicode MS" w:eastAsia="Arial Unicode MS"/>
+          <w:rtl w:val="0"/>
+          <w:lang w:val="fr-FR"/>
+        </w:rPr>
+        <w:t>partir d</w:t>
+      </w:r>
+      <w:r>
+        <w:rPr>
+          <w:rFonts w:ascii="Arial Unicode MS" w:cs="Arial Unicode MS" w:hAnsi="Times New Roman" w:eastAsia="Arial Unicode MS" w:hint="default"/>
+          <w:rtl w:val="0"/>
+          <w:lang w:val="fr-FR"/>
+        </w:rPr>
+        <w:t>’</w:t>
+      </w:r>
+      <w:r>
+        <w:rPr>
+          <w:rFonts w:ascii="Times New Roman" w:cs="Arial Unicode MS" w:hAnsi="Arial Unicode MS" w:eastAsia="Arial Unicode MS"/>
+          <w:rtl w:val="0"/>
+          <w:lang w:val="fr-FR"/>
+        </w:rPr>
+        <w:t>autre images plus r</w:t>
+      </w:r>
+      <w:r>
+        <w:rPr>
+          <w:rFonts w:ascii="Arial Unicode MS" w:cs="Arial Unicode MS" w:hAnsi="Times New Roman" w:eastAsia="Arial Unicode MS" w:hint="default"/>
+          <w:rtl w:val="0"/>
+          <w:lang w:val="fr-FR"/>
+        </w:rPr>
+        <w:t>é</w:t>
+      </w:r>
+      <w:r>
+        <w:rPr>
+          <w:rFonts w:ascii="Times New Roman" w:cs="Arial Unicode MS" w:hAnsi="Arial Unicode MS" w:eastAsia="Arial Unicode MS"/>
+          <w:rtl w:val="0"/>
+          <w:lang w:val="fr-FR"/>
+        </w:rPr>
+        <w:t>centes une estimation du taux de pollution pour chaque lac.</w:t>
+      </w:r>
+    </w:p>
+    <w:p>
+      <w:pPr>
+        <w:pStyle w:val="Body"/>
+      </w:pPr>
+    </w:p>
+    <w:p>
+      <w:pPr>
+        <w:pStyle w:val="Body"/>
+        <w:widowControl w:val="0"/>
+        <w:tabs>
+          <w:tab w:val="left" w:pos="708"/>
+          <w:tab w:val="left" w:pos="1416"/>
+          <w:tab w:val="left" w:pos="2124"/>
+          <w:tab w:val="left" w:pos="2832"/>
+          <w:tab w:val="left" w:pos="3540"/>
+          <w:tab w:val="left" w:pos="4248"/>
+          <w:tab w:val="left" w:pos="4956"/>
+          <w:tab w:val="left" w:pos="5664"/>
+          <w:tab w:val="left" w:pos="6372"/>
+          <w:tab w:val="left" w:pos="7080"/>
+          <w:tab w:val="left" w:pos="7788"/>
+          <w:tab w:val="left" w:pos="8496"/>
+          <w:tab w:val="left" w:pos="9204"/>
+        </w:tabs>
+        <w:spacing w:line="360" w:lineRule="auto"/>
+        <w:jc w:val="both"/>
+        <w:outlineLvl w:val="0"/>
+        <w:rPr>
+          <w:b w:val="1"/>
+          <w:bCs w:val="1"/>
+          <w:sz w:val="30"/>
+          <w:szCs w:val="30"/>
+          <w:lang w:val="fr-FR"/>
+        </w:rPr>
+      </w:pPr>
+      <w:r>
+        <w:rPr>
+          <w:rFonts w:ascii="Times New Roman" w:cs="Times New Roman" w:hAnsi="Times New Roman" w:eastAsia="Times New Roman"/>
+          <w:b w:val="1"/>
+          <w:bCs w:val="1"/>
+          <w:sz w:val="30"/>
+          <w:szCs w:val="30"/>
+          <w:rtl w:val="0"/>
+          <w:lang w:val="fr-FR"/>
+        </w:rPr>
+        <w:t>M</w:t>
+      </w:r>
+      <w:r>
+        <w:rPr>
+          <w:rFonts w:ascii="Times New Roman" w:cs="Times New Roman" w:hAnsi="Times New Roman" w:eastAsia="Times New Roman" w:hint="default"/>
+          <w:b w:val="1"/>
+          <w:bCs w:val="1"/>
+          <w:sz w:val="30"/>
+          <w:szCs w:val="30"/>
+          <w:rtl w:val="0"/>
+          <w:lang w:val="fr-FR"/>
+        </w:rPr>
+        <w:t>é</w:t>
+      </w:r>
+      <w:r>
+        <w:rPr>
+          <w:rFonts w:ascii="Times New Roman" w:cs="Times New Roman" w:hAnsi="Times New Roman" w:eastAsia="Times New Roman"/>
+          <w:b w:val="1"/>
+          <w:bCs w:val="1"/>
+          <w:sz w:val="30"/>
+          <w:szCs w:val="30"/>
+          <w:rtl w:val="0"/>
+          <w:lang w:val="fr-FR"/>
+        </w:rPr>
+        <w:t>thode de r</w:t>
+      </w:r>
+      <w:r>
+        <w:rPr>
+          <w:rFonts w:ascii="Times New Roman" w:cs="Times New Roman" w:hAnsi="Times New Roman" w:eastAsia="Times New Roman" w:hint="default"/>
+          <w:b w:val="1"/>
+          <w:bCs w:val="1"/>
+          <w:sz w:val="30"/>
+          <w:szCs w:val="30"/>
+          <w:rtl w:val="0"/>
+          <w:lang w:val="fr-FR"/>
+        </w:rPr>
+        <w:t>é</w:t>
+      </w:r>
+      <w:r>
+        <w:rPr>
+          <w:rFonts w:ascii="Times New Roman" w:cs="Times New Roman" w:hAnsi="Times New Roman" w:eastAsia="Times New Roman"/>
+          <w:b w:val="1"/>
+          <w:bCs w:val="1"/>
+          <w:sz w:val="30"/>
+          <w:szCs w:val="30"/>
+          <w:rtl w:val="0"/>
+          <w:lang w:val="fr-FR"/>
+        </w:rPr>
+        <w:t>solution du probl</w:t>
+      </w:r>
+      <w:r>
+        <w:rPr>
+          <w:rFonts w:ascii="Times New Roman" w:cs="Times New Roman" w:hAnsi="Times New Roman" w:eastAsia="Times New Roman" w:hint="default"/>
+          <w:b w:val="1"/>
+          <w:bCs w:val="1"/>
+          <w:sz w:val="30"/>
+          <w:szCs w:val="30"/>
+          <w:rtl w:val="0"/>
+          <w:lang w:val="fr-FR"/>
+        </w:rPr>
+        <w:t>è</w:t>
+      </w:r>
+      <w:r>
+        <w:rPr>
+          <w:rFonts w:ascii="Times New Roman" w:cs="Times New Roman" w:hAnsi="Times New Roman" w:eastAsia="Times New Roman"/>
+          <w:b w:val="1"/>
+          <w:bCs w:val="1"/>
+          <w:sz w:val="30"/>
+          <w:szCs w:val="30"/>
+          <w:rtl w:val="0"/>
+          <w:lang w:val="fr-FR"/>
+        </w:rPr>
+        <w:t>me.</w:t>
+      </w:r>
+    </w:p>
+    <w:p>
+      <w:pPr>
+        <w:pStyle w:val="Body"/>
+        <w:numPr>
+          <w:ilvl w:val="0"/>
+          <w:numId w:val="2"/>
+        </w:numPr>
+        <w:tabs>
+          <w:tab w:val="num" w:pos="262"/>
+          <w:tab w:val="clear" w:pos="0"/>
+        </w:tabs>
+        <w:ind w:left="262" w:hanging="262"/>
+        <w:rPr>
+          <w:rFonts w:ascii="Times New Roman" w:cs="Times New Roman" w:hAnsi="Times New Roman" w:eastAsia="Times New Roman"/>
+          <w:b w:val="0"/>
+          <w:bCs w:val="0"/>
+          <w:i w:val="0"/>
+          <w:iCs w:val="0"/>
+          <w:caps w:val="0"/>
+          <w:smallCaps w:val="0"/>
+          <w:strike w:val="0"/>
+          <w:dstrike w:val="0"/>
+          <w:outline w:val="0"/>
+          <w:color w:val="000000"/>
+          <w:spacing w:val="0"/>
+          <w:kern w:val="0"/>
+          <w:position w:val="4"/>
+          <w:sz w:val="29"/>
+          <w:szCs w:val="29"/>
+          <w:u w:val="none" w:color="000000"/>
+          <w:vertAlign w:val="baseline"/>
+          <w:rtl w:val="0"/>
+        </w:rPr>
+      </w:pPr>
+      <w:r>
+        <w:rPr>
+          <w:rFonts w:ascii="Times New Roman" w:cs="Arial Unicode MS" w:hAnsi="Arial Unicode MS" w:eastAsia="Arial Unicode MS"/>
+          <w:rtl w:val="0"/>
+          <w:lang w:val="fr-FR"/>
+        </w:rPr>
+        <w:t>Organisation</w:t>
+      </w:r>
+    </w:p>
+    <w:p>
+      <w:pPr>
+        <w:pStyle w:val="Body"/>
+        <w:numPr>
+          <w:ilvl w:val="0"/>
+          <w:numId w:val="3"/>
+        </w:numPr>
+        <w:tabs>
+          <w:tab w:val="num" w:pos="262"/>
+          <w:tab w:val="clear" w:pos="0"/>
+        </w:tabs>
+        <w:ind w:left="262" w:hanging="262"/>
+        <w:rPr>
+          <w:rFonts w:ascii="Times New Roman" w:cs="Times New Roman" w:hAnsi="Times New Roman" w:eastAsia="Times New Roman"/>
+          <w:b w:val="0"/>
+          <w:bCs w:val="0"/>
+          <w:i w:val="0"/>
+          <w:iCs w:val="0"/>
+          <w:caps w:val="0"/>
+          <w:smallCaps w:val="0"/>
+          <w:strike w:val="0"/>
+          <w:dstrike w:val="0"/>
+          <w:outline w:val="0"/>
+          <w:color w:val="000000"/>
+          <w:spacing w:val="0"/>
+          <w:kern w:val="0"/>
+          <w:position w:val="4"/>
+          <w:sz w:val="29"/>
+          <w:szCs w:val="29"/>
+          <w:u w:val="none" w:color="000000"/>
+          <w:vertAlign w:val="baseline"/>
+          <w:rtl w:val="0"/>
+        </w:rPr>
+      </w:pPr>
+      <w:r>
+        <w:rPr>
+          <w:rFonts w:ascii="Times New Roman" w:cs="Arial Unicode MS" w:hAnsi="Arial Unicode MS" w:eastAsia="Arial Unicode MS"/>
+          <w:rtl w:val="0"/>
+          <w:lang w:val="fr-FR"/>
+        </w:rPr>
+        <w:t xml:space="preserve">Outils (librairies </w:t>
+      </w:r>
+    </w:p>
+    <w:p>
+      <w:pPr>
+        <w:pStyle w:val="Body"/>
+        <w:numPr>
+          <w:ilvl w:val="0"/>
+          <w:numId w:val="4"/>
+        </w:numPr>
+        <w:tabs>
+          <w:tab w:val="num" w:pos="262"/>
+          <w:tab w:val="clear" w:pos="0"/>
+        </w:tabs>
+        <w:ind w:left="262" w:hanging="262"/>
+        <w:rPr>
+          <w:rFonts w:ascii="Times New Roman" w:cs="Times New Roman" w:hAnsi="Times New Roman" w:eastAsia="Times New Roman"/>
+          <w:b w:val="0"/>
+          <w:bCs w:val="0"/>
+          <w:i w:val="0"/>
+          <w:iCs w:val="0"/>
+          <w:caps w:val="0"/>
+          <w:smallCaps w:val="0"/>
+          <w:strike w:val="0"/>
+          <w:dstrike w:val="0"/>
+          <w:outline w:val="0"/>
+          <w:color w:val="000000"/>
+          <w:spacing w:val="0"/>
+          <w:kern w:val="0"/>
+          <w:position w:val="4"/>
+          <w:sz w:val="29"/>
+          <w:szCs w:val="29"/>
+          <w:u w:val="none" w:color="000000"/>
+          <w:vertAlign w:val="baseline"/>
+          <w:rtl w:val="0"/>
+        </w:rPr>
+      </w:pPr>
+      <w:r>
+        <w:rPr>
+          <w:rFonts w:ascii="Times New Roman" w:cs="Arial Unicode MS" w:hAnsi="Arial Unicode MS" w:eastAsia="Arial Unicode MS"/>
+          <w:rtl w:val="0"/>
+          <w:lang w:val="fr-FR"/>
+        </w:rPr>
+        <w:t>Proc</w:t>
+      </w:r>
+      <w:r>
+        <w:rPr>
+          <w:rFonts w:ascii="Arial Unicode MS" w:cs="Arial Unicode MS" w:hAnsi="Times New Roman" w:eastAsia="Arial Unicode MS" w:hint="default"/>
+          <w:rtl w:val="0"/>
+          <w:lang w:val="fr-FR"/>
+        </w:rPr>
+        <w:t>é</w:t>
+      </w:r>
+      <w:r>
+        <w:rPr>
+          <w:rFonts w:ascii="Times New Roman" w:cs="Arial Unicode MS" w:hAnsi="Arial Unicode MS" w:eastAsia="Arial Unicode MS"/>
+          <w:rtl w:val="0"/>
+          <w:lang w:val="fr-FR"/>
+        </w:rPr>
+        <w:t>dure</w:t>
+      </w:r>
+    </w:p>
+    <w:p>
+      <w:pPr>
+        <w:pStyle w:val="Body"/>
+        <w:numPr>
+          <w:ilvl w:val="0"/>
+          <w:numId w:val="5"/>
+        </w:numPr>
+        <w:tabs>
+          <w:tab w:val="num" w:pos="262"/>
+          <w:tab w:val="clear" w:pos="0"/>
+        </w:tabs>
+        <w:ind w:left="262" w:hanging="262"/>
+        <w:rPr>
+          <w:rFonts w:ascii="Times New Roman" w:cs="Times New Roman" w:hAnsi="Times New Roman" w:eastAsia="Times New Roman"/>
+          <w:b w:val="0"/>
+          <w:bCs w:val="0"/>
+          <w:i w:val="0"/>
+          <w:iCs w:val="0"/>
+          <w:caps w:val="0"/>
+          <w:smallCaps w:val="0"/>
+          <w:strike w:val="0"/>
+          <w:dstrike w:val="0"/>
+          <w:outline w:val="0"/>
+          <w:color w:val="000000"/>
+          <w:spacing w:val="0"/>
+          <w:kern w:val="0"/>
+          <w:position w:val="4"/>
+          <w:sz w:val="29"/>
+          <w:szCs w:val="29"/>
+          <w:u w:val="none" w:color="000000"/>
+          <w:vertAlign w:val="baseline"/>
+          <w:rtl w:val="0"/>
+        </w:rPr>
+      </w:pPr>
+      <w:r>
+        <w:rPr>
+          <w:rFonts w:ascii="Times New Roman" w:cs="Arial Unicode MS" w:hAnsi="Arial Unicode MS" w:eastAsia="Arial Unicode MS"/>
+          <w:rtl w:val="0"/>
+          <w:lang w:val="fr-FR"/>
+        </w:rPr>
+        <w:t>D</w:t>
+      </w:r>
+      <w:r>
+        <w:rPr>
+          <w:rFonts w:ascii="Arial Unicode MS" w:cs="Arial Unicode MS" w:hAnsi="Times New Roman" w:eastAsia="Arial Unicode MS" w:hint="default"/>
+          <w:rtl w:val="0"/>
+          <w:lang w:val="fr-FR"/>
+        </w:rPr>
+        <w:t>é</w:t>
+      </w:r>
+      <w:r>
+        <w:rPr>
+          <w:rFonts w:ascii="Times New Roman" w:cs="Arial Unicode MS" w:hAnsi="Arial Unicode MS" w:eastAsia="Arial Unicode MS"/>
+          <w:rtl w:val="0"/>
+          <w:lang w:val="fr-FR"/>
+        </w:rPr>
+        <w:t>coupage du travail</w:t>
+      </w:r>
+    </w:p>
+    <w:p>
+      <w:pPr>
+        <w:pStyle w:val="Body"/>
+        <w:widowControl w:val="0"/>
+        <w:tabs>
+          <w:tab w:val="left" w:pos="708"/>
+          <w:tab w:val="left" w:pos="1416"/>
+          <w:tab w:val="left" w:pos="2124"/>
+          <w:tab w:val="left" w:pos="2832"/>
+          <w:tab w:val="left" w:pos="3540"/>
+          <w:tab w:val="left" w:pos="4248"/>
+          <w:tab w:val="left" w:pos="4956"/>
+          <w:tab w:val="left" w:pos="5664"/>
+          <w:tab w:val="left" w:pos="6372"/>
+          <w:tab w:val="left" w:pos="7080"/>
+          <w:tab w:val="left" w:pos="7788"/>
+          <w:tab w:val="left" w:pos="8496"/>
+          <w:tab w:val="left" w:pos="9204"/>
+        </w:tabs>
+        <w:spacing w:line="360" w:lineRule="auto"/>
+        <w:jc w:val="both"/>
+        <w:outlineLvl w:val="0"/>
+        <w:rPr>
+          <w:b w:val="1"/>
+          <w:bCs w:val="1"/>
+          <w:sz w:val="30"/>
+          <w:szCs w:val="30"/>
+          <w:lang w:val="fr-FR"/>
+        </w:rPr>
+      </w:pPr>
+    </w:p>
+    <w:p>
+      <w:pPr>
+        <w:pStyle w:val="Body"/>
+        <w:widowControl w:val="0"/>
+        <w:tabs>
+          <w:tab w:val="left" w:pos="708"/>
+          <w:tab w:val="left" w:pos="1416"/>
+          <w:tab w:val="left" w:pos="2124"/>
+          <w:tab w:val="left" w:pos="2832"/>
+          <w:tab w:val="left" w:pos="3540"/>
+          <w:tab w:val="left" w:pos="4248"/>
+          <w:tab w:val="left" w:pos="4956"/>
+          <w:tab w:val="left" w:pos="5664"/>
+          <w:tab w:val="left" w:pos="6372"/>
+          <w:tab w:val="left" w:pos="7080"/>
+          <w:tab w:val="left" w:pos="7788"/>
+          <w:tab w:val="left" w:pos="8496"/>
+          <w:tab w:val="left" w:pos="9204"/>
+        </w:tabs>
+        <w:spacing w:line="360" w:lineRule="auto"/>
+        <w:jc w:val="both"/>
+        <w:outlineLvl w:val="0"/>
+      </w:pPr>
+      <w:r>
+        <w:rPr>
+          <w:rFonts w:ascii="Times New Roman" w:cs="Times New Roman" w:hAnsi="Times New Roman" w:eastAsia="Times New Roman"/>
+          <w:b w:val="1"/>
+          <w:bCs w:val="1"/>
+          <w:sz w:val="30"/>
+          <w:szCs w:val="30"/>
+          <w:rtl w:val="0"/>
+          <w:lang w:val="fr-FR"/>
+        </w:rPr>
+        <w:t>R</w:t>
+      </w:r>
+      <w:r>
+        <w:rPr>
+          <w:rFonts w:ascii="Times New Roman" w:cs="Times New Roman" w:hAnsi="Times New Roman" w:eastAsia="Times New Roman" w:hint="default"/>
+          <w:b w:val="1"/>
+          <w:bCs w:val="1"/>
+          <w:sz w:val="30"/>
+          <w:szCs w:val="30"/>
+          <w:rtl w:val="0"/>
+          <w:lang w:val="fr-FR"/>
+        </w:rPr>
+        <w:t>é</w:t>
+      </w:r>
+      <w:r>
+        <w:rPr>
+          <w:rFonts w:ascii="Times New Roman" w:cs="Times New Roman" w:hAnsi="Times New Roman" w:eastAsia="Times New Roman"/>
+          <w:b w:val="1"/>
+          <w:bCs w:val="1"/>
+          <w:sz w:val="30"/>
+          <w:szCs w:val="30"/>
+          <w:rtl w:val="0"/>
+          <w:lang w:val="fr-FR"/>
+        </w:rPr>
+        <w:t>f</w:t>
+      </w:r>
+      <w:r>
+        <w:rPr>
+          <w:rFonts w:ascii="Times New Roman" w:cs="Times New Roman" w:hAnsi="Times New Roman" w:eastAsia="Times New Roman" w:hint="default"/>
+          <w:b w:val="1"/>
+          <w:bCs w:val="1"/>
+          <w:sz w:val="30"/>
+          <w:szCs w:val="30"/>
+          <w:rtl w:val="0"/>
+          <w:lang w:val="fr-FR"/>
+        </w:rPr>
+        <w:t>é</w:t>
+      </w:r>
+      <w:r>
+        <w:rPr>
+          <w:rFonts w:ascii="Times New Roman" w:cs="Times New Roman" w:hAnsi="Times New Roman" w:eastAsia="Times New Roman"/>
+          <w:b w:val="1"/>
+          <w:bCs w:val="1"/>
+          <w:sz w:val="30"/>
+          <w:szCs w:val="30"/>
+          <w:rtl w:val="0"/>
+          <w:lang w:val="fr-FR"/>
+        </w:rPr>
+        <w:t>rences et bibliographie :</w:t>
+      </w:r>
     </w:p>
     <w:sectPr>
-      <w:headerReference w:type="default" r:id="rId4"/>
-      <w:footerReference w:type="default" r:id="rId5"/>
-      <w:pgSz w:w="11906" w:h="16838" w:orient="portrait"/>
+      <w:headerReference w:type="default" r:id="rId5"/>
+      <w:footerReference w:type="default" r:id="rId6"/>
+      <w:pgSz w:w="11900" w:h="16840" w:orient="portrait"/>
       <w:pgMar w:top="1134" w:right="1134" w:bottom="1134" w:left="1134" w:header="709" w:footer="850"/>
       <w:bidi w:val="0"/>
     </w:sectPr>
@@ -23,6 +2896,10 @@
 <file path=word/footer1.xml><?xml version="1.0" encoding="utf-8"?>
 <w:ftr xmlns:r="http://schemas.openxmlformats.org/officeDocument/2006/relationships" xmlns:wp="http://schemas.openxmlformats.org/drawingml/2006/wordprocessingDrawing" xmlns:w="http://schemas.openxmlformats.org/wordprocessingml/2006/main" xmlns:w10="urn:schemas-microsoft-com:office:word" xmlns:w14="http://schemas.microsoft.com/office/word/2010/wordml" xmlns:wps="http://schemas.microsoft.com/office/word/2010/wordprocessingShape" xmlns:wpg="http://schemas.microsoft.com/office/word/2010/wordprocessingGroup" xmlns:mc="http://schemas.openxmlformats.org/markup-compatibility/2006" xmlns:v="urn:schemas-microsoft-com:vml" xmlns:o="urn:schemas-microsoft-com:office:office" mc:Ignorable="w14">
   <w:p>
+    <w:pPr>
+      <w:pStyle w:val="Header &amp; Footer"/>
+      <w:bidi w:val="0"/>
+    </w:pPr>
     <w:r/>
   </w:p>
 </w:ftr>
@@ -31,9 +2908,547 @@
 <file path=word/header1.xml><?xml version="1.0" encoding="utf-8"?>
 <w:hdr xmlns:r="http://schemas.openxmlformats.org/officeDocument/2006/relationships" xmlns:wp="http://schemas.openxmlformats.org/drawingml/2006/wordprocessingDrawing" xmlns:w="http://schemas.openxmlformats.org/wordprocessingml/2006/main" xmlns:w10="urn:schemas-microsoft-com:office:word" xmlns:w14="http://schemas.microsoft.com/office/word/2010/wordml" xmlns:wps="http://schemas.microsoft.com/office/word/2010/wordprocessingShape" xmlns:wpg="http://schemas.microsoft.com/office/word/2010/wordprocessingGroup" xmlns:mc="http://schemas.openxmlformats.org/markup-compatibility/2006" xmlns:v="urn:schemas-microsoft-com:vml" xmlns:o="urn:schemas-microsoft-com:office:office" mc:Ignorable="w14">
   <w:p>
+    <w:pPr>
+      <w:pStyle w:val="Header &amp; Footer"/>
+      <w:bidi w:val="0"/>
+    </w:pPr>
     <w:r/>
   </w:p>
 </w:hdr>
+</file>
+
+<file path=word/numbering.xml><?xml version="1.0" encoding="utf-8"?>
+<w:numbering xmlns:w="http://schemas.openxmlformats.org/wordprocessingml/2006/main" xmlns:wp="http://schemas.openxmlformats.org/drawingml/2006/wordprocessingDrawing" xmlns:w14="http://schemas.microsoft.com/office/word/2010/wordml" xmlns:r="http://schemas.openxmlformats.org/officeDocument/2006/relationships" xmlns:v="urn:schemas-microsoft-com:vml" xmlns:o="urn:schemas-microsoft-com:office:office">
+  <w:abstractNum w:abstractNumId="0">
+    <w:multiLevelType w:val="multilevel"/>
+    <w:lvl w:ilvl="0">
+      <w:start w:val="1"/>
+      <w:numFmt w:val="bullet"/>
+      <w:suff w:val="tab"/>
+      <w:lvlText w:val="-"/>
+      <w:lvlJc w:val="left"/>
+      <w:pPr/>
+      <w:rPr>
+        <w:position w:val="4"/>
+      </w:rPr>
+    </w:lvl>
+    <w:lvl w:ilvl="1">
+      <w:start w:val="1"/>
+      <w:numFmt w:val="bullet"/>
+      <w:suff w:val="tab"/>
+      <w:lvlText w:val="-"/>
+      <w:lvlJc w:val="left"/>
+      <w:pPr/>
+      <w:rPr>
+        <w:position w:val="4"/>
+      </w:rPr>
+    </w:lvl>
+    <w:lvl w:ilvl="2">
+      <w:start w:val="1"/>
+      <w:numFmt w:val="bullet"/>
+      <w:suff w:val="tab"/>
+      <w:lvlText w:val="-"/>
+      <w:lvlJc w:val="left"/>
+      <w:pPr/>
+      <w:rPr>
+        <w:position w:val="4"/>
+      </w:rPr>
+    </w:lvl>
+    <w:lvl w:ilvl="3">
+      <w:start w:val="1"/>
+      <w:numFmt w:val="bullet"/>
+      <w:suff w:val="tab"/>
+      <w:lvlText w:val="-"/>
+      <w:lvlJc w:val="left"/>
+      <w:pPr/>
+      <w:rPr>
+        <w:position w:val="4"/>
+      </w:rPr>
+    </w:lvl>
+    <w:lvl w:ilvl="4">
+      <w:start w:val="1"/>
+      <w:numFmt w:val="bullet"/>
+      <w:suff w:val="tab"/>
+      <w:lvlText w:val="-"/>
+      <w:lvlJc w:val="left"/>
+      <w:pPr/>
+      <w:rPr>
+        <w:position w:val="4"/>
+      </w:rPr>
+    </w:lvl>
+    <w:lvl w:ilvl="5">
+      <w:start w:val="1"/>
+      <w:numFmt w:val="bullet"/>
+      <w:suff w:val="tab"/>
+      <w:lvlText w:val="-"/>
+      <w:lvlJc w:val="left"/>
+      <w:pPr/>
+      <w:rPr>
+        <w:position w:val="4"/>
+      </w:rPr>
+    </w:lvl>
+    <w:lvl w:ilvl="6">
+      <w:start w:val="1"/>
+      <w:numFmt w:val="bullet"/>
+      <w:suff w:val="tab"/>
+      <w:lvlText w:val="-"/>
+      <w:lvlJc w:val="left"/>
+      <w:pPr/>
+      <w:rPr>
+        <w:position w:val="4"/>
+      </w:rPr>
+    </w:lvl>
+    <w:lvl w:ilvl="7">
+      <w:start w:val="1"/>
+      <w:numFmt w:val="bullet"/>
+      <w:suff w:val="tab"/>
+      <w:lvlText w:val="-"/>
+      <w:lvlJc w:val="left"/>
+      <w:pPr/>
+      <w:rPr>
+        <w:position w:val="4"/>
+      </w:rPr>
+    </w:lvl>
+    <w:lvl w:ilvl="8">
+      <w:start w:val="1"/>
+      <w:numFmt w:val="bullet"/>
+      <w:suff w:val="tab"/>
+      <w:lvlText w:val="-"/>
+      <w:lvlJc w:val="left"/>
+      <w:pPr/>
+      <w:rPr>
+        <w:position w:val="4"/>
+      </w:rPr>
+    </w:lvl>
+  </w:abstractNum>
+  <w:abstractNum w:abstractNumId="1">
+    <w:multiLevelType w:val="multilevel"/>
+    <w:styleLink w:val="Dash"/>
+    <w:lvl w:ilvl="0">
+      <w:start w:val="0"/>
+      <w:numFmt w:val="bullet"/>
+      <w:suff w:val="tab"/>
+      <w:lvlText w:val="-"/>
+      <w:lvlJc w:val="left"/>
+      <w:pPr/>
+      <w:rPr>
+        <w:position w:val="4"/>
+      </w:rPr>
+    </w:lvl>
+    <w:lvl w:ilvl="1">
+      <w:start w:val="1"/>
+      <w:numFmt w:val="bullet"/>
+      <w:suff w:val="tab"/>
+      <w:lvlText w:val="-"/>
+      <w:lvlJc w:val="left"/>
+      <w:pPr/>
+      <w:rPr>
+        <w:position w:val="4"/>
+      </w:rPr>
+    </w:lvl>
+    <w:lvl w:ilvl="2">
+      <w:start w:val="1"/>
+      <w:numFmt w:val="bullet"/>
+      <w:suff w:val="tab"/>
+      <w:lvlText w:val="-"/>
+      <w:lvlJc w:val="left"/>
+      <w:pPr/>
+      <w:rPr>
+        <w:position w:val="4"/>
+      </w:rPr>
+    </w:lvl>
+    <w:lvl w:ilvl="3">
+      <w:start w:val="1"/>
+      <w:numFmt w:val="bullet"/>
+      <w:suff w:val="tab"/>
+      <w:lvlText w:val="-"/>
+      <w:lvlJc w:val="left"/>
+      <w:pPr/>
+      <w:rPr>
+        <w:position w:val="4"/>
+      </w:rPr>
+    </w:lvl>
+    <w:lvl w:ilvl="4">
+      <w:start w:val="1"/>
+      <w:numFmt w:val="bullet"/>
+      <w:suff w:val="tab"/>
+      <w:lvlText w:val="-"/>
+      <w:lvlJc w:val="left"/>
+      <w:pPr/>
+      <w:rPr>
+        <w:position w:val="4"/>
+      </w:rPr>
+    </w:lvl>
+    <w:lvl w:ilvl="5">
+      <w:start w:val="1"/>
+      <w:numFmt w:val="bullet"/>
+      <w:suff w:val="tab"/>
+      <w:lvlText w:val="-"/>
+      <w:lvlJc w:val="left"/>
+      <w:pPr/>
+      <w:rPr>
+        <w:position w:val="4"/>
+      </w:rPr>
+    </w:lvl>
+    <w:lvl w:ilvl="6">
+      <w:start w:val="1"/>
+      <w:numFmt w:val="bullet"/>
+      <w:suff w:val="tab"/>
+      <w:lvlText w:val="-"/>
+      <w:lvlJc w:val="left"/>
+      <w:pPr/>
+      <w:rPr>
+        <w:position w:val="4"/>
+      </w:rPr>
+    </w:lvl>
+    <w:lvl w:ilvl="7">
+      <w:start w:val="1"/>
+      <w:numFmt w:val="bullet"/>
+      <w:suff w:val="tab"/>
+      <w:lvlText w:val="-"/>
+      <w:lvlJc w:val="left"/>
+      <w:pPr/>
+      <w:rPr>
+        <w:position w:val="4"/>
+      </w:rPr>
+    </w:lvl>
+    <w:lvl w:ilvl="8">
+      <w:start w:val="1"/>
+      <w:numFmt w:val="bullet"/>
+      <w:suff w:val="tab"/>
+      <w:lvlText w:val="-"/>
+      <w:lvlJc w:val="left"/>
+      <w:pPr/>
+      <w:rPr>
+        <w:position w:val="4"/>
+      </w:rPr>
+    </w:lvl>
+  </w:abstractNum>
+  <w:abstractNum w:abstractNumId="2">
+    <w:multiLevelType w:val="multilevel"/>
+    <w:styleLink w:val="Dash"/>
+    <w:lvl w:ilvl="0">
+      <w:start w:val="0"/>
+      <w:numFmt w:val="bullet"/>
+      <w:suff w:val="tab"/>
+      <w:lvlText w:val="-"/>
+      <w:lvlJc w:val="left"/>
+      <w:pPr/>
+      <w:rPr>
+        <w:position w:val="4"/>
+      </w:rPr>
+    </w:lvl>
+    <w:lvl w:ilvl="1">
+      <w:start w:val="1"/>
+      <w:numFmt w:val="bullet"/>
+      <w:suff w:val="tab"/>
+      <w:lvlText w:val="-"/>
+      <w:lvlJc w:val="left"/>
+      <w:pPr/>
+      <w:rPr>
+        <w:position w:val="4"/>
+      </w:rPr>
+    </w:lvl>
+    <w:lvl w:ilvl="2">
+      <w:start w:val="1"/>
+      <w:numFmt w:val="bullet"/>
+      <w:suff w:val="tab"/>
+      <w:lvlText w:val="-"/>
+      <w:lvlJc w:val="left"/>
+      <w:pPr/>
+      <w:rPr>
+        <w:position w:val="4"/>
+      </w:rPr>
+    </w:lvl>
+    <w:lvl w:ilvl="3">
+      <w:start w:val="1"/>
+      <w:numFmt w:val="bullet"/>
+      <w:suff w:val="tab"/>
+      <w:lvlText w:val="-"/>
+      <w:lvlJc w:val="left"/>
+      <w:pPr/>
+      <w:rPr>
+        <w:position w:val="4"/>
+      </w:rPr>
+    </w:lvl>
+    <w:lvl w:ilvl="4">
+      <w:start w:val="1"/>
+      <w:numFmt w:val="bullet"/>
+      <w:suff w:val="tab"/>
+      <w:lvlText w:val="-"/>
+      <w:lvlJc w:val="left"/>
+      <w:pPr/>
+      <w:rPr>
+        <w:position w:val="4"/>
+      </w:rPr>
+    </w:lvl>
+    <w:lvl w:ilvl="5">
+      <w:start w:val="1"/>
+      <w:numFmt w:val="bullet"/>
+      <w:suff w:val="tab"/>
+      <w:lvlText w:val="-"/>
+      <w:lvlJc w:val="left"/>
+      <w:pPr/>
+      <w:rPr>
+        <w:position w:val="4"/>
+      </w:rPr>
+    </w:lvl>
+    <w:lvl w:ilvl="6">
+      <w:start w:val="1"/>
+      <w:numFmt w:val="bullet"/>
+      <w:suff w:val="tab"/>
+      <w:lvlText w:val="-"/>
+      <w:lvlJc w:val="left"/>
+      <w:pPr/>
+      <w:rPr>
+        <w:position w:val="4"/>
+      </w:rPr>
+    </w:lvl>
+    <w:lvl w:ilvl="7">
+      <w:start w:val="1"/>
+      <w:numFmt w:val="bullet"/>
+      <w:suff w:val="tab"/>
+      <w:lvlText w:val="-"/>
+      <w:lvlJc w:val="left"/>
+      <w:pPr/>
+      <w:rPr>
+        <w:position w:val="4"/>
+      </w:rPr>
+    </w:lvl>
+    <w:lvl w:ilvl="8">
+      <w:start w:val="1"/>
+      <w:numFmt w:val="bullet"/>
+      <w:suff w:val="tab"/>
+      <w:lvlText w:val="-"/>
+      <w:lvlJc w:val="left"/>
+      <w:pPr/>
+      <w:rPr>
+        <w:position w:val="4"/>
+      </w:rPr>
+    </w:lvl>
+  </w:abstractNum>
+  <w:abstractNum w:abstractNumId="3">
+    <w:multiLevelType w:val="multilevel"/>
+    <w:styleLink w:val="Dash"/>
+    <w:lvl w:ilvl="0">
+      <w:start w:val="0"/>
+      <w:numFmt w:val="bullet"/>
+      <w:suff w:val="tab"/>
+      <w:lvlText w:val="-"/>
+      <w:lvlJc w:val="left"/>
+      <w:pPr/>
+      <w:rPr>
+        <w:position w:val="4"/>
+      </w:rPr>
+    </w:lvl>
+    <w:lvl w:ilvl="1">
+      <w:start w:val="1"/>
+      <w:numFmt w:val="bullet"/>
+      <w:suff w:val="tab"/>
+      <w:lvlText w:val="-"/>
+      <w:lvlJc w:val="left"/>
+      <w:pPr/>
+      <w:rPr>
+        <w:position w:val="4"/>
+      </w:rPr>
+    </w:lvl>
+    <w:lvl w:ilvl="2">
+      <w:start w:val="1"/>
+      <w:numFmt w:val="bullet"/>
+      <w:suff w:val="tab"/>
+      <w:lvlText w:val="-"/>
+      <w:lvlJc w:val="left"/>
+      <w:pPr/>
+      <w:rPr>
+        <w:position w:val="4"/>
+      </w:rPr>
+    </w:lvl>
+    <w:lvl w:ilvl="3">
+      <w:start w:val="1"/>
+      <w:numFmt w:val="bullet"/>
+      <w:suff w:val="tab"/>
+      <w:lvlText w:val="-"/>
+      <w:lvlJc w:val="left"/>
+      <w:pPr/>
+      <w:rPr>
+        <w:position w:val="4"/>
+      </w:rPr>
+    </w:lvl>
+    <w:lvl w:ilvl="4">
+      <w:start w:val="1"/>
+      <w:numFmt w:val="bullet"/>
+      <w:suff w:val="tab"/>
+      <w:lvlText w:val="-"/>
+      <w:lvlJc w:val="left"/>
+      <w:pPr/>
+      <w:rPr>
+        <w:position w:val="4"/>
+      </w:rPr>
+    </w:lvl>
+    <w:lvl w:ilvl="5">
+      <w:start w:val="1"/>
+      <w:numFmt w:val="bullet"/>
+      <w:suff w:val="tab"/>
+      <w:lvlText w:val="-"/>
+      <w:lvlJc w:val="left"/>
+      <w:pPr/>
+      <w:rPr>
+        <w:position w:val="4"/>
+      </w:rPr>
+    </w:lvl>
+    <w:lvl w:ilvl="6">
+      <w:start w:val="1"/>
+      <w:numFmt w:val="bullet"/>
+      <w:suff w:val="tab"/>
+      <w:lvlText w:val="-"/>
+      <w:lvlJc w:val="left"/>
+      <w:pPr/>
+      <w:rPr>
+        <w:position w:val="4"/>
+      </w:rPr>
+    </w:lvl>
+    <w:lvl w:ilvl="7">
+      <w:start w:val="1"/>
+      <w:numFmt w:val="bullet"/>
+      <w:suff w:val="tab"/>
+      <w:lvlText w:val="-"/>
+      <w:lvlJc w:val="left"/>
+      <w:pPr/>
+      <w:rPr>
+        <w:position w:val="4"/>
+      </w:rPr>
+    </w:lvl>
+    <w:lvl w:ilvl="8">
+      <w:start w:val="1"/>
+      <w:numFmt w:val="bullet"/>
+      <w:suff w:val="tab"/>
+      <w:lvlText w:val="-"/>
+      <w:lvlJc w:val="left"/>
+      <w:pPr/>
+      <w:rPr>
+        <w:position w:val="4"/>
+      </w:rPr>
+    </w:lvl>
+  </w:abstractNum>
+  <w:abstractNum w:abstractNumId="4">
+    <w:multiLevelType w:val="multilevel"/>
+    <w:styleLink w:val="Dash"/>
+    <w:lvl w:ilvl="0">
+      <w:start w:val="0"/>
+      <w:numFmt w:val="bullet"/>
+      <w:suff w:val="tab"/>
+      <w:lvlText w:val="-"/>
+      <w:lvlJc w:val="left"/>
+      <w:pPr/>
+      <w:rPr>
+        <w:position w:val="4"/>
+      </w:rPr>
+    </w:lvl>
+    <w:lvl w:ilvl="1">
+      <w:start w:val="1"/>
+      <w:numFmt w:val="bullet"/>
+      <w:suff w:val="tab"/>
+      <w:lvlText w:val="-"/>
+      <w:lvlJc w:val="left"/>
+      <w:pPr/>
+      <w:rPr>
+        <w:position w:val="4"/>
+      </w:rPr>
+    </w:lvl>
+    <w:lvl w:ilvl="2">
+      <w:start w:val="1"/>
+      <w:numFmt w:val="bullet"/>
+      <w:suff w:val="tab"/>
+      <w:lvlText w:val="-"/>
+      <w:lvlJc w:val="left"/>
+      <w:pPr/>
+      <w:rPr>
+        <w:position w:val="4"/>
+      </w:rPr>
+    </w:lvl>
+    <w:lvl w:ilvl="3">
+      <w:start w:val="1"/>
+      <w:numFmt w:val="bullet"/>
+      <w:suff w:val="tab"/>
+      <w:lvlText w:val="-"/>
+      <w:lvlJc w:val="left"/>
+      <w:pPr/>
+      <w:rPr>
+        <w:position w:val="4"/>
+      </w:rPr>
+    </w:lvl>
+    <w:lvl w:ilvl="4">
+      <w:start w:val="1"/>
+      <w:numFmt w:val="bullet"/>
+      <w:suff w:val="tab"/>
+      <w:lvlText w:val="-"/>
+      <w:lvlJc w:val="left"/>
+      <w:pPr/>
+      <w:rPr>
+        <w:position w:val="4"/>
+      </w:rPr>
+    </w:lvl>
+    <w:lvl w:ilvl="5">
+      <w:start w:val="1"/>
+      <w:numFmt w:val="bullet"/>
+      <w:suff w:val="tab"/>
+      <w:lvlText w:val="-"/>
+      <w:lvlJc w:val="left"/>
+      <w:pPr/>
+      <w:rPr>
+        <w:position w:val="4"/>
+      </w:rPr>
+    </w:lvl>
+    <w:lvl w:ilvl="6">
+      <w:start w:val="1"/>
+      <w:numFmt w:val="bullet"/>
+      <w:suff w:val="tab"/>
+      <w:lvlText w:val="-"/>
+      <w:lvlJc w:val="left"/>
+      <w:pPr/>
+      <w:rPr>
+        <w:position w:val="4"/>
+      </w:rPr>
+    </w:lvl>
+    <w:lvl w:ilvl="7">
+      <w:start w:val="1"/>
+      <w:numFmt w:val="bullet"/>
+      <w:suff w:val="tab"/>
+      <w:lvlText w:val="-"/>
+      <w:lvlJc w:val="left"/>
+      <w:pPr/>
+      <w:rPr>
+        <w:position w:val="4"/>
+      </w:rPr>
+    </w:lvl>
+    <w:lvl w:ilvl="8">
+      <w:start w:val="1"/>
+      <w:numFmt w:val="bullet"/>
+      <w:suff w:val="tab"/>
+      <w:lvlText w:val="-"/>
+      <w:lvlJc w:val="left"/>
+      <w:pPr/>
+      <w:rPr>
+        <w:position w:val="4"/>
+      </w:rPr>
+    </w:lvl>
+  </w:abstractNum>
+  <w:num w:numId="1">
+    <w:abstractNumId w:val="0"/>
+  </w:num>
+  <w:num w:numId="2">
+    <w:abstractNumId w:val="1"/>
+  </w:num>
+  <w:num w:numId="3">
+    <w:abstractNumId w:val="2"/>
+  </w:num>
+  <w:num w:numId="4">
+    <w:abstractNumId w:val="3"/>
+  </w:num>
+  <w:num w:numId="5">
+    <w:abstractNumId w:val="4"/>
+  </w:num>
+</w:numbering>
 </file>
 
 <file path=word/styles.xml><?xml version="1.0" encoding="utf-8"?>
@@ -140,8 +3555,91 @@
     <w:next w:val="No List"/>
     <w:pPr/>
   </w:style>
+  <w:style w:type="paragraph" w:styleId="Header &amp; Footer">
+    <w:name w:val="Header &amp; Footer"/>
+    <w:next w:val="Header &amp; Footer"/>
+    <w:pPr>
+      <w:keepNext w:val="0"/>
+      <w:keepLines w:val="0"/>
+      <w:pageBreakBefore w:val="0"/>
+      <w:widowControl w:val="1"/>
+      <w:shd w:val="clear" w:color="auto" w:fill="auto"/>
+      <w:tabs>
+        <w:tab w:val="right" w:pos="9020"/>
+      </w:tabs>
+      <w:suppressAutoHyphens w:val="0"/>
+      <w:bidi w:val="0"/>
+      <w:spacing w:before="0" w:after="0" w:line="240" w:lineRule="auto"/>
+      <w:ind w:left="0" w:right="0" w:firstLine="0"/>
+      <w:jc w:val="left"/>
+      <w:outlineLvl w:val="9"/>
+    </w:pPr>
+    <w:rPr>
+      <w:rFonts w:ascii="Helvetica" w:cs="Arial Unicode MS" w:hAnsi="Arial Unicode MS" w:eastAsia="Arial Unicode MS"/>
+      <w:b w:val="0"/>
+      <w:bCs w:val="0"/>
+      <w:i w:val="0"/>
+      <w:iCs w:val="0"/>
+      <w:caps w:val="0"/>
+      <w:smallCaps w:val="0"/>
+      <w:strike w:val="0"/>
+      <w:dstrike w:val="0"/>
+      <w:outline w:val="0"/>
+      <w:color w:val="000000"/>
+      <w:spacing w:val="0"/>
+      <w:kern w:val="0"/>
+      <w:position w:val="0"/>
+      <w:sz w:val="24"/>
+      <w:szCs w:val="24"/>
+      <w:u w:val="none"/>
+      <w:vertAlign w:val="baseline"/>
+    </w:rPr>
+  </w:style>
   <w:style w:type="paragraph" w:styleId="Body">
     <w:name w:val="Body"/>
+    <w:next w:val="Body"/>
+    <w:pPr>
+      <w:keepNext w:val="0"/>
+      <w:keepLines w:val="0"/>
+      <w:pageBreakBefore w:val="0"/>
+      <w:widowControl w:val="1"/>
+      <w:pBdr>
+        <w:top w:val="nil"/>
+        <w:left w:val="nil"/>
+        <w:bottom w:val="nil"/>
+        <w:right w:val="nil"/>
+      </w:pBdr>
+      <w:shd w:val="clear" w:color="auto" w:fill="auto"/>
+      <w:suppressAutoHyphens w:val="0"/>
+      <w:bidi w:val="0"/>
+      <w:spacing w:before="0" w:after="0" w:line="240" w:lineRule="auto"/>
+      <w:ind w:left="0" w:right="0" w:firstLine="0"/>
+      <w:jc w:val="left"/>
+      <w:outlineLvl w:val="9"/>
+    </w:pPr>
+    <w:rPr>
+      <w:rFonts w:ascii="Times New Roman" w:cs="Arial Unicode MS" w:hAnsi="Arial Unicode MS" w:eastAsia="Arial Unicode MS"/>
+      <w:b w:val="0"/>
+      <w:bCs w:val="0"/>
+      <w:i w:val="0"/>
+      <w:iCs w:val="0"/>
+      <w:caps w:val="0"/>
+      <w:smallCaps w:val="0"/>
+      <w:strike w:val="0"/>
+      <w:dstrike w:val="0"/>
+      <w:outline w:val="0"/>
+      <w:color w:val="000000"/>
+      <w:spacing w:val="0"/>
+      <w:kern w:val="0"/>
+      <w:position w:val="0"/>
+      <w:sz w:val="24"/>
+      <w:szCs w:val="24"/>
+      <w:u w:val="none" w:color="000000"/>
+      <w:vertAlign w:val="baseline"/>
+    </w:rPr>
+  </w:style>
+  <w:style w:type="paragraph" w:styleId="Default">
+    <w:name w:val="Default"/>
     <w:next w:val="Body"/>
     <w:pPr>
       <w:keepNext w:val="0"/>
@@ -176,6 +3674,15 @@
       <w:u w:val="none"/>
       <w:vertAlign w:val="baseline"/>
     </w:rPr>
+  </w:style>
+  <w:style w:type="numbering" w:styleId="Dash">
+    <w:name w:val="Dash"/>
+    <w:next w:val="Dash"/>
+    <w:pPr>
+      <w:numPr>
+        <w:numId w:val="1"/>
+      </w:numPr>
+    </w:pPr>
   </w:style>
 </w:styles>
 </file>
@@ -1140,7 +4647,7 @@
           <a:buFontTx/>
           <a:buNone/>
           <a:tabLst/>
-          <a:defRPr b="0" baseline="0" cap="none" i="0" spc="0" strike="noStrike" sz="1100" u="none" kumimoji="0" normalizeH="0">
+          <a:defRPr b="0" baseline="0" cap="none" i="0" spc="0" strike="noStrike" sz="1200" u="none" kumimoji="0" normalizeH="0">
             <a:ln>
               <a:noFill/>
             </a:ln>
@@ -1148,11 +4655,15 @@
               <a:srgbClr val="000000"/>
             </a:solidFill>
             <a:effectLst/>
-            <a:uFillTx/>
-            <a:latin typeface="+mn-lt"/>
-            <a:ea typeface="+mn-ea"/>
-            <a:cs typeface="+mn-cs"/>
-            <a:sym typeface="Helvetica"/>
+            <a:uFill>
+              <a:solidFill>
+                <a:srgbClr val="000000"/>
+              </a:solidFill>
+            </a:uFill>
+            <a:latin typeface="Times New Roman"/>
+            <a:ea typeface="Times New Roman"/>
+            <a:cs typeface="Times New Roman"/>
+            <a:sym typeface="Times New Roman"/>
           </a:defRPr>
         </a:defPPr>
         <a:lvl1pPr marL="0" marR="0" indent="0" algn="l" defTabSz="914400" rtl="0" fontAlgn="auto" latinLnBrk="1" hangingPunct="0">

</xml_diff>

<commit_message>
Dernier commit de la journée concernant le doc. A finir demain
Please enter the commit message for your changes. Lines starting
</commit_message>
<xml_diff>
--- a/documentArendre/documentSynthese.docx
+++ b/documentArendre/documentSynthese.docx
@@ -3037,6 +3037,7 @@
     <w:p>
       <w:pPr>
         <w:pStyle w:val="Default"/>
+        <w:ind w:left="360"/>
         <w:rPr>
           <w:rFonts w:ascii="Times New Roman" w:cs="Times New Roman" w:hAnsi="Times New Roman" w:eastAsia="Times New Roman"/>
           <w:color w:val="323232"/>
@@ -3124,6 +3125,7 @@
     <w:p>
       <w:pPr>
         <w:pStyle w:val="Default"/>
+        <w:ind w:left="360"/>
         <w:rPr>
           <w:rFonts w:ascii="Times New Roman" w:cs="Times New Roman" w:hAnsi="Times New Roman" w:eastAsia="Times New Roman"/>
           <w:color w:val="323232"/>
@@ -3206,6 +3208,7 @@
     <w:p>
       <w:pPr>
         <w:pStyle w:val="Default"/>
+        <w:ind w:left="360"/>
         <w:rPr>
           <w:rFonts w:ascii="Times New Roman" w:cs="Times New Roman" w:hAnsi="Times New Roman" w:eastAsia="Times New Roman"/>
           <w:color w:val="323232"/>
@@ -3274,6 +3277,7 @@
     <w:p>
       <w:pPr>
         <w:pStyle w:val="Default"/>
+        <w:ind w:left="360"/>
         <w:rPr>
           <w:rFonts w:ascii="Times New Roman" w:cs="Times New Roman" w:hAnsi="Times New Roman" w:eastAsia="Times New Roman"/>
           <w:color w:val="323232"/>
@@ -3308,6 +3312,7 @@
     <w:p>
       <w:pPr>
         <w:pStyle w:val="Default"/>
+        <w:ind w:left="360"/>
         <w:rPr>
           <w:rFonts w:ascii="Times New Roman" w:cs="Times New Roman" w:hAnsi="Times New Roman" w:eastAsia="Times New Roman"/>
           <w:color w:val="323232"/>
@@ -3383,6 +3388,7 @@
     <w:p>
       <w:pPr>
         <w:pStyle w:val="Default"/>
+        <w:ind w:left="360"/>
         <w:rPr>
           <w:rFonts w:ascii="Times New Roman" w:cs="Times New Roman" w:hAnsi="Times New Roman" w:eastAsia="Times New Roman"/>
           <w:color w:val="323232"/>
@@ -3394,6 +3400,7 @@
     <w:p>
       <w:pPr>
         <w:pStyle w:val="Default"/>
+        <w:ind w:left="360"/>
         <w:rPr>
           <w:rFonts w:ascii="Times New Roman" w:cs="Times New Roman" w:hAnsi="Times New Roman" w:eastAsia="Times New Roman"/>
           <w:color w:val="323232"/>
@@ -3460,7 +3467,7 @@
           <w:tab w:val="left" w:pos="220"/>
           <w:tab w:val="left" w:pos="720"/>
         </w:tabs>
-        <w:ind w:left="720" w:hanging="720"/>
+        <w:ind w:left="1080" w:hanging="720"/>
         <w:rPr>
           <w:rFonts w:ascii="Times New Roman" w:cs="Times New Roman" w:hAnsi="Times New Roman" w:eastAsia="Times New Roman"/>
           <w:color w:val="323232"/>
@@ -3534,7 +3541,7 @@
           <w:tab w:val="left" w:pos="220"/>
           <w:tab w:val="left" w:pos="720"/>
         </w:tabs>
-        <w:ind w:left="720" w:hanging="720"/>
+        <w:ind w:left="1080" w:hanging="720"/>
         <w:rPr>
           <w:rFonts w:ascii="Times New Roman" w:cs="Times New Roman" w:hAnsi="Times New Roman" w:eastAsia="Times New Roman"/>
           <w:color w:val="323232"/>
@@ -3608,7 +3615,7 @@
           <w:tab w:val="left" w:pos="220"/>
           <w:tab w:val="left" w:pos="720"/>
         </w:tabs>
-        <w:ind w:left="720" w:hanging="720"/>
+        <w:ind w:left="1080" w:hanging="720"/>
         <w:rPr>
           <w:rFonts w:ascii="Times New Roman" w:cs="Times New Roman" w:hAnsi="Times New Roman" w:eastAsia="Times New Roman"/>
           <w:color w:val="323232"/>
@@ -3661,7 +3668,7 @@
           <w:tab w:val="left" w:pos="220"/>
           <w:tab w:val="left" w:pos="720"/>
         </w:tabs>
-        <w:ind w:left="720" w:hanging="720"/>
+        <w:ind w:left="1080" w:hanging="720"/>
         <w:rPr>
           <w:rFonts w:ascii="Times New Roman" w:cs="Times New Roman" w:hAnsi="Times New Roman" w:eastAsia="Times New Roman"/>
           <w:b w:val="0"/>
@@ -3718,7 +3725,7 @@
           <w:tab w:val="left" w:pos="220"/>
           <w:tab w:val="left" w:pos="720"/>
         </w:tabs>
-        <w:ind w:left="720" w:hanging="720"/>
+        <w:ind w:left="1080" w:hanging="720"/>
         <w:rPr>
           <w:rFonts w:ascii="Times New Roman" w:cs="Times New Roman" w:hAnsi="Times New Roman" w:eastAsia="Times New Roman"/>
           <w:color w:val="323232"/>
@@ -3819,6 +3826,15 @@
       </w:r>
       <w:r>
         <w:rPr>
+          <w:rFonts w:ascii="Times New Roman" w:cs="Times New Roman" w:hAnsi="Times New Roman" w:eastAsia="Times New Roman"/>
+          <w:color w:val="323232"/>
+          <w:sz w:val="24"/>
+          <w:szCs w:val="24"/>
+        </w:rPr>
+        <w:tab/>
+      </w:r>
+      <w:r>
+        <w:rPr>
           <w:rFonts w:ascii="Times New Roman"/>
           <w:color w:val="323232"/>
           <w:sz w:val="24"/>
@@ -3890,7 +3906,27 @@
           <w:rtl w:val="0"/>
           <w:lang w:val="fr-FR"/>
         </w:rPr>
-        <w:t>e 1 En plus des donn</w:t>
+        <w:t xml:space="preserve">e 1 En plus des </w:t>
+      </w:r>
+      <w:r>
+        <w:rPr>
+          <w:rFonts w:ascii="Times New Roman" w:cs="Times New Roman" w:hAnsi="Times New Roman" w:eastAsia="Times New Roman"/>
+          <w:color w:val="323232"/>
+          <w:sz w:val="24"/>
+          <w:szCs w:val="24"/>
+        </w:rPr>
+        <w:tab/>
+      </w:r>
+      <w:r>
+        <w:rPr>
+          <w:rFonts w:ascii="Times New Roman"/>
+          <w:color w:val="323232"/>
+          <w:sz w:val="24"/>
+          <w:szCs w:val="24"/>
+          <w:rtl w:val="0"/>
+          <w:lang w:val="fr-FR"/>
+        </w:rPr>
+        <w:t>donn</w:t>
       </w:r>
       <w:r>
         <w:rPr>
@@ -3921,7 +3957,7 @@
           <w:tab w:val="left" w:pos="220"/>
           <w:tab w:val="left" w:pos="720"/>
         </w:tabs>
-        <w:ind w:left="720" w:hanging="720"/>
+        <w:ind w:left="1080" w:hanging="720"/>
         <w:rPr>
           <w:rFonts w:ascii="Times New Roman" w:cs="Times New Roman" w:hAnsi="Times New Roman" w:eastAsia="Times New Roman"/>
           <w:color w:val="323232"/>
@@ -3960,7 +3996,7 @@
           <w:tab w:val="left" w:pos="220"/>
           <w:tab w:val="left" w:pos="720"/>
         </w:tabs>
-        <w:ind w:left="720" w:hanging="720"/>
+        <w:ind w:left="1080" w:hanging="720"/>
         <w:rPr>
           <w:rFonts w:ascii="Times New Roman" w:cs="Times New Roman" w:hAnsi="Times New Roman" w:eastAsia="Times New Roman"/>
           <w:color w:val="000000"/>
@@ -4103,6 +4139,7 @@
           <w:position w:val="0"/>
           <w:sz w:val="24"/>
           <w:szCs w:val="24"/>
+          <w:rtl w:val="0"/>
           <w:lang w:val="fr-FR"/>
         </w:rPr>
       </w:pPr>
@@ -4133,6 +4170,477 @@
           <w:lang w:val="fr-FR"/>
         </w:rPr>
         <w:t>coupage du travail</w:t>
+      </w:r>
+    </w:p>
+    <w:p>
+      <w:pPr>
+        <w:pStyle w:val="Body A"/>
+        <w:tabs>
+          <w:tab w:val="left" w:pos="262"/>
+        </w:tabs>
+        <w:ind w:left="785"/>
+        <w:rPr>
+          <w:lang w:val="fr-FR"/>
+        </w:rPr>
+      </w:pPr>
+      <w:r>
+        <w:rPr>
+          <w:rtl w:val="0"/>
+          <w:lang w:val="fr-FR"/>
+        </w:rPr>
+        <w:t>Ce qui est important, c'est que chacun sache ce qu'il y a dans un geotiff.</w:t>
+      </w:r>
+    </w:p>
+    <w:p>
+      <w:pPr>
+        <w:pStyle w:val="Default"/>
+        <w:ind w:left="360"/>
+        <w:rPr>
+          <w:rFonts w:ascii="Times New Roman" w:cs="Times New Roman" w:hAnsi="Times New Roman" w:eastAsia="Times New Roman"/>
+          <w:color w:val="323232"/>
+          <w:sz w:val="24"/>
+          <w:szCs w:val="24"/>
+          <w:rtl w:val="0"/>
+          <w:lang w:val="fr-FR"/>
+        </w:rPr>
+      </w:pPr>
+      <w:r>
+        <w:rPr>
+          <w:rFonts w:ascii="Times New Roman"/>
+          <w:color w:val="323232"/>
+          <w:sz w:val="24"/>
+          <w:szCs w:val="24"/>
+          <w:rtl w:val="0"/>
+          <w:lang w:val="fr-FR"/>
+        </w:rPr>
+        <w:t>Les diff</w:t>
+      </w:r>
+      <w:r>
+        <w:rPr>
+          <w:rFonts w:hAnsi="Times New Roman" w:hint="default"/>
+          <w:color w:val="323232"/>
+          <w:sz w:val="24"/>
+          <w:szCs w:val="24"/>
+          <w:rtl w:val="0"/>
+          <w:lang w:val="fr-FR"/>
+        </w:rPr>
+        <w:t>é</w:t>
+      </w:r>
+      <w:r>
+        <w:rPr>
+          <w:rFonts w:ascii="Times New Roman"/>
+          <w:color w:val="323232"/>
+          <w:sz w:val="24"/>
+          <w:szCs w:val="24"/>
+          <w:rtl w:val="0"/>
+          <w:lang w:val="fr-FR"/>
+        </w:rPr>
+        <w:t xml:space="preserve">rentes fonctions peuvent </w:t>
+      </w:r>
+      <w:r>
+        <w:rPr>
+          <w:rFonts w:hAnsi="Times New Roman" w:hint="default"/>
+          <w:color w:val="323232"/>
+          <w:sz w:val="24"/>
+          <w:szCs w:val="24"/>
+          <w:rtl w:val="0"/>
+          <w:lang w:val="fr-FR"/>
+        </w:rPr>
+        <w:t>ê</w:t>
+      </w:r>
+      <w:r>
+        <w:rPr>
+          <w:rFonts w:ascii="Times New Roman"/>
+          <w:color w:val="323232"/>
+          <w:sz w:val="24"/>
+          <w:szCs w:val="24"/>
+          <w:rtl w:val="0"/>
+          <w:lang w:val="fr-FR"/>
+        </w:rPr>
+        <w:t xml:space="preserve">tre </w:t>
+      </w:r>
+      <w:r>
+        <w:rPr>
+          <w:rFonts w:hAnsi="Times New Roman" w:hint="default"/>
+          <w:color w:val="323232"/>
+          <w:sz w:val="24"/>
+          <w:szCs w:val="24"/>
+          <w:rtl w:val="0"/>
+          <w:lang w:val="fr-FR"/>
+        </w:rPr>
+        <w:t xml:space="preserve">à </w:t>
+      </w:r>
+      <w:r>
+        <w:rPr>
+          <w:rFonts w:ascii="Times New Roman"/>
+          <w:color w:val="323232"/>
+          <w:sz w:val="24"/>
+          <w:szCs w:val="24"/>
+          <w:rtl w:val="0"/>
+          <w:lang w:val="fr-FR"/>
+        </w:rPr>
+        <w:t>r</w:t>
+      </w:r>
+      <w:r>
+        <w:rPr>
+          <w:rFonts w:hAnsi="Times New Roman" w:hint="default"/>
+          <w:color w:val="323232"/>
+          <w:sz w:val="24"/>
+          <w:szCs w:val="24"/>
+          <w:rtl w:val="0"/>
+          <w:lang w:val="fr-FR"/>
+        </w:rPr>
+        <w:t>é</w:t>
+      </w:r>
+      <w:r>
+        <w:rPr>
+          <w:rFonts w:ascii="Times New Roman"/>
+          <w:color w:val="323232"/>
+          <w:sz w:val="24"/>
+          <w:szCs w:val="24"/>
+          <w:rtl w:val="0"/>
+          <w:lang w:val="fr-FR"/>
+        </w:rPr>
+        <w:t>partir : il faut mettre les mains dans le cambouis.</w:t>
+      </w:r>
+    </w:p>
+    <w:p>
+      <w:pPr>
+        <w:pStyle w:val="Default"/>
+        <w:ind w:left="360"/>
+        <w:rPr>
+          <w:rFonts w:ascii="Times New Roman" w:cs="Times New Roman" w:hAnsi="Times New Roman" w:eastAsia="Times New Roman"/>
+          <w:color w:val="323232"/>
+          <w:sz w:val="24"/>
+          <w:szCs w:val="24"/>
+          <w:rtl w:val="0"/>
+          <w:lang w:val="fr-FR"/>
+        </w:rPr>
+      </w:pPr>
+      <w:r>
+        <w:rPr>
+          <w:rFonts w:ascii="Times New Roman"/>
+          <w:color w:val="323232"/>
+          <w:sz w:val="24"/>
+          <w:szCs w:val="24"/>
+          <w:rtl w:val="0"/>
+          <w:lang w:val="fr-FR"/>
+        </w:rPr>
+        <w:t>La croissance de r</w:t>
+      </w:r>
+      <w:r>
+        <w:rPr>
+          <w:rFonts w:hAnsi="Times New Roman" w:hint="default"/>
+          <w:color w:val="323232"/>
+          <w:sz w:val="24"/>
+          <w:szCs w:val="24"/>
+          <w:rtl w:val="0"/>
+          <w:lang w:val="fr-FR"/>
+        </w:rPr>
+        <w:t>é</w:t>
+      </w:r>
+      <w:r>
+        <w:rPr>
+          <w:rFonts w:ascii="Times New Roman"/>
+          <w:color w:val="323232"/>
+          <w:sz w:val="24"/>
+          <w:szCs w:val="24"/>
+          <w:rtl w:val="0"/>
+          <w:lang w:val="fr-FR"/>
+        </w:rPr>
+        <w:t>gion : un algo int</w:t>
+      </w:r>
+      <w:r>
+        <w:rPr>
+          <w:rFonts w:hAnsi="Times New Roman" w:hint="default"/>
+          <w:color w:val="323232"/>
+          <w:sz w:val="24"/>
+          <w:szCs w:val="24"/>
+          <w:rtl w:val="0"/>
+          <w:lang w:val="fr-FR"/>
+        </w:rPr>
+        <w:t>é</w:t>
+      </w:r>
+      <w:r>
+        <w:rPr>
+          <w:rFonts w:ascii="Times New Roman"/>
+          <w:color w:val="323232"/>
+          <w:sz w:val="24"/>
+          <w:szCs w:val="24"/>
+          <w:rtl w:val="0"/>
+          <w:lang w:val="fr-FR"/>
+        </w:rPr>
+        <w:t xml:space="preserve">ressant </w:t>
+      </w:r>
+      <w:r>
+        <w:rPr>
+          <w:rFonts w:hAnsi="Times New Roman" w:hint="default"/>
+          <w:color w:val="323232"/>
+          <w:sz w:val="24"/>
+          <w:szCs w:val="24"/>
+          <w:rtl w:val="0"/>
+          <w:lang w:val="fr-FR"/>
+        </w:rPr>
+        <w:t xml:space="preserve">à </w:t>
+      </w:r>
+      <w:r>
+        <w:rPr>
+          <w:rFonts w:ascii="Times New Roman"/>
+          <w:color w:val="323232"/>
+          <w:sz w:val="24"/>
+          <w:szCs w:val="24"/>
+          <w:rtl w:val="0"/>
+          <w:lang w:val="fr-FR"/>
+        </w:rPr>
+        <w:t>programmer, mais d</w:t>
+      </w:r>
+      <w:r>
+        <w:rPr>
+          <w:rFonts w:hAnsi="Times New Roman" w:hint="default"/>
+          <w:color w:val="323232"/>
+          <w:sz w:val="24"/>
+          <w:szCs w:val="24"/>
+          <w:rtl w:val="0"/>
+          <w:lang w:val="fr-FR"/>
+        </w:rPr>
+        <w:t>é</w:t>
+      </w:r>
+      <w:r>
+        <w:rPr>
+          <w:rFonts w:ascii="Times New Roman"/>
+          <w:color w:val="323232"/>
+          <w:sz w:val="24"/>
+          <w:szCs w:val="24"/>
+          <w:rtl w:val="0"/>
+          <w:lang w:val="fr-FR"/>
+        </w:rPr>
+        <w:t>j</w:t>
+      </w:r>
+      <w:r>
+        <w:rPr>
+          <w:rFonts w:hAnsi="Times New Roman" w:hint="default"/>
+          <w:color w:val="323232"/>
+          <w:sz w:val="24"/>
+          <w:szCs w:val="24"/>
+          <w:rtl w:val="0"/>
+          <w:lang w:val="fr-FR"/>
+        </w:rPr>
+        <w:t xml:space="preserve">à </w:t>
+      </w:r>
+      <w:r>
+        <w:rPr>
+          <w:rFonts w:ascii="Times New Roman"/>
+          <w:color w:val="323232"/>
+          <w:sz w:val="24"/>
+          <w:szCs w:val="24"/>
+          <w:rtl w:val="0"/>
+          <w:lang w:val="fr-FR"/>
+        </w:rPr>
+        <w:t>contenu dans des libs existantes.</w:t>
+      </w:r>
+    </w:p>
+    <w:p>
+      <w:pPr>
+        <w:pStyle w:val="Default"/>
+        <w:ind w:left="360"/>
+        <w:rPr>
+          <w:rFonts w:ascii="Times New Roman" w:cs="Times New Roman" w:hAnsi="Times New Roman" w:eastAsia="Times New Roman"/>
+          <w:color w:val="323232"/>
+          <w:sz w:val="24"/>
+          <w:szCs w:val="24"/>
+          <w:rtl w:val="0"/>
+          <w:lang w:val="fr-FR"/>
+        </w:rPr>
+      </w:pPr>
+      <w:r>
+        <w:rPr>
+          <w:rFonts w:ascii="Times New Roman"/>
+          <w:color w:val="323232"/>
+          <w:sz w:val="24"/>
+          <w:szCs w:val="24"/>
+          <w:rtl w:val="0"/>
+          <w:lang w:val="fr-FR"/>
+        </w:rPr>
+        <w:t xml:space="preserve">Il faut arriver rapidement </w:t>
+      </w:r>
+      <w:r>
+        <w:rPr>
+          <w:rFonts w:hAnsi="Times New Roman" w:hint="default"/>
+          <w:color w:val="323232"/>
+          <w:sz w:val="24"/>
+          <w:szCs w:val="24"/>
+          <w:rtl w:val="0"/>
+          <w:lang w:val="fr-FR"/>
+        </w:rPr>
+        <w:t xml:space="preserve">à </w:t>
+      </w:r>
+      <w:r>
+        <w:rPr>
+          <w:rFonts w:ascii="Times New Roman"/>
+          <w:color w:val="323232"/>
+          <w:sz w:val="24"/>
+          <w:szCs w:val="24"/>
+          <w:rtl w:val="0"/>
+          <w:lang w:val="fr-FR"/>
+        </w:rPr>
+        <w:t>la liste de pixels, c'est l</w:t>
+      </w:r>
+      <w:r>
+        <w:rPr>
+          <w:rFonts w:hAnsi="Times New Roman" w:hint="default"/>
+          <w:color w:val="323232"/>
+          <w:sz w:val="24"/>
+          <w:szCs w:val="24"/>
+          <w:rtl w:val="0"/>
+          <w:lang w:val="fr-FR"/>
+        </w:rPr>
+        <w:t xml:space="preserve">à </w:t>
+      </w:r>
+      <w:r>
+        <w:rPr>
+          <w:rFonts w:ascii="Times New Roman"/>
+          <w:color w:val="323232"/>
+          <w:sz w:val="24"/>
+          <w:szCs w:val="24"/>
+          <w:rtl w:val="0"/>
+          <w:lang w:val="fr-FR"/>
+        </w:rPr>
+        <w:t>que la partie IA commencera.</w:t>
+      </w:r>
+    </w:p>
+    <w:p>
+      <w:pPr>
+        <w:pStyle w:val="Default"/>
+        <w:ind w:left="360"/>
+        <w:rPr>
+          <w:rFonts w:ascii="Helvetica Neue" w:cs="Helvetica Neue" w:hAnsi="Helvetica Neue" w:eastAsia="Helvetica Neue"/>
+          <w:color w:val="323232"/>
+          <w:position w:val="8"/>
+          <w:sz w:val="29"/>
+          <w:szCs w:val="29"/>
+          <w:lang w:val="fr-FR"/>
+        </w:rPr>
+      </w:pPr>
+      <w:r>
+        <w:rPr>
+          <w:rFonts w:ascii="Times New Roman"/>
+          <w:color w:val="323232"/>
+          <w:sz w:val="24"/>
+          <w:szCs w:val="24"/>
+          <w:rtl w:val="0"/>
+          <w:lang w:val="fr-FR"/>
+        </w:rPr>
+        <w:t>Travailler en parall</w:t>
+      </w:r>
+      <w:r>
+        <w:rPr>
+          <w:rFonts w:hAnsi="Times New Roman" w:hint="default"/>
+          <w:color w:val="323232"/>
+          <w:sz w:val="24"/>
+          <w:szCs w:val="24"/>
+          <w:rtl w:val="0"/>
+          <w:lang w:val="fr-FR"/>
+        </w:rPr>
+        <w:t>è</w:t>
+      </w:r>
+      <w:r>
+        <w:rPr>
+          <w:rFonts w:ascii="Times New Roman"/>
+          <w:color w:val="323232"/>
+          <w:sz w:val="24"/>
+          <w:szCs w:val="24"/>
+          <w:rtl w:val="0"/>
+          <w:lang w:val="fr-FR"/>
+        </w:rPr>
+        <w:t>le sur les m</w:t>
+      </w:r>
+      <w:r>
+        <w:rPr>
+          <w:rFonts w:hAnsi="Times New Roman" w:hint="default"/>
+          <w:color w:val="323232"/>
+          <w:sz w:val="24"/>
+          <w:szCs w:val="24"/>
+          <w:rtl w:val="0"/>
+          <w:lang w:val="fr-FR"/>
+        </w:rPr>
+        <w:t>é</w:t>
+      </w:r>
+      <w:r>
+        <w:rPr>
+          <w:rFonts w:ascii="Times New Roman"/>
+          <w:color w:val="323232"/>
+          <w:sz w:val="24"/>
+          <w:szCs w:val="24"/>
+          <w:rtl w:val="0"/>
+          <w:lang w:val="fr-FR"/>
+        </w:rPr>
+        <w:t>thodes d'apprentissage, les tester. Certaines sont tr</w:t>
+      </w:r>
+      <w:r>
+        <w:rPr>
+          <w:rFonts w:hAnsi="Times New Roman" w:hint="default"/>
+          <w:color w:val="323232"/>
+          <w:sz w:val="24"/>
+          <w:szCs w:val="24"/>
+          <w:rtl w:val="0"/>
+          <w:lang w:val="fr-FR"/>
+        </w:rPr>
+        <w:t>è</w:t>
+      </w:r>
+      <w:r>
+        <w:rPr>
+          <w:rFonts w:ascii="Times New Roman"/>
+          <w:color w:val="323232"/>
+          <w:sz w:val="24"/>
+          <w:szCs w:val="24"/>
+          <w:rtl w:val="0"/>
+          <w:lang w:val="fr-FR"/>
+        </w:rPr>
+        <w:t>s efficaces sur l'apprentissage, d'autres g</w:t>
+      </w:r>
+      <w:r>
+        <w:rPr>
+          <w:rFonts w:hAnsi="Times New Roman" w:hint="default"/>
+          <w:color w:val="323232"/>
+          <w:sz w:val="24"/>
+          <w:szCs w:val="24"/>
+          <w:rtl w:val="0"/>
+          <w:lang w:val="fr-FR"/>
+        </w:rPr>
+        <w:t>é</w:t>
+      </w:r>
+      <w:r>
+        <w:rPr>
+          <w:rFonts w:ascii="Times New Roman"/>
+          <w:color w:val="323232"/>
+          <w:sz w:val="24"/>
+          <w:szCs w:val="24"/>
+          <w:rtl w:val="0"/>
+          <w:lang w:val="fr-FR"/>
+        </w:rPr>
+        <w:t>n</w:t>
+      </w:r>
+      <w:r>
+        <w:rPr>
+          <w:rFonts w:hAnsi="Times New Roman" w:hint="default"/>
+          <w:color w:val="323232"/>
+          <w:sz w:val="24"/>
+          <w:szCs w:val="24"/>
+          <w:rtl w:val="0"/>
+          <w:lang w:val="fr-FR"/>
+        </w:rPr>
+        <w:t>é</w:t>
+      </w:r>
+      <w:r>
+        <w:rPr>
+          <w:rFonts w:ascii="Times New Roman"/>
+          <w:color w:val="323232"/>
+          <w:sz w:val="24"/>
+          <w:szCs w:val="24"/>
+          <w:rtl w:val="0"/>
+          <w:lang w:val="fr-FR"/>
+        </w:rPr>
+        <w:t>ralisent mieux.</w:t>
       </w:r>
     </w:p>
     <w:p>

</xml_diff>

<commit_message>
Work in progress3 docSynthese
</commit_message>
<xml_diff>
--- a/documentArendre/documentSynthese.docx
+++ b/documentArendre/documentSynthese.docx
@@ -29,62 +29,6 @@
           <w:lang w:val="fr-FR"/>
         </w:rPr>
       </w:pPr>
-    </w:p>
-    <w:p>
-      <w:pPr>
-        <w:pStyle w:val="Body A"/>
-        <w:widowControl w:val="0"/>
-        <w:tabs>
-          <w:tab w:val="left" w:pos="708"/>
-          <w:tab w:val="left" w:pos="1416"/>
-          <w:tab w:val="left" w:pos="2124"/>
-          <w:tab w:val="left" w:pos="2832"/>
-          <w:tab w:val="left" w:pos="3540"/>
-          <w:tab w:val="left" w:pos="4248"/>
-          <w:tab w:val="left" w:pos="4956"/>
-          <w:tab w:val="left" w:pos="5664"/>
-          <w:tab w:val="left" w:pos="6372"/>
-          <w:tab w:val="left" w:pos="7080"/>
-          <w:tab w:val="left" w:pos="7788"/>
-          <w:tab w:val="left" w:pos="8496"/>
-          <w:tab w:val="left" w:pos="9132"/>
-        </w:tabs>
-        <w:spacing w:line="360" w:lineRule="auto"/>
-        <w:jc w:val="center"/>
-        <w:rPr>
-          <w:sz w:val="46"/>
-          <w:szCs w:val="46"/>
-          <w:lang w:val="fr-FR"/>
-        </w:rPr>
-      </w:pPr>
-    </w:p>
-    <w:p>
-      <w:pPr>
-        <w:pStyle w:val="Body A"/>
-        <w:widowControl w:val="0"/>
-        <w:tabs>
-          <w:tab w:val="left" w:pos="708"/>
-          <w:tab w:val="left" w:pos="1416"/>
-          <w:tab w:val="left" w:pos="2124"/>
-          <w:tab w:val="left" w:pos="2832"/>
-          <w:tab w:val="left" w:pos="3540"/>
-          <w:tab w:val="left" w:pos="4248"/>
-          <w:tab w:val="left" w:pos="4956"/>
-          <w:tab w:val="left" w:pos="5664"/>
-          <w:tab w:val="left" w:pos="6372"/>
-          <w:tab w:val="left" w:pos="7080"/>
-          <w:tab w:val="left" w:pos="7788"/>
-          <w:tab w:val="left" w:pos="8496"/>
-          <w:tab w:val="left" w:pos="9132"/>
-        </w:tabs>
-        <w:spacing w:line="360" w:lineRule="auto"/>
-        <w:jc w:val="center"/>
-        <w:rPr>
-          <w:sz w:val="46"/>
-          <w:szCs w:val="46"/>
-          <w:lang w:val="fr-FR"/>
-        </w:rPr>
-      </w:pPr>
       <w:r>
         <w:rPr>
           <w:sz w:val="46"/>
@@ -94,11 +38,11 @@
         <w:drawing>
           <wp:anchor distT="152400" distB="152400" distL="152400" distR="152400" simplePos="0" relativeHeight="251659264" behindDoc="0" locked="0" layoutInCell="1" allowOverlap="1">
             <wp:simplePos x="0" y="0"/>
-            <wp:positionH relativeFrom="page">
-              <wp:posOffset>713740</wp:posOffset>
+            <wp:positionH relativeFrom="margin">
+              <wp:posOffset>-6350</wp:posOffset>
             </wp:positionH>
-            <wp:positionV relativeFrom="page">
-              <wp:posOffset>416432</wp:posOffset>
+            <wp:positionV relativeFrom="line">
+              <wp:posOffset>-152399</wp:posOffset>
             </wp:positionV>
             <wp:extent cx="2816176" cy="988263"/>
             <wp:effectExtent l="0" t="0" r="0" b="0"/>
@@ -199,47 +143,11 @@
         <w:spacing w:line="360" w:lineRule="auto"/>
         <w:jc w:val="center"/>
         <w:rPr>
-          <w:b w:val="1"/>
-          <w:bCs w:val="1"/>
           <w:sz w:val="46"/>
           <w:szCs w:val="46"/>
           <w:lang w:val="fr-FR"/>
         </w:rPr>
       </w:pPr>
-      <w:r>
-        <w:rPr>
-          <w:b w:val="1"/>
-          <w:bCs w:val="1"/>
-          <w:sz w:val="46"/>
-          <w:szCs w:val="46"/>
-          <w:rtl w:val="0"/>
-          <w:lang w:val="fr-FR"/>
-        </w:rPr>
-        <w:t>UNIVERSIT</w:t>
-      </w:r>
-      <w:r>
-        <w:rPr>
-          <w:rFonts w:hAnsi="Times New Roman" w:hint="default"/>
-          <w:b w:val="1"/>
-          <w:bCs w:val="1"/>
-          <w:sz w:val="46"/>
-          <w:szCs w:val="46"/>
-          <w:rtl w:val="0"/>
-          <w:lang w:val="fr-FR"/>
-        </w:rPr>
-        <w:t xml:space="preserve">É </w:t>
-      </w:r>
-      <w:r>
-        <w:rPr>
-          <w:b w:val="1"/>
-          <w:bCs w:val="1"/>
-          <w:sz w:val="46"/>
-          <w:szCs w:val="46"/>
-          <w:rtl w:val="0"/>
-          <w:lang w:val="fr-FR"/>
-        </w:rPr>
-        <w:t>DE LYON 1</w:t>
-      </w:r>
     </w:p>
     <w:p>
       <w:pPr>
@@ -263,26 +171,11 @@
         <w:spacing w:line="360" w:lineRule="auto"/>
         <w:jc w:val="center"/>
         <w:rPr>
-          <w:b w:val="1"/>
-          <w:bCs w:val="1"/>
-          <w:smallCaps w:val="1"/>
           <w:sz w:val="46"/>
           <w:szCs w:val="46"/>
           <w:lang w:val="fr-FR"/>
         </w:rPr>
       </w:pPr>
-      <w:r>
-        <w:rPr>
-          <w:b w:val="1"/>
-          <w:bCs w:val="1"/>
-          <w:smallCaps w:val="1"/>
-          <w:sz w:val="46"/>
-          <w:szCs w:val="46"/>
-          <w:rtl w:val="0"/>
-          <w:lang w:val="fr-FR"/>
-        </w:rPr>
-        <w:t>IUT Lyon 1</w:t>
-      </w:r>
     </w:p>
     <w:p>
       <w:pPr>
@@ -308,7 +201,6 @@
         <w:rPr>
           <w:b w:val="1"/>
           <w:bCs w:val="1"/>
-          <w:smallCaps w:val="1"/>
           <w:sz w:val="46"/>
           <w:szCs w:val="46"/>
           <w:lang w:val="fr-FR"/>
@@ -318,38 +210,35 @@
         <w:rPr>
           <w:b w:val="1"/>
           <w:bCs w:val="1"/>
-          <w:smallCaps w:val="1"/>
           <w:sz w:val="46"/>
           <w:szCs w:val="46"/>
           <w:rtl w:val="0"/>
           <w:lang w:val="fr-FR"/>
         </w:rPr>
-        <w:t>D</w:t>
-      </w:r>
-      <w:r>
-        <w:rPr>
-          <w:rFonts w:hAnsi="Times New Roman" w:hint="default"/>
-          <w:b w:val="1"/>
-          <w:bCs w:val="1"/>
-          <w:smallCaps w:val="1"/>
+        <w:t>UNIVERSIT</w:t>
+      </w:r>
+      <w:r>
+        <w:rPr>
+          <w:rFonts w:hAnsi="Times New Roman" w:hint="default"/>
+          <w:b w:val="1"/>
+          <w:bCs w:val="1"/>
           <w:sz w:val="46"/>
           <w:szCs w:val="46"/>
           <w:rtl w:val="0"/>
           <w:lang w:val="fr-FR"/>
         </w:rPr>
-        <w:t>é</w:t>
-      </w:r>
-      <w:r>
-        <w:rPr>
-          <w:b w:val="1"/>
-          <w:bCs w:val="1"/>
-          <w:smallCaps w:val="1"/>
+        <w:t xml:space="preserve">É </w:t>
+      </w:r>
+      <w:r>
+        <w:rPr>
+          <w:b w:val="1"/>
+          <w:bCs w:val="1"/>
           <w:sz w:val="46"/>
           <w:szCs w:val="46"/>
           <w:rtl w:val="0"/>
           <w:lang w:val="fr-FR"/>
         </w:rPr>
-        <w:t>partement Informatique</w:t>
+        <w:t>DE LYON 1</w:t>
       </w:r>
     </w:p>
     <w:p>
@@ -392,57 +281,7 @@
           <w:rtl w:val="0"/>
           <w:lang w:val="fr-FR"/>
         </w:rPr>
-        <w:t>DUT Ann</w:t>
-      </w:r>
-      <w:r>
-        <w:rPr>
-          <w:rFonts w:hAnsi="Times New Roman" w:hint="default"/>
-          <w:b w:val="1"/>
-          <w:bCs w:val="1"/>
-          <w:smallCaps w:val="1"/>
-          <w:sz w:val="46"/>
-          <w:szCs w:val="46"/>
-          <w:rtl w:val="0"/>
-          <w:lang w:val="fr-FR"/>
-        </w:rPr>
-        <w:t>é</w:t>
-      </w:r>
-      <w:r>
-        <w:rPr>
-          <w:b w:val="1"/>
-          <w:bCs w:val="1"/>
-          <w:smallCaps w:val="1"/>
-          <w:sz w:val="46"/>
-          <w:szCs w:val="46"/>
-          <w:rtl w:val="0"/>
-          <w:lang w:val="fr-FR"/>
-        </w:rPr>
-        <w:t>e Sp</w:t>
-      </w:r>
-      <w:r>
-        <w:rPr>
-          <w:rFonts w:hAnsi="Times New Roman" w:hint="default"/>
-          <w:b w:val="1"/>
-          <w:bCs w:val="1"/>
-          <w:smallCaps w:val="1"/>
-          <w:sz w:val="46"/>
-          <w:szCs w:val="46"/>
-          <w:rtl w:val="0"/>
-          <w:lang w:val="fr-FR"/>
-        </w:rPr>
-        <w:t>é</w:t>
-      </w:r>
-      <w:r>
-        <w:rPr>
-          <w:b w:val="1"/>
-          <w:bCs w:val="1"/>
-          <w:smallCaps w:val="1"/>
-          <w:sz w:val="46"/>
-          <w:szCs w:val="46"/>
-          <w:rtl w:val="0"/>
-          <w:lang w:val="fr-FR"/>
-        </w:rPr>
-        <w:t>ciale</w:t>
+        <w:t>IUT Lyon 1</w:t>
       </w:r>
     </w:p>
     <w:p>
@@ -470,11 +309,48 @@
           <w:b w:val="1"/>
           <w:bCs w:val="1"/>
           <w:smallCaps w:val="1"/>
-          <w:sz w:val="62"/>
-          <w:szCs w:val="62"/>
-          <w:lang w:val="fr-FR"/>
-        </w:rPr>
-      </w:pPr>
+          <w:sz w:val="46"/>
+          <w:szCs w:val="46"/>
+          <w:lang w:val="fr-FR"/>
+        </w:rPr>
+      </w:pPr>
+      <w:r>
+        <w:rPr>
+          <w:b w:val="1"/>
+          <w:bCs w:val="1"/>
+          <w:smallCaps w:val="1"/>
+          <w:sz w:val="46"/>
+          <w:szCs w:val="46"/>
+          <w:rtl w:val="0"/>
+          <w:lang w:val="fr-FR"/>
+        </w:rPr>
+        <w:t>D</w:t>
+      </w:r>
+      <w:r>
+        <w:rPr>
+          <w:rFonts w:hAnsi="Times New Roman" w:hint="default"/>
+          <w:b w:val="1"/>
+          <w:bCs w:val="1"/>
+          <w:smallCaps w:val="1"/>
+          <w:sz w:val="46"/>
+          <w:szCs w:val="46"/>
+          <w:rtl w:val="0"/>
+          <w:lang w:val="fr-FR"/>
+        </w:rPr>
+        <w:t>é</w:t>
+      </w:r>
+      <w:r>
+        <w:rPr>
+          <w:b w:val="1"/>
+          <w:bCs w:val="1"/>
+          <w:smallCaps w:val="1"/>
+          <w:sz w:val="46"/>
+          <w:szCs w:val="46"/>
+          <w:rtl w:val="0"/>
+          <w:lang w:val="fr-FR"/>
+        </w:rPr>
+        <w:t>partement Informatique</w:t>
+      </w:r>
     </w:p>
     <w:p>
       <w:pPr>
@@ -501,8 +377,8 @@
           <w:b w:val="1"/>
           <w:bCs w:val="1"/>
           <w:smallCaps w:val="1"/>
-          <w:sz w:val="62"/>
-          <w:szCs w:val="62"/>
+          <w:sz w:val="46"/>
+          <w:szCs w:val="46"/>
           <w:lang w:val="fr-FR"/>
         </w:rPr>
       </w:pPr>
@@ -511,12 +387,12 @@
           <w:b w:val="1"/>
           <w:bCs w:val="1"/>
           <w:smallCaps w:val="1"/>
-          <w:sz w:val="62"/>
-          <w:szCs w:val="62"/>
-          <w:rtl w:val="0"/>
-          <w:lang w:val="fr-FR"/>
-        </w:rPr>
-        <w:t>Projet Tuteur</w:t>
+          <w:sz w:val="46"/>
+          <w:szCs w:val="46"/>
+          <w:rtl w:val="0"/>
+          <w:lang w:val="fr-FR"/>
+        </w:rPr>
+        <w:t>DUT Ann</w:t>
       </w:r>
       <w:r>
         <w:rPr>
@@ -524,12 +400,49 @@
           <w:b w:val="1"/>
           <w:bCs w:val="1"/>
           <w:smallCaps w:val="1"/>
-          <w:sz w:val="62"/>
-          <w:szCs w:val="62"/>
-          <w:rtl w:val="0"/>
-          <w:lang w:val="fr-FR"/>
-        </w:rPr>
-        <w:t>é</w:t>
+          <w:sz w:val="46"/>
+          <w:szCs w:val="46"/>
+          <w:rtl w:val="0"/>
+          <w:lang w:val="fr-FR"/>
+        </w:rPr>
+        <w:t>é</w:t>
+      </w:r>
+      <w:r>
+        <w:rPr>
+          <w:b w:val="1"/>
+          <w:bCs w:val="1"/>
+          <w:smallCaps w:val="1"/>
+          <w:sz w:val="46"/>
+          <w:szCs w:val="46"/>
+          <w:rtl w:val="0"/>
+          <w:lang w:val="fr-FR"/>
+        </w:rPr>
+        <w:t>e Sp</w:t>
+      </w:r>
+      <w:r>
+        <w:rPr>
+          <w:rFonts w:hAnsi="Times New Roman" w:hint="default"/>
+          <w:b w:val="1"/>
+          <w:bCs w:val="1"/>
+          <w:smallCaps w:val="1"/>
+          <w:sz w:val="46"/>
+          <w:szCs w:val="46"/>
+          <w:rtl w:val="0"/>
+          <w:lang w:val="fr-FR"/>
+        </w:rPr>
+        <w:t>é</w:t>
+      </w:r>
+      <w:r>
+        <w:rPr>
+          <w:b w:val="1"/>
+          <w:bCs w:val="1"/>
+          <w:smallCaps w:val="1"/>
+          <w:sz w:val="46"/>
+          <w:szCs w:val="46"/>
+          <w:rtl w:val="0"/>
+          <w:lang w:val="fr-FR"/>
+        </w:rPr>
+        <w:t>ciale</w:t>
       </w:r>
     </w:p>
     <w:p>
@@ -562,18 +475,6 @@
           <w:lang w:val="fr-FR"/>
         </w:rPr>
       </w:pPr>
-      <w:r>
-        <w:rPr>
-          <w:b w:val="1"/>
-          <w:bCs w:val="1"/>
-          <w:smallCaps w:val="1"/>
-          <w:sz w:val="62"/>
-          <w:szCs w:val="62"/>
-          <w:rtl w:val="0"/>
-          <w:lang w:val="fr-FR"/>
-        </w:rPr>
-        <w:t>~</w:t>
-      </w:r>
     </w:p>
     <w:p>
       <w:pPr>
@@ -600,44 +501,35 @@
           <w:b w:val="1"/>
           <w:bCs w:val="1"/>
           <w:smallCaps w:val="1"/>
-          <w:sz w:val="60"/>
-          <w:szCs w:val="60"/>
-          <w:lang w:val="fr-FR"/>
-        </w:rPr>
-      </w:pPr>
-      <w:r>
-        <w:rPr>
-          <w:b w:val="1"/>
-          <w:bCs w:val="1"/>
-          <w:sz w:val="60"/>
-          <w:szCs w:val="60"/>
-          <w:rtl w:val="0"/>
-          <w:lang w:val="fr-FR"/>
-        </w:rPr>
-        <w:t>Document de synth</w:t>
-      </w:r>
-      <w:r>
-        <w:rPr>
-          <w:rFonts w:hAnsi="Times New Roman" w:hint="default"/>
-          <w:b w:val="1"/>
-          <w:bCs w:val="1"/>
-          <w:sz w:val="60"/>
-          <w:szCs w:val="60"/>
-          <w:rtl w:val="0"/>
-          <w:lang w:val="fr-FR"/>
-        </w:rPr>
-        <w:t>è</w:t>
-      </w:r>
-      <w:r>
-        <w:rPr>
-          <w:b w:val="1"/>
-          <w:bCs w:val="1"/>
-          <w:sz w:val="60"/>
-          <w:szCs w:val="60"/>
-          <w:rtl w:val="0"/>
-          <w:lang w:val="fr-FR"/>
-        </w:rPr>
-        <w:t>se</w:t>
+          <w:sz w:val="62"/>
+          <w:szCs w:val="62"/>
+          <w:lang w:val="fr-FR"/>
+        </w:rPr>
+      </w:pPr>
+      <w:r>
+        <w:rPr>
+          <w:b w:val="1"/>
+          <w:bCs w:val="1"/>
+          <w:smallCaps w:val="1"/>
+          <w:sz w:val="62"/>
+          <w:szCs w:val="62"/>
+          <w:rtl w:val="0"/>
+          <w:lang w:val="fr-FR"/>
+        </w:rPr>
+        <w:t>Projet Tuteur</w:t>
+      </w:r>
+      <w:r>
+        <w:rPr>
+          <w:rFonts w:hAnsi="Times New Roman" w:hint="default"/>
+          <w:b w:val="1"/>
+          <w:bCs w:val="1"/>
+          <w:smallCaps w:val="1"/>
+          <w:sz w:val="62"/>
+          <w:szCs w:val="62"/>
+          <w:rtl w:val="0"/>
+          <w:lang w:val="fr-FR"/>
+        </w:rPr>
+        <w:t>é</w:t>
       </w:r>
     </w:p>
     <w:p>
@@ -661,17 +553,26 @@
         </w:tabs>
         <w:spacing w:line="360" w:lineRule="auto"/>
         <w:jc w:val="center"/>
-      </w:pPr>
-      <w:r>
         <w:rPr>
           <w:b w:val="1"/>
           <w:bCs w:val="1"/>
           <w:smallCaps w:val="1"/>
-          <w:sz w:val="66"/>
-          <w:szCs w:val="66"/>
-          <w:lang w:val="fr-FR"/>
-        </w:rPr>
-        <w:br w:type="page"/>
+          <w:sz w:val="62"/>
+          <w:szCs w:val="62"/>
+          <w:lang w:val="fr-FR"/>
+        </w:rPr>
+      </w:pPr>
+      <w:r>
+        <w:rPr>
+          <w:b w:val="1"/>
+          <w:bCs w:val="1"/>
+          <w:smallCaps w:val="1"/>
+          <w:sz w:val="62"/>
+          <w:szCs w:val="62"/>
+          <w:rtl w:val="0"/>
+          <w:lang w:val="fr-FR"/>
+        </w:rPr>
+        <w:t>~</w:t>
       </w:r>
     </w:p>
     <w:p>
@@ -699,36 +600,125 @@
           <w:b w:val="1"/>
           <w:bCs w:val="1"/>
           <w:smallCaps w:val="1"/>
+          <w:sz w:val="60"/>
+          <w:szCs w:val="60"/>
+          <w:lang w:val="fr-FR"/>
+        </w:rPr>
+      </w:pPr>
+      <w:r>
+        <w:rPr>
+          <w:b w:val="1"/>
+          <w:bCs w:val="1"/>
+          <w:sz w:val="60"/>
+          <w:szCs w:val="60"/>
+          <w:rtl w:val="0"/>
+          <w:lang w:val="fr-FR"/>
+        </w:rPr>
+        <w:t>Document de synth</w:t>
+      </w:r>
+      <w:r>
+        <w:rPr>
+          <w:rFonts w:hAnsi="Times New Roman" w:hint="default"/>
+          <w:b w:val="1"/>
+          <w:bCs w:val="1"/>
+          <w:sz w:val="60"/>
+          <w:szCs w:val="60"/>
+          <w:rtl w:val="0"/>
+          <w:lang w:val="fr-FR"/>
+        </w:rPr>
+        <w:t>è</w:t>
+      </w:r>
+      <w:r>
+        <w:rPr>
+          <w:b w:val="1"/>
+          <w:bCs w:val="1"/>
+          <w:sz w:val="60"/>
+          <w:szCs w:val="60"/>
+          <w:rtl w:val="0"/>
+          <w:lang w:val="fr-FR"/>
+        </w:rPr>
+        <w:t>se</w:t>
+      </w:r>
+    </w:p>
+    <w:p>
+      <w:pPr>
+        <w:pStyle w:val="Body A"/>
+        <w:widowControl w:val="0"/>
+        <w:tabs>
+          <w:tab w:val="left" w:pos="708"/>
+          <w:tab w:val="left" w:pos="1416"/>
+          <w:tab w:val="left" w:pos="2124"/>
+          <w:tab w:val="left" w:pos="2832"/>
+          <w:tab w:val="left" w:pos="3540"/>
+          <w:tab w:val="left" w:pos="4248"/>
+          <w:tab w:val="left" w:pos="4956"/>
+          <w:tab w:val="left" w:pos="5664"/>
+          <w:tab w:val="left" w:pos="6372"/>
+          <w:tab w:val="left" w:pos="7080"/>
+          <w:tab w:val="left" w:pos="7788"/>
+          <w:tab w:val="left" w:pos="8496"/>
+          <w:tab w:val="left" w:pos="9132"/>
+        </w:tabs>
+        <w:spacing w:line="360" w:lineRule="auto"/>
+        <w:jc w:val="center"/>
+      </w:pPr>
+      <w:r>
+        <w:rPr>
+          <w:b w:val="1"/>
+          <w:bCs w:val="1"/>
+          <w:smallCaps w:val="1"/>
           <w:sz w:val="66"/>
           <w:szCs w:val="66"/>
           <w:lang w:val="fr-FR"/>
         </w:rPr>
-      </w:pPr>
+        <w:br w:type="page"/>
+      </w:r>
     </w:p>
     <w:p>
       <w:pPr>
         <w:pStyle w:val="Body A"/>
         <w:widowControl w:val="0"/>
+        <w:tabs>
+          <w:tab w:val="left" w:pos="708"/>
+          <w:tab w:val="left" w:pos="1416"/>
+          <w:tab w:val="left" w:pos="2124"/>
+          <w:tab w:val="left" w:pos="2832"/>
+          <w:tab w:val="left" w:pos="3540"/>
+          <w:tab w:val="left" w:pos="4248"/>
+          <w:tab w:val="left" w:pos="4956"/>
+          <w:tab w:val="left" w:pos="5664"/>
+          <w:tab w:val="left" w:pos="6372"/>
+          <w:tab w:val="left" w:pos="7080"/>
+          <w:tab w:val="left" w:pos="7788"/>
+          <w:tab w:val="left" w:pos="8496"/>
+          <w:tab w:val="left" w:pos="9132"/>
+        </w:tabs>
+        <w:spacing w:line="360" w:lineRule="auto"/>
+        <w:jc w:val="center"/>
+        <w:rPr>
+          <w:b w:val="1"/>
+          <w:bCs w:val="1"/>
+          <w:smallCaps w:val="1"/>
+          <w:sz w:val="66"/>
+          <w:szCs w:val="66"/>
+          <w:lang w:val="fr-FR"/>
+        </w:rPr>
+      </w:pPr>
+    </w:p>
+    <w:p>
+      <w:pPr>
+        <w:pStyle w:val="Body A"/>
+        <w:widowControl w:val="0"/>
+      </w:pPr>
+      <w:r>
         <w:rPr>
           <w:sz w:val="28"/>
           <w:szCs w:val="28"/>
-        </w:rPr>
-      </w:pPr>
-      <w:r>
-        <w:rPr>
-          <w:sz w:val="28"/>
-          <w:szCs w:val="28"/>
           <w:rtl w:val="0"/>
           <w:lang w:val="fr-FR"/>
         </w:rPr>
         <w:t>Etudiants :</w:t>
       </w:r>
-    </w:p>
-    <w:p>
-      <w:pPr>
-        <w:pStyle w:val="Body A"/>
-        <w:widowControl w:val="0"/>
-      </w:pPr>
     </w:p>
     <w:p>
       <w:pPr>
@@ -1256,18 +1246,6 @@
       <w:pPr>
         <w:pStyle w:val="Body A"/>
         <w:rPr>
-          <w:b w:val="1"/>
-          <w:bCs w:val="1"/>
-          <w:sz w:val="30"/>
-          <w:szCs w:val="30"/>
-          <w:lang w:val="fr-FR"/>
-        </w:rPr>
-      </w:pPr>
-    </w:p>
-    <w:p>
-      <w:pPr>
-        <w:pStyle w:val="Body A"/>
-        <w:rPr>
           <w:lang w:val="fr-FR"/>
         </w:rPr>
       </w:pPr>
@@ -1607,7 +1585,7 @@
           <w:rtl w:val="0"/>
           <w:lang w:val="fr-FR"/>
         </w:rPr>
-        <w:t>des pesticides et engrais chimique et souvent le meilleur moyens pour les agriculteurs des Dombes de garder un rythme de production cons</w:t>
+        <w:t>des pesticides et engrais chimique et souvent le meilleur moyens pour les agriculteurs de garder un rythme de production cons</w:t>
       </w:r>
       <w:r>
         <w:rPr>
@@ -1639,12 +1617,355 @@
         <w:pStyle w:val="Default"/>
         <w:rPr>
           <w:rFonts w:ascii="Times New Roman" w:cs="Times New Roman" w:hAnsi="Times New Roman" w:eastAsia="Times New Roman"/>
+          <w:sz w:val="24"/>
+          <w:szCs w:val="24"/>
+          <w:lang w:val="fr-FR"/>
+        </w:rPr>
+      </w:pPr>
+      <w:r>
+        <w:rPr>
+          <w:rFonts w:ascii="Times New Roman"/>
+          <w:sz w:val="24"/>
+          <w:szCs w:val="24"/>
+          <w:rtl w:val="0"/>
+          <w:lang w:val="fr-FR"/>
+        </w:rPr>
+        <w:t>Les bassins sont utilis</w:t>
+      </w:r>
+      <w:r>
+        <w:rPr>
+          <w:rFonts w:hAnsi="Times New Roman" w:hint="default"/>
+          <w:sz w:val="24"/>
+          <w:szCs w:val="24"/>
+          <w:rtl w:val="0"/>
+        </w:rPr>
+        <w:t>é</w:t>
+      </w:r>
+      <w:r>
+        <w:rPr>
+          <w:rFonts w:ascii="Times New Roman"/>
+          <w:sz w:val="24"/>
+          <w:szCs w:val="24"/>
+          <w:rtl w:val="0"/>
+          <w:lang w:val="fr-FR"/>
+        </w:rPr>
+        <w:t>s</w:t>
+      </w:r>
+      <w:r>
+        <w:rPr>
+          <w:rFonts w:hAnsi="Times New Roman" w:hint="default"/>
+          <w:sz w:val="24"/>
+          <w:szCs w:val="24"/>
+          <w:rtl w:val="0"/>
+          <w:lang w:val="fr-FR"/>
+        </w:rPr>
+        <w:t xml:space="preserve"> é</w:t>
+      </w:r>
+      <w:r>
+        <w:rPr>
+          <w:rFonts w:ascii="Times New Roman"/>
+          <w:sz w:val="24"/>
+          <w:szCs w:val="24"/>
+          <w:rtl w:val="0"/>
+          <w:lang w:val="fr-FR"/>
+        </w:rPr>
+        <w:t>galement</w:t>
+      </w:r>
+      <w:r>
+        <w:rPr>
+          <w:rFonts w:ascii="Times New Roman"/>
+          <w:sz w:val="24"/>
+          <w:szCs w:val="24"/>
+          <w:rtl w:val="0"/>
+          <w:lang w:val="fr-FR"/>
+        </w:rPr>
+        <w:t xml:space="preserve"> </w:t>
+      </w:r>
+      <w:r>
+        <w:rPr>
+          <w:rFonts w:ascii="Times New Roman"/>
+          <w:sz w:val="24"/>
+          <w:szCs w:val="24"/>
+          <w:rtl w:val="0"/>
+          <w:lang w:val="fr-FR"/>
+        </w:rPr>
+        <w:t xml:space="preserve">pour </w:t>
+      </w:r>
+      <w:r>
+        <w:rPr>
+          <w:rFonts w:ascii="Times New Roman"/>
+          <w:sz w:val="24"/>
+          <w:szCs w:val="24"/>
+          <w:rtl w:val="0"/>
+          <w:lang w:val="fr-FR"/>
+        </w:rPr>
+        <w:t>la pisciculture</w:t>
+      </w:r>
+      <w:r>
+        <w:rPr>
+          <w:rFonts w:ascii="Times New Roman"/>
+          <w:sz w:val="24"/>
+          <w:szCs w:val="24"/>
+          <w:rtl w:val="0"/>
+          <w:lang w:val="fr-FR"/>
+        </w:rPr>
+        <w:t>.</w:t>
+      </w:r>
+      <w:r>
+        <w:rPr>
+          <w:rFonts w:ascii="Times New Roman"/>
+          <w:sz w:val="24"/>
+          <w:szCs w:val="24"/>
+          <w:rtl w:val="0"/>
+          <w:lang w:val="fr-FR"/>
+        </w:rPr>
+        <w:t xml:space="preserve"> </w:t>
+      </w:r>
+      <w:r>
+        <w:rPr>
+          <w:rFonts w:ascii="Times New Roman"/>
+          <w:sz w:val="24"/>
+          <w:szCs w:val="24"/>
+          <w:rtl w:val="0"/>
+          <w:lang w:val="fr-FR"/>
+        </w:rPr>
+        <w:t>L</w:t>
+      </w:r>
+      <w:r>
+        <w:rPr>
+          <w:rFonts w:ascii="Times New Roman"/>
+          <w:sz w:val="24"/>
+          <w:szCs w:val="24"/>
+          <w:rtl w:val="0"/>
+          <w:lang w:val="fr-FR"/>
+        </w:rPr>
+        <w:t>es pisciculteurs voient</w:t>
+      </w:r>
+      <w:r>
+        <w:rPr>
+          <w:rFonts w:ascii="Times New Roman"/>
+          <w:sz w:val="24"/>
+          <w:szCs w:val="24"/>
+          <w:rtl w:val="0"/>
+          <w:lang w:val="fr-FR"/>
+        </w:rPr>
+        <w:t xml:space="preserve"> malheureusement </w:t>
+      </w:r>
+      <w:r>
+        <w:rPr>
+          <w:rFonts w:ascii="Times New Roman"/>
+          <w:sz w:val="24"/>
+          <w:szCs w:val="24"/>
+          <w:rtl w:val="0"/>
+          <w:lang w:val="fr-FR"/>
+        </w:rPr>
+        <w:t xml:space="preserve"> leur population de poissons d</w:t>
+      </w:r>
+      <w:r>
+        <w:rPr>
+          <w:rFonts w:hAnsi="Times New Roman" w:hint="default"/>
+          <w:sz w:val="24"/>
+          <w:szCs w:val="24"/>
+          <w:rtl w:val="0"/>
+        </w:rPr>
+        <w:t>é</w:t>
+      </w:r>
+      <w:r>
+        <w:rPr>
+          <w:rFonts w:ascii="Times New Roman"/>
+          <w:sz w:val="24"/>
+          <w:szCs w:val="24"/>
+          <w:rtl w:val="0"/>
+        </w:rPr>
+        <w:t>cim</w:t>
+      </w:r>
+      <w:r>
+        <w:rPr>
+          <w:rFonts w:hAnsi="Times New Roman" w:hint="default"/>
+          <w:sz w:val="24"/>
+          <w:szCs w:val="24"/>
+          <w:rtl w:val="0"/>
+        </w:rPr>
+        <w:t>é</w:t>
+      </w:r>
+      <w:r>
+        <w:rPr>
+          <w:rFonts w:ascii="Times New Roman"/>
+          <w:sz w:val="24"/>
+          <w:szCs w:val="24"/>
+          <w:rtl w:val="0"/>
+          <w:lang w:val="fr-FR"/>
+        </w:rPr>
+        <w:t>es par les algues qui arrivent lors du remplissage du bassin et prolif</w:t>
+      </w:r>
+      <w:r>
+        <w:rPr>
+          <w:rFonts w:hAnsi="Times New Roman" w:hint="default"/>
+          <w:sz w:val="24"/>
+          <w:szCs w:val="24"/>
+          <w:rtl w:val="0"/>
+          <w:lang w:val="fr-FR"/>
+        </w:rPr>
+        <w:t>è</w:t>
+      </w:r>
+      <w:r>
+        <w:rPr>
+          <w:rFonts w:ascii="Times New Roman"/>
+          <w:sz w:val="24"/>
+          <w:szCs w:val="24"/>
+          <w:rtl w:val="0"/>
+          <w:lang w:val="fr-FR"/>
+        </w:rPr>
+        <w:t>rent sous certaines conditions.</w:t>
+      </w:r>
+      <w:r>
+        <w:rPr>
+          <w:rFonts w:ascii="Times New Roman"/>
+          <w:sz w:val="24"/>
+          <w:szCs w:val="24"/>
+          <w:rtl w:val="0"/>
+          <w:lang w:val="fr-FR"/>
+        </w:rPr>
+        <w:t xml:space="preserve"> Les </w:t>
+      </w:r>
+      <w:r>
+        <w:rPr>
+          <w:rFonts w:hAnsi="Times New Roman" w:hint="default"/>
+          <w:sz w:val="24"/>
+          <w:szCs w:val="24"/>
+          <w:rtl w:val="0"/>
+          <w:lang w:val="fr-FR"/>
+        </w:rPr>
+        <w:t>é</w:t>
+      </w:r>
+      <w:r>
+        <w:rPr>
+          <w:rFonts w:ascii="Times New Roman"/>
+          <w:sz w:val="24"/>
+          <w:szCs w:val="24"/>
+          <w:rtl w:val="0"/>
+          <w:lang w:val="fr-FR"/>
+        </w:rPr>
+        <w:t>cologues ont identifi</w:t>
+      </w:r>
+      <w:r>
+        <w:rPr>
+          <w:rFonts w:hAnsi="Times New Roman" w:hint="default"/>
+          <w:sz w:val="24"/>
+          <w:szCs w:val="24"/>
+          <w:rtl w:val="0"/>
+          <w:lang w:val="fr-FR"/>
+        </w:rPr>
+        <w:t xml:space="preserve">é </w:t>
+      </w:r>
+      <w:r>
+        <w:rPr>
+          <w:rFonts w:ascii="Times New Roman"/>
+          <w:sz w:val="24"/>
+          <w:szCs w:val="24"/>
+          <w:rtl w:val="0"/>
+          <w:lang w:val="fr-FR"/>
+        </w:rPr>
+        <w:t>la raison de la prolif</w:t>
+      </w:r>
+      <w:r>
+        <w:rPr>
+          <w:rFonts w:hAnsi="Times New Roman" w:hint="default"/>
+          <w:sz w:val="24"/>
+          <w:szCs w:val="24"/>
+          <w:rtl w:val="0"/>
+          <w:lang w:val="fr-FR"/>
+        </w:rPr>
+        <w:t>é</w:t>
+      </w:r>
+      <w:r>
+        <w:rPr>
+          <w:rFonts w:ascii="Times New Roman"/>
+          <w:sz w:val="24"/>
+          <w:szCs w:val="24"/>
+          <w:rtl w:val="0"/>
+          <w:lang w:val="fr-FR"/>
+        </w:rPr>
+        <w:t xml:space="preserve">ration de ces algues dans les bassins par un milieu </w:t>
+      </w:r>
+      <w:r>
+        <w:rPr>
+          <w:rFonts w:ascii="Times New Roman"/>
+          <w:i w:val="1"/>
+          <w:iCs w:val="1"/>
+          <w:sz w:val="24"/>
+          <w:szCs w:val="24"/>
+          <w:rtl w:val="0"/>
+          <w:lang w:val="fr-FR"/>
+        </w:rPr>
+        <w:t xml:space="preserve">biochimique [certainement </w:t>
+      </w:r>
+      <w:r>
+        <w:rPr>
+          <w:rFonts w:hAnsi="Times New Roman" w:hint="default"/>
+          <w:i w:val="1"/>
+          <w:iCs w:val="1"/>
+          <w:sz w:val="24"/>
+          <w:szCs w:val="24"/>
+          <w:rtl w:val="0"/>
+          <w:lang w:val="fr-FR"/>
+        </w:rPr>
+        <w:t xml:space="preserve">à </w:t>
+      </w:r>
+      <w:r>
+        <w:rPr>
+          <w:rFonts w:ascii="Times New Roman"/>
+          <w:i w:val="1"/>
+          <w:iCs w:val="1"/>
+          <w:sz w:val="24"/>
+          <w:szCs w:val="24"/>
+          <w:rtl w:val="0"/>
+          <w:lang w:val="fr-FR"/>
+        </w:rPr>
+        <w:t xml:space="preserve">modifier] </w:t>
+      </w:r>
+      <w:r>
+        <w:rPr>
+          <w:rFonts w:ascii="Times New Roman"/>
+          <w:sz w:val="24"/>
+          <w:szCs w:val="24"/>
+          <w:rtl w:val="0"/>
+          <w:lang w:val="fr-FR"/>
+        </w:rPr>
+        <w:t>modifier par les engrais et pesticides utilis</w:t>
+      </w:r>
+      <w:r>
+        <w:rPr>
+          <w:rFonts w:hAnsi="Times New Roman" w:hint="default"/>
+          <w:sz w:val="24"/>
+          <w:szCs w:val="24"/>
+          <w:rtl w:val="0"/>
+          <w:lang w:val="fr-FR"/>
+        </w:rPr>
+        <w:t>é</w:t>
+      </w:r>
+      <w:r>
+        <w:rPr>
+          <w:rFonts w:ascii="Times New Roman"/>
+          <w:sz w:val="24"/>
+          <w:szCs w:val="24"/>
+          <w:rtl w:val="0"/>
+          <w:lang w:val="fr-FR"/>
+        </w:rPr>
+        <w:t>s par les agriculteurs.</w:t>
+      </w:r>
+      <w:r>
+        <w:rPr>
+          <w:rFonts w:ascii="Times New Roman"/>
           <w:color w:val="323232"/>
-          <w:sz w:val="32"/>
-          <w:szCs w:val="32"/>
+          <w:sz w:val="24"/>
+          <w:szCs w:val="24"/>
           <w:u w:color="323232"/>
-        </w:rPr>
-      </w:pPr>
+          <w:rtl w:val="0"/>
+          <w:lang w:val="fr-FR"/>
+        </w:rPr>
+        <w:t xml:space="preserve"> </w:t>
+      </w:r>
       <w:r>
         <w:rPr>
           <w:rFonts w:ascii="Times New Roman"/>
@@ -1653,14 +1974,15 @@
           <w:rtl w:val="0"/>
           <w:lang w:val="fr-FR"/>
         </w:rPr>
-        <w:t>Les bassins sont utilis</w:t>
-      </w:r>
-      <w:r>
-        <w:rPr>
-          <w:rFonts w:hAnsi="Times New Roman" w:hint="default"/>
-          <w:sz w:val="24"/>
-          <w:szCs w:val="24"/>
-          <w:rtl w:val="0"/>
+        <w:t>Le taux de pollution des terres et des eaux de cette r</w:t>
+      </w:r>
+      <w:r>
+        <w:rPr>
+          <w:rFonts w:hAnsi="Times New Roman" w:hint="default"/>
+          <w:sz w:val="24"/>
+          <w:szCs w:val="24"/>
+          <w:rtl w:val="0"/>
+          <w:lang w:val="fr-FR"/>
         </w:rPr>
         <w:t>é</w:t>
       </w:r>
@@ -1672,14 +1994,15 @@
           <w:rtl w:val="0"/>
           <w:lang w:val="fr-FR"/>
         </w:rPr>
-        <w:t>s pour l'agriculture et la pisciculture, les pisciculteurs voient leur population de poissons d</w:t>
-      </w:r>
-      <w:r>
-        <w:rPr>
-          <w:rFonts w:hAnsi="Times New Roman" w:hint="default"/>
-          <w:sz w:val="24"/>
-          <w:szCs w:val="24"/>
-          <w:rtl w:val="0"/>
+        <w:t>gion devient n</w:t>
+      </w:r>
+      <w:r>
+        <w:rPr>
+          <w:rFonts w:hAnsi="Times New Roman" w:hint="default"/>
+          <w:sz w:val="24"/>
+          <w:szCs w:val="24"/>
+          <w:rtl w:val="0"/>
+          <w:lang w:val="fr-FR"/>
         </w:rPr>
         <w:t>é</w:t>
       </w:r>
@@ -1689,15 +2012,17 @@
           <w:sz w:val="24"/>
           <w:szCs w:val="24"/>
           <w:rtl w:val="0"/>
-        </w:rPr>
-        <w:t>cim</w:t>
-      </w:r>
-      <w:r>
-        <w:rPr>
-          <w:rFonts w:hAnsi="Times New Roman" w:hint="default"/>
-          <w:sz w:val="24"/>
-          <w:szCs w:val="24"/>
-          <w:rtl w:val="0"/>
+          <w:lang w:val="fr-FR"/>
+        </w:rPr>
+        <w:t xml:space="preserve">cessairement une question pour les </w:t>
+      </w:r>
+      <w:r>
+        <w:rPr>
+          <w:rFonts w:hAnsi="Times New Roman" w:hint="default"/>
+          <w:sz w:val="24"/>
+          <w:szCs w:val="24"/>
+          <w:rtl w:val="0"/>
+          <w:lang w:val="fr-FR"/>
         </w:rPr>
         <w:t>é</w:t>
       </w:r>
@@ -1709,13 +2034,119 @@
           <w:rtl w:val="0"/>
           <w:lang w:val="fr-FR"/>
         </w:rPr>
-        <w:t>es par les algues qui arrivent lors du remplissage du bassin et prolif</w:t>
-      </w:r>
-      <w:r>
-        <w:rPr>
-          <w:rFonts w:hAnsi="Times New Roman" w:hint="default"/>
-          <w:sz w:val="24"/>
-          <w:szCs w:val="24"/>
+        <w:t>cologues</w:t>
+      </w:r>
+      <w:r>
+        <w:rPr>
+          <w:rFonts w:ascii="Times New Roman"/>
+          <w:sz w:val="24"/>
+          <w:szCs w:val="24"/>
+          <w:rtl w:val="0"/>
+          <w:lang w:val="fr-FR"/>
+        </w:rPr>
+        <w:t xml:space="preserve"> de</w:t>
+      </w:r>
+      <w:r>
+        <w:rPr>
+          <w:rFonts w:ascii="Times New Roman"/>
+          <w:sz w:val="24"/>
+          <w:szCs w:val="24"/>
+          <w:rtl w:val="0"/>
+          <w:lang w:val="fr-FR"/>
+        </w:rPr>
+        <w:t xml:space="preserve"> LEHNA.</w:t>
+      </w:r>
+    </w:p>
+    <w:p>
+      <w:pPr>
+        <w:pStyle w:val="Body A"/>
+        <w:rPr>
+          <w:lang w:val="fr-FR"/>
+        </w:rPr>
+      </w:pPr>
+    </w:p>
+    <w:p>
+      <w:pPr>
+        <w:pStyle w:val="Body A"/>
+        <w:rPr>
+          <w:lang w:val="fr-FR"/>
+        </w:rPr>
+      </w:pPr>
+      <w:r>
+        <w:rPr>
+          <w:rFonts w:ascii="Times New Roman" w:cs="Arial Unicode MS" w:hAnsi="Arial Unicode MS" w:eastAsia="Arial Unicode MS"/>
+          <w:rtl w:val="0"/>
+          <w:lang w:val="fr-FR"/>
+        </w:rPr>
+        <w:t>Pour surveiller le taux de pollution des lacs et il est n</w:t>
+      </w:r>
+      <w:r>
+        <w:rPr>
+          <w:rFonts w:ascii="Arial Unicode MS" w:cs="Arial Unicode MS" w:hAnsi="Times New Roman" w:eastAsia="Arial Unicode MS" w:hint="default"/>
+          <w:rtl w:val="0"/>
+          <w:lang w:val="fr-FR"/>
+        </w:rPr>
+        <w:t>é</w:t>
+      </w:r>
+      <w:r>
+        <w:rPr>
+          <w:rFonts w:ascii="Times New Roman" w:cs="Arial Unicode MS" w:hAnsi="Arial Unicode MS" w:eastAsia="Arial Unicode MS"/>
+          <w:rtl w:val="0"/>
+          <w:lang w:val="fr-FR"/>
+        </w:rPr>
+        <w:t>c</w:t>
+      </w:r>
+      <w:r>
+        <w:rPr>
+          <w:rFonts w:ascii="Arial Unicode MS" w:cs="Arial Unicode MS" w:hAnsi="Times New Roman" w:eastAsia="Arial Unicode MS" w:hint="default"/>
+          <w:rtl w:val="0"/>
+          <w:lang w:val="fr-FR"/>
+        </w:rPr>
+        <w:t>é</w:t>
+      </w:r>
+      <w:r>
+        <w:rPr>
+          <w:rFonts w:ascii="Times New Roman" w:cs="Arial Unicode MS" w:hAnsi="Arial Unicode MS" w:eastAsia="Arial Unicode MS"/>
+          <w:rtl w:val="0"/>
+          <w:lang w:val="fr-FR"/>
+        </w:rPr>
+        <w:t xml:space="preserve">ssaire de recourir </w:t>
+      </w:r>
+      <w:r>
+        <w:rPr>
+          <w:rFonts w:ascii="Arial Unicode MS" w:cs="Arial Unicode MS" w:hAnsi="Times New Roman" w:eastAsia="Arial Unicode MS" w:hint="default"/>
+          <w:rtl w:val="0"/>
+          <w:lang w:val="fr-FR"/>
+        </w:rPr>
+        <w:t xml:space="preserve">à </w:t>
+      </w:r>
+      <w:r>
+        <w:rPr>
+          <w:rFonts w:ascii="Times New Roman" w:cs="Arial Unicode MS" w:hAnsi="Arial Unicode MS" w:eastAsia="Arial Unicode MS"/>
+          <w:rtl w:val="0"/>
+          <w:lang w:val="fr-FR"/>
+        </w:rPr>
+        <w:t>des pr</w:t>
+      </w:r>
+      <w:r>
+        <w:rPr>
+          <w:rFonts w:ascii="Arial Unicode MS" w:cs="Arial Unicode MS" w:hAnsi="Times New Roman" w:eastAsia="Arial Unicode MS" w:hint="default"/>
+          <w:rtl w:val="0"/>
+          <w:lang w:val="fr-FR"/>
+        </w:rPr>
+        <w:t>é</w:t>
+      </w:r>
+      <w:r>
+        <w:rPr>
+          <w:rFonts w:ascii="Times New Roman" w:cs="Arial Unicode MS" w:hAnsi="Arial Unicode MS" w:eastAsia="Arial Unicode MS"/>
+          <w:rtl w:val="0"/>
+          <w:lang w:val="fr-FR"/>
+        </w:rPr>
+        <w:t>l</w:t>
+      </w:r>
+      <w:r>
+        <w:rPr>
+          <w:rFonts w:ascii="Arial Unicode MS" w:cs="Arial Unicode MS" w:hAnsi="Times New Roman" w:eastAsia="Arial Unicode MS" w:hint="default"/>
           <w:rtl w:val="0"/>
           <w:lang w:val="fr-FR"/>
         </w:rPr>
@@ -1723,24 +2154,12 @@
       </w:r>
       <w:r>
         <w:rPr>
-          <w:rFonts w:ascii="Times New Roman"/>
-          <w:sz w:val="24"/>
-          <w:szCs w:val="24"/>
-          <w:rtl w:val="0"/>
-          <w:lang w:val="fr-FR"/>
-        </w:rPr>
-        <w:t>rent sous certaines conditions.</w:t>
-      </w:r>
-    </w:p>
-    <w:p>
-      <w:pPr>
-        <w:pStyle w:val="Default"/>
-        <w:rPr>
-          <w:rFonts w:ascii="Times New Roman" w:cs="Times New Roman" w:hAnsi="Times New Roman" w:eastAsia="Times New Roman"/>
-          <w:sz w:val="24"/>
-          <w:szCs w:val="24"/>
-        </w:rPr>
-      </w:pPr>
+          <w:rFonts w:ascii="Times New Roman" w:cs="Arial Unicode MS" w:hAnsi="Arial Unicode MS" w:eastAsia="Arial Unicode MS"/>
+          <w:rtl w:val="0"/>
+          <w:lang w:val="fr-FR"/>
+        </w:rPr>
+        <w:t xml:space="preserve">vements. </w:t>
+      </w:r>
     </w:p>
     <w:p>
       <w:pPr>
@@ -1755,7 +2174,7 @@
           <w:rtl w:val="0"/>
           <w:lang w:val="fr-FR"/>
         </w:rPr>
-        <w:t>Le taux de pollution des terres et des eaux de cette r</w:t>
+        <w:t>Probl</w:t>
       </w:r>
       <w:r>
         <w:rPr>
@@ -1763,7 +2182,7 @@
           <w:rtl w:val="0"/>
           <w:lang w:val="fr-FR"/>
         </w:rPr>
-        <w:t>é</w:t>
+        <w:t>è</w:t>
       </w:r>
       <w:r>
         <w:rPr>
@@ -1771,7 +2190,7 @@
           <w:rtl w:val="0"/>
           <w:lang w:val="fr-FR"/>
         </w:rPr>
-        <w:t>gion devient n</w:t>
+        <w:t xml:space="preserve">me, </w:t>
       </w:r>
       <w:r>
         <w:rPr>
@@ -1779,7 +2198,7 @@
           <w:rtl w:val="0"/>
           <w:lang w:val="fr-FR"/>
         </w:rPr>
-        <w:t>é</w:t>
+        <w:t>ç</w:t>
       </w:r>
       <w:r>
         <w:rPr>
@@ -1787,7 +2206,7 @@
           <w:rtl w:val="0"/>
           <w:lang w:val="fr-FR"/>
         </w:rPr>
-        <w:t xml:space="preserve">cessairement une question pour les </w:t>
+        <w:t>a coute ch</w:t>
       </w:r>
       <w:r>
         <w:rPr>
@@ -1795,7 +2214,7 @@
           <w:rtl w:val="0"/>
           <w:lang w:val="fr-FR"/>
         </w:rPr>
-        <w:t>é</w:t>
+        <w:t>è</w:t>
       </w:r>
       <w:r>
         <w:rPr>
@@ -1803,7 +2222,15 @@
           <w:rtl w:val="0"/>
           <w:lang w:val="fr-FR"/>
         </w:rPr>
-        <w:t>cologues</w:t>
+        <w:t>re et c</w:t>
+      </w:r>
+      <w:r>
+        <w:rPr>
+          <w:rFonts w:ascii="Arial Unicode MS" w:cs="Arial Unicode MS" w:hAnsi="Times New Roman" w:eastAsia="Arial Unicode MS" w:hint="default"/>
+          <w:rtl w:val="0"/>
+          <w:lang w:val="fr-FR"/>
+        </w:rPr>
+        <w:t>’</w:t>
       </w:r>
       <w:r>
         <w:rPr>
@@ -1811,7 +2238,15 @@
           <w:rtl w:val="0"/>
           <w:lang w:val="fr-FR"/>
         </w:rPr>
-        <w:t xml:space="preserve"> de</w:t>
+        <w:t xml:space="preserve">est du temps de perdu sur le terrain pour les </w:t>
+      </w:r>
+      <w:r>
+        <w:rPr>
+          <w:rFonts w:ascii="Arial Unicode MS" w:cs="Arial Unicode MS" w:hAnsi="Times New Roman" w:eastAsia="Arial Unicode MS" w:hint="default"/>
+          <w:rtl w:val="0"/>
+          <w:lang w:val="fr-FR"/>
+        </w:rPr>
+        <w:t>é</w:t>
       </w:r>
       <w:r>
         <w:rPr>
@@ -1819,20 +2254,8 @@
           <w:rtl w:val="0"/>
           <w:lang w:val="fr-FR"/>
         </w:rPr>
-        <w:t xml:space="preserve"> LEHNA.</w:t>
-      </w:r>
-    </w:p>
-    <w:p>
-      <w:pPr>
-        <w:pStyle w:val="Default"/>
-        <w:rPr>
-          <w:rFonts w:ascii="Times New Roman" w:cs="Times New Roman" w:hAnsi="Times New Roman" w:eastAsia="Times New Roman"/>
-          <w:color w:val="323232"/>
-          <w:sz w:val="24"/>
-          <w:szCs w:val="24"/>
-          <w:lang w:val="fr-FR"/>
-        </w:rPr>
-      </w:pPr>
+        <w:t>cologues.</w:t>
+      </w:r>
     </w:p>
     <w:p>
       <w:pPr>
@@ -1845,9 +2268,6 @@
     <w:p>
       <w:pPr>
         <w:pStyle w:val="Body A"/>
-        <w:rPr>
-          <w:lang w:val="fr-FR"/>
-        </w:rPr>
       </w:pPr>
       <w:r>
         <w:rPr>
@@ -1855,7 +2275,31 @@
           <w:rtl w:val="0"/>
           <w:lang w:val="fr-FR"/>
         </w:rPr>
-        <w:t>Pour surveiller le taux de pollution des lacs et il est n</w:t>
+        <w:t xml:space="preserve">Dans la perspective de suivre </w:t>
+      </w:r>
+      <w:r>
+        <w:rPr>
+          <w:rFonts w:ascii="Times New Roman" w:cs="Arial Unicode MS" w:hAnsi="Arial Unicode MS" w:eastAsia="Arial Unicode MS"/>
+          <w:rtl w:val="0"/>
+          <w:lang w:val="fr-FR"/>
+        </w:rPr>
+        <w:t xml:space="preserve">le plus grand nombre de lacs possible, les chercheurs du </w:t>
+      </w:r>
+      <w:r>
+        <w:rPr>
+          <w:rFonts w:ascii="Times New Roman" w:cs="Arial Unicode MS" w:hAnsi="Arial Unicode MS" w:eastAsia="Arial Unicode MS"/>
+          <w:rtl w:val="0"/>
+          <w:lang w:val="fr-FR"/>
+        </w:rPr>
+        <w:t>LEHNA</w:t>
+      </w:r>
+      <w:r>
+        <w:rPr>
+          <w:rFonts w:ascii="Times New Roman" w:cs="Arial Unicode MS" w:hAnsi="Arial Unicode MS" w:eastAsia="Arial Unicode MS"/>
+          <w:rtl w:val="0"/>
+          <w:lang w:val="fr-FR"/>
+        </w:rPr>
+        <w:t xml:space="preserve"> ont demand</w:t>
       </w:r>
       <w:r>
         <w:rPr>
@@ -1863,7 +2307,7 @@
           <w:rtl w:val="0"/>
           <w:lang w:val="fr-FR"/>
         </w:rPr>
-        <w:t>é</w:t>
+        <w:t xml:space="preserve">é à </w:t>
       </w:r>
       <w:r>
         <w:rPr>
@@ -1871,212 +2315,28 @@
           <w:rtl w:val="0"/>
           <w:lang w:val="fr-FR"/>
         </w:rPr>
-        <w:t>c</w:t>
+        <w:t xml:space="preserve">des chercheurs du LIRIS </w:t>
+      </w:r>
+      <w:r>
+        <w:rPr>
+          <w:rFonts w:ascii="Times New Roman" w:cs="Arial Unicode MS" w:hAnsi="Arial Unicode MS" w:eastAsia="Arial Unicode MS"/>
+          <w:i w:val="1"/>
+          <w:iCs w:val="1"/>
+          <w:rtl w:val="0"/>
+          <w:lang w:val="fr-FR"/>
+        </w:rPr>
+        <w:t xml:space="preserve">blabla bla [A Terminer] </w:t>
       </w:r>
       <w:r>
         <w:rPr>
           <w:rFonts w:ascii="Arial Unicode MS" w:cs="Arial Unicode MS" w:hAnsi="Times New Roman" w:eastAsia="Arial Unicode MS" w:hint="default"/>
-          <w:rtl w:val="0"/>
-          <w:lang w:val="fr-FR"/>
-        </w:rPr>
-        <w:t>é</w:t>
-      </w:r>
-      <w:r>
-        <w:rPr>
-          <w:rFonts w:ascii="Times New Roman" w:cs="Arial Unicode MS" w:hAnsi="Arial Unicode MS" w:eastAsia="Arial Unicode MS"/>
-          <w:rtl w:val="0"/>
-          <w:lang w:val="fr-FR"/>
-        </w:rPr>
-        <w:t xml:space="preserve">ssaire de recourir </w:t>
-      </w:r>
-      <w:r>
-        <w:rPr>
-          <w:rFonts w:ascii="Arial Unicode MS" w:cs="Arial Unicode MS" w:hAnsi="Times New Roman" w:eastAsia="Arial Unicode MS" w:hint="default"/>
-          <w:rtl w:val="0"/>
-          <w:lang w:val="fr-FR"/>
-        </w:rPr>
-        <w:t xml:space="preserve">à </w:t>
-      </w:r>
-      <w:r>
-        <w:rPr>
-          <w:rFonts w:ascii="Times New Roman" w:cs="Arial Unicode MS" w:hAnsi="Arial Unicode MS" w:eastAsia="Arial Unicode MS"/>
-          <w:rtl w:val="0"/>
-          <w:lang w:val="fr-FR"/>
-        </w:rPr>
-        <w:t>des pr</w:t>
-      </w:r>
-      <w:r>
-        <w:rPr>
-          <w:rFonts w:ascii="Arial Unicode MS" w:cs="Arial Unicode MS" w:hAnsi="Times New Roman" w:eastAsia="Arial Unicode MS" w:hint="default"/>
-          <w:rtl w:val="0"/>
-          <w:lang w:val="fr-FR"/>
-        </w:rPr>
-        <w:t>é</w:t>
-      </w:r>
-      <w:r>
-        <w:rPr>
-          <w:rFonts w:ascii="Times New Roman" w:cs="Arial Unicode MS" w:hAnsi="Arial Unicode MS" w:eastAsia="Arial Unicode MS"/>
-          <w:rtl w:val="0"/>
-          <w:lang w:val="fr-FR"/>
-        </w:rPr>
-        <w:t>l</w:t>
-      </w:r>
-      <w:r>
-        <w:rPr>
-          <w:rFonts w:ascii="Arial Unicode MS" w:cs="Arial Unicode MS" w:hAnsi="Times New Roman" w:eastAsia="Arial Unicode MS" w:hint="default"/>
-          <w:rtl w:val="0"/>
-          <w:lang w:val="fr-FR"/>
-        </w:rPr>
-        <w:t>è</w:t>
-      </w:r>
-      <w:r>
-        <w:rPr>
-          <w:rFonts w:ascii="Times New Roman" w:cs="Arial Unicode MS" w:hAnsi="Arial Unicode MS" w:eastAsia="Arial Unicode MS"/>
-          <w:rtl w:val="0"/>
-          <w:lang w:val="fr-FR"/>
-        </w:rPr>
-        <w:t xml:space="preserve">vements. </w:t>
-      </w:r>
-    </w:p>
-    <w:p>
-      <w:pPr>
-        <w:pStyle w:val="Body A"/>
-        <w:rPr>
-          <w:lang w:val="fr-FR"/>
-        </w:rPr>
-      </w:pPr>
-      <w:r>
-        <w:rPr>
-          <w:rFonts w:ascii="Times New Roman" w:cs="Arial Unicode MS" w:hAnsi="Arial Unicode MS" w:eastAsia="Arial Unicode MS"/>
-          <w:rtl w:val="0"/>
-          <w:lang w:val="fr-FR"/>
-        </w:rPr>
-        <w:t>Probl</w:t>
-      </w:r>
-      <w:r>
-        <w:rPr>
-          <w:rFonts w:ascii="Arial Unicode MS" w:cs="Arial Unicode MS" w:hAnsi="Times New Roman" w:eastAsia="Arial Unicode MS" w:hint="default"/>
-          <w:rtl w:val="0"/>
-          <w:lang w:val="fr-FR"/>
-        </w:rPr>
-        <w:t>è</w:t>
-      </w:r>
-      <w:r>
-        <w:rPr>
-          <w:rFonts w:ascii="Times New Roman" w:cs="Arial Unicode MS" w:hAnsi="Arial Unicode MS" w:eastAsia="Arial Unicode MS"/>
-          <w:rtl w:val="0"/>
-          <w:lang w:val="fr-FR"/>
-        </w:rPr>
-        <w:t xml:space="preserve">me, </w:t>
-      </w:r>
-      <w:r>
-        <w:rPr>
-          <w:rFonts w:ascii="Arial Unicode MS" w:cs="Arial Unicode MS" w:hAnsi="Times New Roman" w:eastAsia="Arial Unicode MS" w:hint="default"/>
-          <w:rtl w:val="0"/>
-          <w:lang w:val="fr-FR"/>
-        </w:rPr>
-        <w:t>ç</w:t>
-      </w:r>
-      <w:r>
-        <w:rPr>
-          <w:rFonts w:ascii="Times New Roman" w:cs="Arial Unicode MS" w:hAnsi="Arial Unicode MS" w:eastAsia="Arial Unicode MS"/>
-          <w:rtl w:val="0"/>
-          <w:lang w:val="fr-FR"/>
-        </w:rPr>
-        <w:t>a coute ch</w:t>
-      </w:r>
-      <w:r>
-        <w:rPr>
-          <w:rFonts w:ascii="Arial Unicode MS" w:cs="Arial Unicode MS" w:hAnsi="Times New Roman" w:eastAsia="Arial Unicode MS" w:hint="default"/>
-          <w:rtl w:val="0"/>
-          <w:lang w:val="fr-FR"/>
-        </w:rPr>
-        <w:t>è</w:t>
-      </w:r>
-      <w:r>
-        <w:rPr>
-          <w:rFonts w:ascii="Times New Roman" w:cs="Arial Unicode MS" w:hAnsi="Arial Unicode MS" w:eastAsia="Arial Unicode MS"/>
-          <w:rtl w:val="0"/>
-          <w:lang w:val="fr-FR"/>
-        </w:rPr>
-        <w:t>re et c</w:t>
-      </w:r>
-      <w:r>
-        <w:rPr>
-          <w:rFonts w:ascii="Arial Unicode MS" w:cs="Arial Unicode MS" w:hAnsi="Times New Roman" w:eastAsia="Arial Unicode MS" w:hint="default"/>
-          <w:rtl w:val="0"/>
-          <w:lang w:val="fr-FR"/>
-        </w:rPr>
-        <w:t>’</w:t>
-      </w:r>
-      <w:r>
-        <w:rPr>
-          <w:rFonts w:ascii="Times New Roman" w:cs="Arial Unicode MS" w:hAnsi="Arial Unicode MS" w:eastAsia="Arial Unicode MS"/>
-          <w:rtl w:val="0"/>
-          <w:lang w:val="fr-FR"/>
-        </w:rPr>
-        <w:t xml:space="preserve">est du temps de perdu sur le terrain pour les </w:t>
-      </w:r>
-      <w:r>
-        <w:rPr>
-          <w:rFonts w:ascii="Arial Unicode MS" w:cs="Arial Unicode MS" w:hAnsi="Times New Roman" w:eastAsia="Arial Unicode MS" w:hint="default"/>
-          <w:rtl w:val="0"/>
-          <w:lang w:val="fr-FR"/>
-        </w:rPr>
-        <w:t>é</w:t>
-      </w:r>
-      <w:r>
-        <w:rPr>
-          <w:rFonts w:ascii="Times New Roman" w:cs="Arial Unicode MS" w:hAnsi="Arial Unicode MS" w:eastAsia="Arial Unicode MS"/>
-          <w:rtl w:val="0"/>
-          <w:lang w:val="fr-FR"/>
-        </w:rPr>
-        <w:t>cologues.</w:t>
-      </w:r>
-    </w:p>
-    <w:p>
-      <w:pPr>
-        <w:pStyle w:val="Body A"/>
-        <w:rPr>
-          <w:lang w:val="fr-FR"/>
-        </w:rPr>
-      </w:pPr>
-    </w:p>
-    <w:p>
-      <w:pPr>
-        <w:pStyle w:val="Body A"/>
-        <w:rPr>
-          <w:lang w:val="fr-FR"/>
-        </w:rPr>
-      </w:pPr>
-    </w:p>
-    <w:p>
-      <w:pPr>
-        <w:pStyle w:val="Body A"/>
-        <w:rPr>
-          <w:lang w:val="fr-FR"/>
-        </w:rPr>
-      </w:pPr>
-      <w:r>
-        <w:rPr>
-          <w:rFonts w:ascii="Times New Roman" w:cs="Arial Unicode MS" w:hAnsi="Arial Unicode MS" w:eastAsia="Arial Unicode MS"/>
-          <w:rtl w:val="0"/>
-          <w:lang w:val="fr-FR"/>
-        </w:rPr>
-        <w:t xml:space="preserve">Dans la perspective de suivre pour le plus grand nombre de </w:t>
-      </w:r>
-    </w:p>
-    <w:p>
-      <w:pPr>
-        <w:pStyle w:val="Default"/>
-        <w:rPr>
-          <w:rFonts w:ascii="Times New Roman" w:cs="Times New Roman" w:hAnsi="Times New Roman" w:eastAsia="Times New Roman"/>
-          <w:color w:val="323232"/>
-          <w:sz w:val="32"/>
-          <w:szCs w:val="32"/>
-          <w:u w:color="323232"/>
-        </w:rPr>
-      </w:pPr>
+          <w:i w:val="1"/>
+          <w:iCs w:val="1"/>
+          <w:rtl w:val="0"/>
+          <w:lang w:val="fr-FR"/>
+        </w:rPr>
+        <w:t>…</w:t>
+      </w:r>
     </w:p>
     <w:p>
       <w:pPr>
@@ -2541,22 +2801,37 @@
           <w:rtl w:val="0"/>
           <w:lang w:val="fr-FR"/>
         </w:rPr>
-        <w:t>est multiple. Il va nous permettre de consolider nos connaissances en programmation en d</w:t>
-      </w:r>
-      <w:r>
-        <w:rPr>
-          <w:rFonts w:hAnsi="Times New Roman" w:hint="default"/>
-          <w:rtl w:val="0"/>
-          <w:lang w:val="fr-FR"/>
-        </w:rPr>
-        <w:t>é</w:t>
-      </w:r>
-      <w:r>
-        <w:rPr>
-          <w:rtl w:val="0"/>
-          <w:lang w:val="fr-FR"/>
-        </w:rPr>
-        <w:t xml:space="preserve">couvrant un nouveau langage de programmation, python. Mais il va </w:t>
+        <w:t>est multiple. Il va nous permettre de consolider nos connaissances en d</w:t>
+      </w:r>
+      <w:r>
+        <w:rPr>
+          <w:rFonts w:hAnsi="Times New Roman" w:hint="default"/>
+          <w:rtl w:val="0"/>
+          <w:lang w:val="fr-FR"/>
+        </w:rPr>
+        <w:t>é</w:t>
+      </w:r>
+      <w:r>
+        <w:rPr>
+          <w:rtl w:val="0"/>
+          <w:lang w:val="fr-FR"/>
+        </w:rPr>
+        <w:t>veloppement informatique en d</w:t>
+      </w:r>
+      <w:r>
+        <w:rPr>
+          <w:rFonts w:hAnsi="Times New Roman" w:hint="default"/>
+          <w:rtl w:val="0"/>
+          <w:lang w:val="fr-FR"/>
+        </w:rPr>
+        <w:t>é</w:t>
+      </w:r>
+      <w:r>
+        <w:rPr>
+          <w:rtl w:val="0"/>
+          <w:lang w:val="fr-FR"/>
+        </w:rPr>
+        <w:t xml:space="preserve">couvrant un nouveau langage de programmation, python. Il va </w:t>
       </w:r>
       <w:r>
         <w:rPr>
@@ -2601,7 +2876,22 @@
           <w:rtl w:val="0"/>
           <w:lang w:val="fr-FR"/>
         </w:rPr>
-        <w:t>apprentissage artificielle, les divers algorithmes et architectures. Nous allons enfin, pouvoir appliquer les concepts et notions appris durant notre ann</w:t>
+        <w:t>apprentissage artificielle, les divers algorithmes et architectures de r</w:t>
+      </w:r>
+      <w:r>
+        <w:rPr>
+          <w:rFonts w:hAnsi="Times New Roman" w:hint="default"/>
+          <w:rtl w:val="0"/>
+          <w:lang w:val="fr-FR"/>
+        </w:rPr>
+        <w:t>é</w:t>
+      </w:r>
+      <w:r>
+        <w:rPr>
+          <w:rtl w:val="0"/>
+          <w:lang w:val="fr-FR"/>
+        </w:rPr>
+        <w:t>seaux de neurones. Nous allons enfin, pouvoir appliquer les concepts et notions appris durant notre ann</w:t>
       </w:r>
       <w:r>
         <w:rPr>
@@ -2676,7 +2966,7 @@
           <w:rtl w:val="0"/>
           <w:lang w:val="fr-FR"/>
         </w:rPr>
-        <w:t>gration continue ainsi que divers outils comme redmine, gitlab, teamcity, slack, qui ont leurs importances dans le d</w:t>
+        <w:t>gration continue ainsi que divers outils comme redmine, gitlab, teamcity et slack, qui ont leurs importances dans le d</w:t>
       </w:r>
       <w:r>
         <w:rPr>
@@ -2751,7 +3041,7 @@
           <w:rtl w:val="0"/>
           <w:lang w:val="fr-FR"/>
         </w:rPr>
-        <w:t>que d</w:t>
+        <w:t>ques d</w:t>
       </w:r>
       <w:r>
         <w:rPr>
@@ -2766,7 +3056,7 @@
           <w:rtl w:val="0"/>
           <w:lang w:val="fr-FR"/>
         </w:rPr>
-        <w:t xml:space="preserve">intelligence artificielle. </w:t>
+        <w:t>intelligence artificielle et de traitement du signal comme PyBrain ou OpenCV.</w:t>
       </w:r>
     </w:p>
     <w:p>
@@ -2957,8 +3247,1263 @@
         <w:rPr>
           <w:b w:val="1"/>
           <w:bCs w:val="1"/>
-          <w:sz w:val="30"/>
-          <w:szCs w:val="30"/>
+          <w:lang w:val="fr-FR"/>
+        </w:rPr>
+      </w:pPr>
+      <w:r>
+        <w:rPr>
+          <w:b w:val="1"/>
+          <w:bCs w:val="1"/>
+          <w:rtl w:val="0"/>
+          <w:lang w:val="fr-FR"/>
+        </w:rPr>
+        <w:t>Organisation</w:t>
+      </w:r>
+      <w:r>
+        <w:rPr>
+          <w:b w:val="1"/>
+          <w:bCs w:val="1"/>
+          <w:rtl w:val="0"/>
+          <w:lang w:val="fr-FR"/>
+        </w:rPr>
+        <w:t xml:space="preserve"> : </w:t>
+      </w:r>
+    </w:p>
+    <w:p>
+      <w:pPr>
+        <w:pStyle w:val="Body A"/>
+        <w:tabs>
+          <w:tab w:val="left" w:pos="262"/>
+        </w:tabs>
+        <w:rPr>
+          <w:b w:val="1"/>
+          <w:bCs w:val="1"/>
+          <w:lang w:val="fr-FR"/>
+        </w:rPr>
+      </w:pPr>
+    </w:p>
+    <w:p>
+      <w:pPr>
+        <w:pStyle w:val="Body A"/>
+        <w:tabs>
+          <w:tab w:val="left" w:pos="262"/>
+        </w:tabs>
+        <w:jc w:val="both"/>
+        <w:rPr>
+          <w:lang w:val="fr-FR"/>
+        </w:rPr>
+      </w:pPr>
+      <w:r>
+        <w:rPr>
+          <w:rtl w:val="0"/>
+          <w:lang w:val="fr-FR"/>
+        </w:rPr>
+        <w:tab/>
+        <w:t>Le projet poss</w:t>
+      </w:r>
+      <w:r>
+        <w:rPr>
+          <w:rFonts w:hAnsi="Times New Roman" w:hint="default"/>
+          <w:rtl w:val="0"/>
+          <w:lang w:val="fr-FR"/>
+        </w:rPr>
+        <w:t>è</w:t>
+      </w:r>
+      <w:r>
+        <w:rPr>
+          <w:rtl w:val="0"/>
+          <w:lang w:val="fr-FR"/>
+        </w:rPr>
+        <w:t>de grace au concours de la formation ann</w:t>
+      </w:r>
+      <w:r>
+        <w:rPr>
+          <w:rFonts w:hAnsi="Times New Roman" w:hint="default"/>
+          <w:rtl w:val="0"/>
+          <w:lang w:val="fr-FR"/>
+        </w:rPr>
+        <w:t>é</w:t>
+      </w:r>
+      <w:r>
+        <w:rPr>
+          <w:rtl w:val="0"/>
+          <w:lang w:val="fr-FR"/>
+        </w:rPr>
+        <w:t>e sp</w:t>
+      </w:r>
+      <w:r>
+        <w:rPr>
+          <w:rFonts w:hAnsi="Times New Roman" w:hint="default"/>
+          <w:rtl w:val="0"/>
+          <w:lang w:val="fr-FR"/>
+        </w:rPr>
+        <w:t>é</w:t>
+      </w:r>
+      <w:r>
+        <w:rPr>
+          <w:rtl w:val="0"/>
+          <w:lang w:val="fr-FR"/>
+        </w:rPr>
+        <w:t>ciale, une pluridisciplinarit</w:t>
+      </w:r>
+      <w:r>
+        <w:rPr>
+          <w:rFonts w:hAnsi="Times New Roman" w:hint="default"/>
+          <w:rtl w:val="0"/>
+          <w:lang w:val="fr-FR"/>
+        </w:rPr>
+        <w:t xml:space="preserve">é </w:t>
+      </w:r>
+      <w:r>
+        <w:rPr>
+          <w:rtl w:val="0"/>
+          <w:lang w:val="fr-FR"/>
+        </w:rPr>
+        <w:t xml:space="preserve">qui permet </w:t>
+      </w:r>
+      <w:r>
+        <w:rPr>
+          <w:rFonts w:hAnsi="Times New Roman" w:hint="default"/>
+          <w:rtl w:val="0"/>
+          <w:lang w:val="fr-FR"/>
+        </w:rPr>
+        <w:t xml:space="preserve">à </w:t>
+      </w:r>
+      <w:r>
+        <w:rPr>
+          <w:rtl w:val="0"/>
+          <w:lang w:val="fr-FR"/>
+        </w:rPr>
+        <w:t>ces membres d</w:t>
+      </w:r>
+      <w:r>
+        <w:rPr>
+          <w:rFonts w:hAnsi="Times New Roman" w:hint="default"/>
+          <w:rtl w:val="0"/>
+          <w:lang w:val="fr-FR"/>
+        </w:rPr>
+        <w:t>’</w:t>
+      </w:r>
+      <w:r>
+        <w:rPr>
+          <w:rtl w:val="0"/>
+          <w:lang w:val="fr-FR"/>
+        </w:rPr>
+        <w:t>envisager un d</w:t>
+      </w:r>
+      <w:r>
+        <w:rPr>
+          <w:rFonts w:hAnsi="Times New Roman" w:hint="default"/>
+          <w:rtl w:val="0"/>
+          <w:lang w:val="fr-FR"/>
+        </w:rPr>
+        <w:t>é</w:t>
+      </w:r>
+      <w:r>
+        <w:rPr>
+          <w:rtl w:val="0"/>
+          <w:lang w:val="fr-FR"/>
+        </w:rPr>
+        <w:t>coupage et une r</w:t>
+      </w:r>
+      <w:r>
+        <w:rPr>
+          <w:rFonts w:hAnsi="Times New Roman" w:hint="default"/>
+          <w:rtl w:val="0"/>
+          <w:lang w:val="fr-FR"/>
+        </w:rPr>
+        <w:t>é</w:t>
+      </w:r>
+      <w:r>
+        <w:rPr>
+          <w:rtl w:val="0"/>
+          <w:lang w:val="fr-FR"/>
+        </w:rPr>
+        <w:t>partition du travail en fonction de leur</w:t>
+        <w:tab/>
+      </w:r>
+    </w:p>
+    <w:p>
+      <w:pPr>
+        <w:pStyle w:val="Body A"/>
+        <w:tabs>
+          <w:tab w:val="left" w:pos="262"/>
+        </w:tabs>
+        <w:jc w:val="both"/>
+        <w:rPr>
+          <w:lang w:val="fr-FR"/>
+        </w:rPr>
+      </w:pPr>
+      <w:r>
+        <w:rPr>
+          <w:rtl w:val="0"/>
+          <w:lang w:val="fr-FR"/>
+        </w:rPr>
+        <w:t>domaines de comp</w:t>
+      </w:r>
+      <w:r>
+        <w:rPr>
+          <w:rFonts w:hAnsi="Times New Roman" w:hint="default"/>
+          <w:rtl w:val="0"/>
+          <w:lang w:val="fr-FR"/>
+        </w:rPr>
+        <w:t>é</w:t>
+      </w:r>
+      <w:r>
+        <w:rPr>
+          <w:rtl w:val="0"/>
+          <w:lang w:val="fr-FR"/>
+        </w:rPr>
+        <w:t>tence. A savoir une que la moiti</w:t>
+      </w:r>
+      <w:r>
+        <w:rPr>
+          <w:rFonts w:hAnsi="Times New Roman" w:hint="default"/>
+          <w:rtl w:val="0"/>
+          <w:lang w:val="fr-FR"/>
+        </w:rPr>
+        <w:t xml:space="preserve">é </w:t>
+      </w:r>
+      <w:r>
+        <w:rPr>
+          <w:rtl w:val="0"/>
+          <w:lang w:val="fr-FR"/>
+        </w:rPr>
+        <w:t>des collaborateurs viennent d</w:t>
+      </w:r>
+      <w:r>
+        <w:rPr>
+          <w:rFonts w:hAnsi="Times New Roman" w:hint="default"/>
+          <w:rtl w:val="0"/>
+          <w:lang w:val="fr-FR"/>
+        </w:rPr>
+        <w:t>’</w:t>
+      </w:r>
+      <w:r>
+        <w:rPr>
+          <w:rtl w:val="0"/>
+          <w:lang w:val="fr-FR"/>
+        </w:rPr>
+        <w:t>une fili</w:t>
+      </w:r>
+      <w:r>
+        <w:rPr>
+          <w:rFonts w:hAnsi="Times New Roman" w:hint="default"/>
+          <w:rtl w:val="0"/>
+          <w:lang w:val="fr-FR"/>
+        </w:rPr>
+        <w:t>è</w:t>
+      </w:r>
+      <w:r>
+        <w:rPr>
+          <w:rtl w:val="0"/>
+          <w:lang w:val="fr-FR"/>
+        </w:rPr>
+        <w:t>re ing</w:t>
+      </w:r>
+      <w:r>
+        <w:rPr>
+          <w:rFonts w:hAnsi="Times New Roman" w:hint="default"/>
+          <w:rtl w:val="0"/>
+          <w:lang w:val="fr-FR"/>
+        </w:rPr>
+        <w:t>é</w:t>
+      </w:r>
+      <w:r>
+        <w:rPr>
+          <w:rtl w:val="0"/>
+          <w:lang w:val="fr-FR"/>
+        </w:rPr>
+        <w:t>nieur et l</w:t>
+      </w:r>
+      <w:r>
+        <w:rPr>
+          <w:rFonts w:hAnsi="Times New Roman" w:hint="default"/>
+          <w:rtl w:val="0"/>
+          <w:lang w:val="fr-FR"/>
+        </w:rPr>
+        <w:t>’</w:t>
+      </w:r>
+      <w:r>
+        <w:rPr>
+          <w:rtl w:val="0"/>
+          <w:lang w:val="fr-FR"/>
+        </w:rPr>
+        <w:t>autre moiti</w:t>
+      </w:r>
+      <w:r>
+        <w:rPr>
+          <w:rFonts w:hAnsi="Times New Roman" w:hint="default"/>
+          <w:rtl w:val="0"/>
+          <w:lang w:val="fr-FR"/>
+        </w:rPr>
+        <w:t xml:space="preserve">é </w:t>
+      </w:r>
+      <w:r>
+        <w:rPr>
+          <w:rtl w:val="0"/>
+          <w:lang w:val="fr-FR"/>
+        </w:rPr>
+        <w:t>universitaire et en particulier du domaine des sciences cognitives.  En effet ce projet tuteur</w:t>
+      </w:r>
+      <w:r>
+        <w:rPr>
+          <w:rFonts w:hAnsi="Times New Roman" w:hint="default"/>
+          <w:rtl w:val="0"/>
+          <w:lang w:val="fr-FR"/>
+        </w:rPr>
+        <w:t xml:space="preserve">é </w:t>
+      </w:r>
+      <w:r>
+        <w:rPr>
+          <w:rtl w:val="0"/>
+          <w:lang w:val="fr-FR"/>
+        </w:rPr>
+        <w:t>requiert des comp</w:t>
+      </w:r>
+      <w:r>
+        <w:rPr>
+          <w:rFonts w:hAnsi="Times New Roman" w:hint="default"/>
+          <w:rtl w:val="0"/>
+          <w:lang w:val="fr-FR"/>
+        </w:rPr>
+        <w:t>é</w:t>
+      </w:r>
+      <w:r>
+        <w:rPr>
+          <w:rtl w:val="0"/>
+          <w:lang w:val="fr-FR"/>
+        </w:rPr>
+        <w:t>tences dans des domaines vari</w:t>
+      </w:r>
+      <w:r>
+        <w:rPr>
+          <w:rFonts w:hAnsi="Times New Roman" w:hint="default"/>
+          <w:rtl w:val="0"/>
+          <w:lang w:val="fr-FR"/>
+        </w:rPr>
+        <w:t>é</w:t>
+      </w:r>
+      <w:r>
+        <w:rPr>
+          <w:rtl w:val="0"/>
+          <w:lang w:val="fr-FR"/>
+        </w:rPr>
+        <w:t>s, tel que la connaissance approfondie du langage de programmation (python), des habilit</w:t>
+      </w:r>
+      <w:r>
+        <w:rPr>
+          <w:rFonts w:hAnsi="Times New Roman" w:hint="default"/>
+          <w:rtl w:val="0"/>
+          <w:lang w:val="fr-FR"/>
+        </w:rPr>
+        <w:t>é</w:t>
+      </w:r>
+      <w:r>
+        <w:rPr>
+          <w:rtl w:val="0"/>
+          <w:lang w:val="fr-FR"/>
+        </w:rPr>
+        <w:t>s en math</w:t>
+      </w:r>
+      <w:r>
+        <w:rPr>
+          <w:rFonts w:hAnsi="Times New Roman" w:hint="default"/>
+          <w:rtl w:val="0"/>
+          <w:lang w:val="fr-FR"/>
+        </w:rPr>
+        <w:t>é</w:t>
+      </w:r>
+      <w:r>
+        <w:rPr>
+          <w:rtl w:val="0"/>
+          <w:lang w:val="fr-FR"/>
+        </w:rPr>
+        <w:t>matiques ainsi qu</w:t>
+      </w:r>
+      <w:r>
+        <w:rPr>
+          <w:rFonts w:hAnsi="Times New Roman" w:hint="default"/>
+          <w:rtl w:val="0"/>
+          <w:lang w:val="fr-FR"/>
+        </w:rPr>
+        <w:t>’</w:t>
+      </w:r>
+      <w:r>
+        <w:rPr>
+          <w:rtl w:val="0"/>
+          <w:lang w:val="fr-FR"/>
+        </w:rPr>
+        <w:t>une connaissance des diff</w:t>
+      </w:r>
+      <w:r>
+        <w:rPr>
+          <w:rFonts w:hAnsi="Times New Roman" w:hint="default"/>
+          <w:rtl w:val="0"/>
+          <w:lang w:val="fr-FR"/>
+        </w:rPr>
+        <w:t>é</w:t>
+      </w:r>
+      <w:r>
+        <w:rPr>
+          <w:rtl w:val="0"/>
+          <w:lang w:val="fr-FR"/>
+        </w:rPr>
+        <w:t>rents algorithmes d</w:t>
+      </w:r>
+      <w:r>
+        <w:rPr>
+          <w:rFonts w:hAnsi="Times New Roman" w:hint="default"/>
+          <w:rtl w:val="0"/>
+          <w:lang w:val="fr-FR"/>
+        </w:rPr>
+        <w:t>’</w:t>
+      </w:r>
+      <w:r>
+        <w:rPr>
+          <w:rtl w:val="0"/>
+          <w:lang w:val="fr-FR"/>
+        </w:rPr>
+        <w:t>intelligence artificielle ainsi que des m</w:t>
+      </w:r>
+      <w:r>
+        <w:rPr>
+          <w:rFonts w:hAnsi="Times New Roman" w:hint="default"/>
+          <w:rtl w:val="0"/>
+          <w:lang w:val="fr-FR"/>
+        </w:rPr>
+        <w:t>é</w:t>
+      </w:r>
+      <w:r>
+        <w:rPr>
+          <w:rtl w:val="0"/>
+          <w:lang w:val="fr-FR"/>
+        </w:rPr>
+        <w:t>thodes d</w:t>
+      </w:r>
+      <w:r>
+        <w:rPr>
+          <w:rFonts w:hAnsi="Times New Roman" w:hint="default"/>
+          <w:rtl w:val="0"/>
+          <w:lang w:val="fr-FR"/>
+        </w:rPr>
+        <w:t>’</w:t>
+      </w:r>
+      <w:r>
+        <w:rPr>
+          <w:rtl w:val="0"/>
+          <w:lang w:val="fr-FR"/>
+        </w:rPr>
+        <w:t>apprentissage.</w:t>
+      </w:r>
+    </w:p>
+    <w:p>
+      <w:pPr>
+        <w:pStyle w:val="Body A"/>
+        <w:tabs>
+          <w:tab w:val="left" w:pos="262"/>
+        </w:tabs>
+        <w:jc w:val="both"/>
+        <w:rPr>
+          <w:lang w:val="fr-FR"/>
+        </w:rPr>
+      </w:pPr>
+    </w:p>
+    <w:p>
+      <w:pPr>
+        <w:pStyle w:val="Body A"/>
+        <w:tabs>
+          <w:tab w:val="left" w:pos="262"/>
+        </w:tabs>
+        <w:jc w:val="both"/>
+        <w:rPr>
+          <w:lang w:val="fr-FR"/>
+        </w:rPr>
+      </w:pPr>
+      <w:r>
+        <w:rPr>
+          <w:rtl w:val="0"/>
+          <w:lang w:val="fr-FR"/>
+        </w:rPr>
+        <w:t>Les diff</w:t>
+      </w:r>
+      <w:r>
+        <w:rPr>
+          <w:rFonts w:hAnsi="Times New Roman" w:hint="default"/>
+          <w:rtl w:val="0"/>
+          <w:lang w:val="fr-FR"/>
+        </w:rPr>
+        <w:t>é</w:t>
+      </w:r>
+      <w:r>
+        <w:rPr>
+          <w:rtl w:val="0"/>
+          <w:lang w:val="fr-FR"/>
+        </w:rPr>
+        <w:t xml:space="preserve">rentes fonctions peuvent </w:t>
+      </w:r>
+      <w:r>
+        <w:rPr>
+          <w:rFonts w:hAnsi="Times New Roman" w:hint="default"/>
+          <w:rtl w:val="0"/>
+          <w:lang w:val="fr-FR"/>
+        </w:rPr>
+        <w:t>ê</w:t>
+      </w:r>
+      <w:r>
+        <w:rPr>
+          <w:rtl w:val="0"/>
+          <w:lang w:val="fr-FR"/>
+        </w:rPr>
+        <w:t xml:space="preserve">tre </w:t>
+      </w:r>
+      <w:r>
+        <w:rPr>
+          <w:rFonts w:hAnsi="Times New Roman" w:hint="default"/>
+          <w:rtl w:val="0"/>
+          <w:lang w:val="fr-FR"/>
+        </w:rPr>
+        <w:t xml:space="preserve">à </w:t>
+      </w:r>
+      <w:r>
+        <w:rPr>
+          <w:rtl w:val="0"/>
+          <w:lang w:val="fr-FR"/>
+        </w:rPr>
+        <w:t>r</w:t>
+      </w:r>
+      <w:r>
+        <w:rPr>
+          <w:rFonts w:hAnsi="Times New Roman" w:hint="default"/>
+          <w:rtl w:val="0"/>
+          <w:lang w:val="fr-FR"/>
+        </w:rPr>
+        <w:t>é</w:t>
+      </w:r>
+      <w:r>
+        <w:rPr>
+          <w:rtl w:val="0"/>
+          <w:lang w:val="fr-FR"/>
+        </w:rPr>
+        <w:t>partir : il faut mettre les mains dans le cambouis.</w:t>
+      </w:r>
+    </w:p>
+    <w:p>
+      <w:pPr>
+        <w:pStyle w:val="Body A"/>
+        <w:tabs>
+          <w:tab w:val="left" w:pos="262"/>
+        </w:tabs>
+        <w:jc w:val="both"/>
+        <w:rPr>
+          <w:lang w:val="fr-FR"/>
+        </w:rPr>
+      </w:pPr>
+    </w:p>
+    <w:p>
+      <w:pPr>
+        <w:pStyle w:val="Body A"/>
+        <w:tabs>
+          <w:tab w:val="left" w:pos="262"/>
+        </w:tabs>
+        <w:jc w:val="both"/>
+        <w:rPr>
+          <w:position w:val="8"/>
+          <w:sz w:val="29"/>
+          <w:szCs w:val="29"/>
+          <w:lang w:val="fr-FR"/>
+        </w:rPr>
+      </w:pPr>
+      <w:r>
+        <w:rPr>
+          <w:rtl w:val="0"/>
+          <w:lang w:val="fr-FR"/>
+        </w:rPr>
+        <w:t>Travailler en parall</w:t>
+      </w:r>
+      <w:r>
+        <w:rPr>
+          <w:rFonts w:hAnsi="Times New Roman" w:hint="default"/>
+          <w:rtl w:val="0"/>
+          <w:lang w:val="fr-FR"/>
+        </w:rPr>
+        <w:t>è</w:t>
+      </w:r>
+      <w:r>
+        <w:rPr>
+          <w:rtl w:val="0"/>
+          <w:lang w:val="fr-FR"/>
+        </w:rPr>
+        <w:t>le sur les m</w:t>
+      </w:r>
+      <w:r>
+        <w:rPr>
+          <w:rFonts w:hAnsi="Times New Roman" w:hint="default"/>
+          <w:rtl w:val="0"/>
+          <w:lang w:val="fr-FR"/>
+        </w:rPr>
+        <w:t>é</w:t>
+      </w:r>
+      <w:r>
+        <w:rPr>
+          <w:rtl w:val="0"/>
+          <w:lang w:val="fr-FR"/>
+        </w:rPr>
+        <w:t>thodes d'apprentissage, les tester. Certaines sont tr</w:t>
+      </w:r>
+      <w:r>
+        <w:rPr>
+          <w:rFonts w:hAnsi="Times New Roman" w:hint="default"/>
+          <w:rtl w:val="0"/>
+          <w:lang w:val="fr-FR"/>
+        </w:rPr>
+        <w:t>è</w:t>
+      </w:r>
+      <w:r>
+        <w:rPr>
+          <w:rtl w:val="0"/>
+          <w:lang w:val="fr-FR"/>
+        </w:rPr>
+        <w:t xml:space="preserve">s efficaces </w:t>
+      </w:r>
+      <w:r>
+        <w:rPr>
+          <w:lang w:val="fr-FR"/>
+        </w:rPr>
+        <w:tab/>
+      </w:r>
+      <w:r>
+        <w:rPr>
+          <w:rtl w:val="0"/>
+          <w:lang w:val="fr-FR"/>
+        </w:rPr>
+        <w:t>sur l'apprentissage, d'autres g</w:t>
+      </w:r>
+      <w:r>
+        <w:rPr>
+          <w:rFonts w:hAnsi="Times New Roman" w:hint="default"/>
+          <w:rtl w:val="0"/>
+          <w:lang w:val="fr-FR"/>
+        </w:rPr>
+        <w:t>é</w:t>
+      </w:r>
+      <w:r>
+        <w:rPr>
+          <w:rtl w:val="0"/>
+          <w:lang w:val="fr-FR"/>
+        </w:rPr>
+        <w:t>n</w:t>
+      </w:r>
+      <w:r>
+        <w:rPr>
+          <w:rFonts w:hAnsi="Times New Roman" w:hint="default"/>
+          <w:rtl w:val="0"/>
+          <w:lang w:val="fr-FR"/>
+        </w:rPr>
+        <w:t>é</w:t>
+      </w:r>
+      <w:r>
+        <w:rPr>
+          <w:rtl w:val="0"/>
+          <w:lang w:val="fr-FR"/>
+        </w:rPr>
+        <w:t>ralisent mieux.</w:t>
+      </w:r>
+    </w:p>
+    <w:p>
+      <w:pPr>
+        <w:pStyle w:val="Body A"/>
+        <w:tabs>
+          <w:tab w:val="left" w:pos="262"/>
+        </w:tabs>
+        <w:jc w:val="both"/>
+        <w:rPr>
+          <w:position w:val="8"/>
+          <w:sz w:val="29"/>
+          <w:szCs w:val="29"/>
+          <w:lang w:val="fr-FR"/>
+        </w:rPr>
+      </w:pPr>
+      <w:r>
+        <w:rPr>
+          <w:position w:val="8"/>
+          <w:sz w:val="29"/>
+          <w:szCs w:val="29"/>
+          <w:lang w:val="fr-FR"/>
+        </w:rPr>
+        <w:tab/>
+      </w:r>
+    </w:p>
+    <w:p>
+      <w:pPr>
+        <w:pStyle w:val="Body A"/>
+        <w:tabs>
+          <w:tab w:val="left" w:pos="262"/>
+        </w:tabs>
+        <w:rPr>
+          <w:position w:val="8"/>
+          <w:sz w:val="29"/>
+          <w:szCs w:val="29"/>
+          <w:lang w:val="fr-FR"/>
+        </w:rPr>
+      </w:pPr>
+    </w:p>
+    <w:p>
+      <w:pPr>
+        <w:pStyle w:val="Body A"/>
+        <w:tabs>
+          <w:tab w:val="left" w:pos="262"/>
+        </w:tabs>
+        <w:rPr>
+          <w:b w:val="1"/>
+          <w:bCs w:val="1"/>
+          <w:lang w:val="fr-FR"/>
+        </w:rPr>
+      </w:pPr>
+      <w:r>
+        <w:rPr>
+          <w:b w:val="1"/>
+          <w:bCs w:val="1"/>
+          <w:rtl w:val="0"/>
+          <w:lang w:val="fr-FR"/>
+        </w:rPr>
+        <w:t xml:space="preserve">Outils (librairies </w:t>
+      </w:r>
+      <w:r>
+        <w:rPr>
+          <w:b w:val="1"/>
+          <w:bCs w:val="1"/>
+          <w:rtl w:val="0"/>
+          <w:lang w:val="fr-FR"/>
+        </w:rPr>
+        <w:t>, images ) :</w:t>
+      </w:r>
+    </w:p>
+    <w:p>
+      <w:pPr>
+        <w:pStyle w:val="Default"/>
+        <w:rPr>
+          <w:rFonts w:ascii="Times New Roman" w:cs="Times New Roman" w:hAnsi="Times New Roman" w:eastAsia="Times New Roman"/>
+          <w:color w:val="323232"/>
+          <w:sz w:val="24"/>
+          <w:szCs w:val="24"/>
+        </w:rPr>
+      </w:pPr>
+      <w:r>
+        <w:rPr>
+          <w:rFonts w:ascii="Times New Roman"/>
+          <w:color w:val="323232"/>
+          <w:sz w:val="24"/>
+          <w:szCs w:val="24"/>
+          <w:rtl w:val="0"/>
+          <w:lang w:val="fr-FR"/>
+        </w:rPr>
+        <w:t>On disposera de 4 conteneurs geotiff : quatre fois la m</w:t>
+      </w:r>
+      <w:r>
+        <w:rPr>
+          <w:rFonts w:hAnsi="Times New Roman" w:hint="default"/>
+          <w:color w:val="323232"/>
+          <w:sz w:val="24"/>
+          <w:szCs w:val="24"/>
+          <w:rtl w:val="0"/>
+          <w:lang w:val="fr-FR"/>
+        </w:rPr>
+        <w:t>ê</w:t>
+      </w:r>
+      <w:r>
+        <w:rPr>
+          <w:rFonts w:ascii="Times New Roman"/>
+          <w:color w:val="323232"/>
+          <w:sz w:val="24"/>
+          <w:szCs w:val="24"/>
+          <w:rtl w:val="0"/>
+          <w:lang w:val="it-IT"/>
+        </w:rPr>
+        <w:t xml:space="preserve">me zone </w:t>
+      </w:r>
+      <w:r>
+        <w:rPr>
+          <w:rFonts w:hAnsi="Times New Roman" w:hint="default"/>
+          <w:color w:val="323232"/>
+          <w:sz w:val="24"/>
+          <w:szCs w:val="24"/>
+          <w:rtl w:val="0"/>
+          <w:lang w:val="fr-FR"/>
+        </w:rPr>
+        <w:t xml:space="preserve">à </w:t>
+      </w:r>
+      <w:r>
+        <w:rPr>
+          <w:rFonts w:ascii="Times New Roman"/>
+          <w:color w:val="323232"/>
+          <w:sz w:val="24"/>
+          <w:szCs w:val="24"/>
+          <w:rtl w:val="0"/>
+          <w:lang w:val="fr-FR"/>
+        </w:rPr>
+        <w:t>des moments diff</w:t>
+      </w:r>
+      <w:r>
+        <w:rPr>
+          <w:rFonts w:hAnsi="Times New Roman" w:hint="default"/>
+          <w:color w:val="323232"/>
+          <w:sz w:val="24"/>
+          <w:szCs w:val="24"/>
+          <w:rtl w:val="0"/>
+        </w:rPr>
+        <w:t>é</w:t>
+      </w:r>
+      <w:r>
+        <w:rPr>
+          <w:rFonts w:ascii="Times New Roman"/>
+          <w:color w:val="323232"/>
+          <w:sz w:val="24"/>
+          <w:szCs w:val="24"/>
+          <w:rtl w:val="0"/>
+          <w:lang w:val="en-US"/>
+        </w:rPr>
+        <w:t>rents.</w:t>
+      </w:r>
+    </w:p>
+    <w:p>
+      <w:pPr>
+        <w:pStyle w:val="Default"/>
+        <w:rPr>
+          <w:rFonts w:ascii="Times New Roman" w:cs="Times New Roman" w:hAnsi="Times New Roman" w:eastAsia="Times New Roman"/>
+          <w:color w:val="323232"/>
+          <w:sz w:val="24"/>
+          <w:szCs w:val="24"/>
+        </w:rPr>
+      </w:pPr>
+      <w:r>
+        <w:rPr>
+          <w:rFonts w:ascii="Times New Roman"/>
+          <w:color w:val="323232"/>
+          <w:sz w:val="24"/>
+          <w:szCs w:val="24"/>
+          <w:rtl w:val="0"/>
+        </w:rPr>
+        <w:t>R</w:t>
+      </w:r>
+      <w:r>
+        <w:rPr>
+          <w:rFonts w:hAnsi="Times New Roman" w:hint="default"/>
+          <w:color w:val="323232"/>
+          <w:sz w:val="24"/>
+          <w:szCs w:val="24"/>
+          <w:rtl w:val="0"/>
+        </w:rPr>
+        <w:t>é</w:t>
+      </w:r>
+      <w:r>
+        <w:rPr>
+          <w:rFonts w:ascii="Times New Roman"/>
+          <w:color w:val="323232"/>
+          <w:sz w:val="24"/>
+          <w:szCs w:val="24"/>
+          <w:rtl w:val="0"/>
+          <w:lang w:val="fr-FR"/>
+        </w:rPr>
+        <w:t>solution environ 4000*3000 px pour une 20aine de km de c</w:t>
+      </w:r>
+      <w:r>
+        <w:rPr>
+          <w:rFonts w:hAnsi="Times New Roman" w:hint="default"/>
+          <w:color w:val="323232"/>
+          <w:sz w:val="24"/>
+          <w:szCs w:val="24"/>
+          <w:rtl w:val="0"/>
+        </w:rPr>
+        <w:t>ô</w:t>
+      </w:r>
+      <w:r>
+        <w:rPr>
+          <w:rFonts w:ascii="Times New Roman"/>
+          <w:color w:val="323232"/>
+          <w:sz w:val="24"/>
+          <w:szCs w:val="24"/>
+          <w:rtl w:val="0"/>
+        </w:rPr>
+        <w:t>t</w:t>
+      </w:r>
+      <w:r>
+        <w:rPr>
+          <w:rFonts w:hAnsi="Times New Roman" w:hint="default"/>
+          <w:color w:val="323232"/>
+          <w:sz w:val="24"/>
+          <w:szCs w:val="24"/>
+          <w:rtl w:val="0"/>
+        </w:rPr>
+        <w:t>é</w:t>
+      </w:r>
+      <w:r>
+        <w:rPr>
+          <w:rFonts w:ascii="Times New Roman"/>
+          <w:color w:val="323232"/>
+          <w:sz w:val="24"/>
+          <w:szCs w:val="24"/>
+          <w:rtl w:val="0"/>
+        </w:rPr>
+        <w:t>.</w:t>
+      </w:r>
+    </w:p>
+    <w:p>
+      <w:pPr>
+        <w:pStyle w:val="Default"/>
+        <w:rPr>
+          <w:rFonts w:ascii="Times New Roman" w:cs="Times New Roman" w:hAnsi="Times New Roman" w:eastAsia="Times New Roman"/>
+          <w:color w:val="323232"/>
+          <w:sz w:val="24"/>
+          <w:szCs w:val="24"/>
+        </w:rPr>
+      </w:pPr>
+      <w:r>
+        <w:rPr>
+          <w:rFonts w:ascii="Times New Roman"/>
+          <w:color w:val="323232"/>
+          <w:sz w:val="24"/>
+          <w:szCs w:val="24"/>
+          <w:rtl w:val="0"/>
+          <w:lang w:val="fr-FR"/>
+        </w:rPr>
+        <w:t>BLABLA</w:t>
+      </w:r>
+    </w:p>
+    <w:p>
+      <w:pPr>
+        <w:pStyle w:val="Default"/>
+        <w:rPr>
+          <w:rFonts w:ascii="Times New Roman" w:cs="Times New Roman" w:hAnsi="Times New Roman" w:eastAsia="Times New Roman"/>
+          <w:color w:val="323232"/>
+          <w:sz w:val="24"/>
+          <w:szCs w:val="24"/>
+        </w:rPr>
+      </w:pPr>
+    </w:p>
+    <w:p>
+      <w:pPr>
+        <w:pStyle w:val="Default"/>
+        <w:rPr>
+          <w:rFonts w:ascii="Times New Roman" w:cs="Times New Roman" w:hAnsi="Times New Roman" w:eastAsia="Times New Roman"/>
+          <w:b w:val="1"/>
+          <w:bCs w:val="1"/>
+          <w:color w:val="323232"/>
+          <w:sz w:val="24"/>
+          <w:szCs w:val="24"/>
+        </w:rPr>
+      </w:pPr>
+      <w:r>
+        <w:rPr>
+          <w:rFonts w:ascii="Times New Roman"/>
+          <w:b w:val="1"/>
+          <w:bCs w:val="1"/>
+          <w:color w:val="323232"/>
+          <w:sz w:val="24"/>
+          <w:szCs w:val="24"/>
+          <w:rtl w:val="0"/>
+          <w:lang w:val="fr-FR"/>
+        </w:rPr>
+        <w:t>Concernant le d</w:t>
+      </w:r>
+      <w:r>
+        <w:rPr>
+          <w:rFonts w:hAnsi="Times New Roman" w:hint="default"/>
+          <w:b w:val="1"/>
+          <w:bCs w:val="1"/>
+          <w:color w:val="323232"/>
+          <w:sz w:val="24"/>
+          <w:szCs w:val="24"/>
+          <w:rtl w:val="0"/>
+          <w:lang w:val="fr-FR"/>
+        </w:rPr>
+        <w:t>é</w:t>
+      </w:r>
+      <w:r>
+        <w:rPr>
+          <w:rFonts w:ascii="Times New Roman"/>
+          <w:b w:val="1"/>
+          <w:bCs w:val="1"/>
+          <w:color w:val="323232"/>
+          <w:sz w:val="24"/>
+          <w:szCs w:val="24"/>
+          <w:rtl w:val="0"/>
+          <w:lang w:val="fr-FR"/>
+        </w:rPr>
+        <w:t>veloppement de la partie IA :</w:t>
+      </w:r>
+    </w:p>
+    <w:p>
+      <w:pPr>
+        <w:pStyle w:val="Default"/>
+        <w:rPr>
+          <w:rFonts w:ascii="Times New Roman" w:cs="Times New Roman" w:hAnsi="Times New Roman" w:eastAsia="Times New Roman"/>
+          <w:b w:val="1"/>
+          <w:bCs w:val="1"/>
+          <w:color w:val="323232"/>
+          <w:sz w:val="24"/>
+          <w:szCs w:val="24"/>
+        </w:rPr>
+      </w:pPr>
+    </w:p>
+    <w:p>
+      <w:pPr>
+        <w:pStyle w:val="Default"/>
+        <w:rPr>
+          <w:rFonts w:ascii="Times New Roman" w:cs="Times New Roman" w:hAnsi="Times New Roman" w:eastAsia="Times New Roman"/>
+          <w:color w:val="323232"/>
+          <w:sz w:val="24"/>
+          <w:szCs w:val="24"/>
+        </w:rPr>
+      </w:pPr>
+      <w:r>
+        <w:rPr>
+          <w:rFonts w:ascii="Times New Roman"/>
+          <w:color w:val="323232"/>
+          <w:sz w:val="24"/>
+          <w:szCs w:val="24"/>
+          <w:rtl w:val="0"/>
+          <w:lang w:val="fr-FR"/>
+        </w:rPr>
+        <w:t>Utilisation de la librairie PyBrain pour l</w:t>
+      </w:r>
+      <w:r>
+        <w:rPr>
+          <w:rFonts w:hAnsi="Times New Roman" w:hint="default"/>
+          <w:color w:val="323232"/>
+          <w:sz w:val="24"/>
+          <w:szCs w:val="24"/>
+          <w:rtl w:val="0"/>
+          <w:lang w:val="fr-FR"/>
+        </w:rPr>
+        <w:t>’</w:t>
+      </w:r>
+      <w:r>
+        <w:rPr>
+          <w:rFonts w:ascii="Times New Roman"/>
+          <w:color w:val="323232"/>
+          <w:sz w:val="24"/>
+          <w:szCs w:val="24"/>
+          <w:rtl w:val="0"/>
+          <w:lang w:val="fr-FR"/>
+        </w:rPr>
+        <w:t>aide au d</w:t>
+      </w:r>
+      <w:r>
+        <w:rPr>
+          <w:rFonts w:hAnsi="Times New Roman" w:hint="default"/>
+          <w:color w:val="323232"/>
+          <w:sz w:val="24"/>
+          <w:szCs w:val="24"/>
+          <w:rtl w:val="0"/>
+          <w:lang w:val="fr-FR"/>
+        </w:rPr>
+        <w:t>é</w:t>
+      </w:r>
+      <w:r>
+        <w:rPr>
+          <w:rFonts w:ascii="Times New Roman"/>
+          <w:color w:val="323232"/>
+          <w:sz w:val="24"/>
+          <w:szCs w:val="24"/>
+          <w:rtl w:val="0"/>
+          <w:lang w:val="fr-FR"/>
+        </w:rPr>
+        <w:t>veloppement de r</w:t>
+      </w:r>
+      <w:r>
+        <w:rPr>
+          <w:rFonts w:hAnsi="Times New Roman" w:hint="default"/>
+          <w:color w:val="323232"/>
+          <w:sz w:val="24"/>
+          <w:szCs w:val="24"/>
+          <w:rtl w:val="0"/>
+          <w:lang w:val="fr-FR"/>
+        </w:rPr>
+        <w:t>é</w:t>
+      </w:r>
+      <w:r>
+        <w:rPr>
+          <w:rFonts w:ascii="Times New Roman"/>
+          <w:color w:val="323232"/>
+          <w:sz w:val="24"/>
+          <w:szCs w:val="24"/>
+          <w:rtl w:val="0"/>
+          <w:lang w:val="fr-FR"/>
+        </w:rPr>
+        <w:t xml:space="preserve">seaux de neurones artificielle, grace </w:t>
+      </w:r>
+      <w:r>
+        <w:rPr>
+          <w:rFonts w:hAnsi="Times New Roman" w:hint="default"/>
+          <w:color w:val="323232"/>
+          <w:sz w:val="24"/>
+          <w:szCs w:val="24"/>
+          <w:rtl w:val="0"/>
+          <w:lang w:val="fr-FR"/>
+        </w:rPr>
+        <w:t xml:space="preserve">à </w:t>
+      </w:r>
+      <w:r>
+        <w:rPr>
+          <w:rFonts w:ascii="Times New Roman"/>
+          <w:color w:val="323232"/>
+          <w:sz w:val="24"/>
+          <w:szCs w:val="24"/>
+          <w:rtl w:val="0"/>
+          <w:lang w:val="fr-FR"/>
+        </w:rPr>
+        <w:t>des architectures d</w:t>
+      </w:r>
+      <w:r>
+        <w:rPr>
+          <w:rFonts w:hAnsi="Times New Roman" w:hint="default"/>
+          <w:color w:val="323232"/>
+          <w:sz w:val="24"/>
+          <w:szCs w:val="24"/>
+          <w:rtl w:val="0"/>
+          <w:lang w:val="fr-FR"/>
+        </w:rPr>
+        <w:t>é</w:t>
+      </w:r>
+      <w:r>
+        <w:rPr>
+          <w:rFonts w:ascii="Times New Roman"/>
+          <w:color w:val="323232"/>
+          <w:sz w:val="24"/>
+          <w:szCs w:val="24"/>
+          <w:rtl w:val="0"/>
+          <w:lang w:val="fr-FR"/>
+        </w:rPr>
+        <w:t>j</w:t>
+      </w:r>
+      <w:r>
+        <w:rPr>
+          <w:rFonts w:hAnsi="Times New Roman" w:hint="default"/>
+          <w:color w:val="323232"/>
+          <w:sz w:val="24"/>
+          <w:szCs w:val="24"/>
+          <w:rtl w:val="0"/>
+          <w:lang w:val="fr-FR"/>
+        </w:rPr>
+        <w:t>à é</w:t>
+      </w:r>
+      <w:r>
+        <w:rPr>
+          <w:rFonts w:ascii="Times New Roman"/>
+          <w:color w:val="323232"/>
+          <w:sz w:val="24"/>
+          <w:szCs w:val="24"/>
+          <w:rtl w:val="0"/>
+          <w:lang w:val="fr-FR"/>
+        </w:rPr>
+        <w:t>crites qui nous permettrons de tester des solutions avant de les impl</w:t>
+      </w:r>
+      <w:r>
+        <w:rPr>
+          <w:rFonts w:hAnsi="Times New Roman" w:hint="default"/>
+          <w:color w:val="323232"/>
+          <w:sz w:val="24"/>
+          <w:szCs w:val="24"/>
+          <w:rtl w:val="0"/>
+          <w:lang w:val="fr-FR"/>
+        </w:rPr>
+        <w:t>é</w:t>
+      </w:r>
+      <w:r>
+        <w:rPr>
+          <w:rFonts w:ascii="Times New Roman"/>
+          <w:color w:val="323232"/>
+          <w:sz w:val="24"/>
+          <w:szCs w:val="24"/>
+          <w:rtl w:val="0"/>
+          <w:lang w:val="fr-FR"/>
+        </w:rPr>
+        <w:t xml:space="preserve">menter </w:t>
+      </w:r>
+      <w:r>
+        <w:rPr>
+          <w:rFonts w:hAnsi="Times New Roman" w:hint="default"/>
+          <w:color w:val="323232"/>
+          <w:sz w:val="24"/>
+          <w:szCs w:val="24"/>
+          <w:rtl w:val="0"/>
+          <w:lang w:val="fr-FR"/>
+        </w:rPr>
+        <w:t xml:space="preserve">à </w:t>
+      </w:r>
+      <w:r>
+        <w:rPr>
+          <w:rFonts w:ascii="Times New Roman"/>
+          <w:color w:val="323232"/>
+          <w:sz w:val="24"/>
+          <w:szCs w:val="24"/>
+          <w:rtl w:val="0"/>
+          <w:lang w:val="fr-FR"/>
+        </w:rPr>
+        <w:t>notre tour.</w:t>
+      </w:r>
+    </w:p>
+    <w:p>
+      <w:pPr>
+        <w:pStyle w:val="Default"/>
+        <w:rPr>
+          <w:rFonts w:ascii="Times New Roman" w:cs="Times New Roman" w:hAnsi="Times New Roman" w:eastAsia="Times New Roman"/>
+          <w:color w:val="323232"/>
+          <w:sz w:val="24"/>
+          <w:szCs w:val="24"/>
+        </w:rPr>
+      </w:pPr>
+    </w:p>
+    <w:p>
+      <w:pPr>
+        <w:pStyle w:val="Default"/>
+        <w:rPr>
+          <w:rFonts w:ascii="Times New Roman" w:cs="Times New Roman" w:hAnsi="Times New Roman" w:eastAsia="Times New Roman"/>
+          <w:b w:val="1"/>
+          <w:bCs w:val="1"/>
+          <w:color w:val="323232"/>
+          <w:sz w:val="24"/>
+          <w:szCs w:val="24"/>
+        </w:rPr>
+      </w:pPr>
+      <w:r>
+        <w:rPr>
+          <w:rFonts w:ascii="Times New Roman"/>
+          <w:b w:val="1"/>
+          <w:bCs w:val="1"/>
+          <w:color w:val="323232"/>
+          <w:sz w:val="24"/>
+          <w:szCs w:val="24"/>
+          <w:rtl w:val="0"/>
+          <w:lang w:val="fr-FR"/>
+        </w:rPr>
+        <w:t>Autres (Licence et distribution) :</w:t>
+      </w:r>
+    </w:p>
+    <w:p>
+      <w:pPr>
+        <w:pStyle w:val="Default"/>
+        <w:rPr>
+          <w:rFonts w:ascii="Times New Roman" w:cs="Times New Roman" w:hAnsi="Times New Roman" w:eastAsia="Times New Roman"/>
+          <w:b w:val="1"/>
+          <w:bCs w:val="1"/>
+          <w:color w:val="323232"/>
+          <w:sz w:val="24"/>
+          <w:szCs w:val="24"/>
+        </w:rPr>
+      </w:pPr>
+    </w:p>
+    <w:p>
+      <w:pPr>
+        <w:pStyle w:val="Default"/>
+        <w:rPr>
+          <w:rFonts w:ascii="Times New Roman" w:cs="Times New Roman" w:hAnsi="Times New Roman" w:eastAsia="Times New Roman"/>
+          <w:b w:val="1"/>
+          <w:bCs w:val="1"/>
+          <w:color w:val="323232"/>
+          <w:sz w:val="24"/>
+          <w:szCs w:val="24"/>
           <w:lang w:val="fr-FR"/>
         </w:rPr>
       </w:pPr>
@@ -2985,1238 +4530,13 @@
         <w:spacing w:line="360" w:lineRule="auto"/>
         <w:jc w:val="both"/>
         <w:outlineLvl w:val="0"/>
-        <w:rPr>
-          <w:b w:val="1"/>
-          <w:bCs w:val="1"/>
-          <w:lang w:val="fr-FR"/>
-        </w:rPr>
-      </w:pPr>
-      <w:r>
-        <w:rPr>
-          <w:b w:val="1"/>
-          <w:bCs w:val="1"/>
-          <w:rtl w:val="0"/>
-          <w:lang w:val="fr-FR"/>
-        </w:rPr>
-        <w:t>Organisation</w:t>
-      </w:r>
-      <w:r>
-        <w:rPr>
-          <w:b w:val="1"/>
-          <w:bCs w:val="1"/>
-          <w:rtl w:val="0"/>
-          <w:lang w:val="fr-FR"/>
-        </w:rPr>
-        <w:t xml:space="preserve"> : </w:t>
-      </w:r>
-    </w:p>
-    <w:p>
-      <w:pPr>
-        <w:pStyle w:val="Body A"/>
-        <w:tabs>
-          <w:tab w:val="left" w:pos="262"/>
-        </w:tabs>
-        <w:rPr>
-          <w:b w:val="1"/>
-          <w:bCs w:val="1"/>
-          <w:lang w:val="fr-FR"/>
-        </w:rPr>
-      </w:pPr>
-    </w:p>
-    <w:p>
-      <w:pPr>
-        <w:pStyle w:val="Body A"/>
-        <w:tabs>
-          <w:tab w:val="left" w:pos="262"/>
-        </w:tabs>
-        <w:jc w:val="both"/>
-        <w:rPr>
-          <w:lang w:val="fr-FR"/>
-        </w:rPr>
-      </w:pPr>
-      <w:r>
-        <w:rPr>
-          <w:rtl w:val="0"/>
-          <w:lang w:val="fr-FR"/>
-        </w:rPr>
-        <w:tab/>
-        <w:t>Le projet poss</w:t>
-      </w:r>
-      <w:r>
-        <w:rPr>
-          <w:rFonts w:hAnsi="Times New Roman" w:hint="default"/>
-          <w:rtl w:val="0"/>
-          <w:lang w:val="fr-FR"/>
-        </w:rPr>
-        <w:t>è</w:t>
-      </w:r>
-      <w:r>
-        <w:rPr>
-          <w:rtl w:val="0"/>
-          <w:lang w:val="fr-FR"/>
-        </w:rPr>
-        <w:t>de grace au concours de la formation ann</w:t>
-      </w:r>
-      <w:r>
-        <w:rPr>
-          <w:rFonts w:hAnsi="Times New Roman" w:hint="default"/>
-          <w:rtl w:val="0"/>
-          <w:lang w:val="fr-FR"/>
-        </w:rPr>
-        <w:t>é</w:t>
-      </w:r>
-      <w:r>
-        <w:rPr>
-          <w:rtl w:val="0"/>
-          <w:lang w:val="fr-FR"/>
-        </w:rPr>
-        <w:t>e sp</w:t>
-      </w:r>
-      <w:r>
-        <w:rPr>
-          <w:rFonts w:hAnsi="Times New Roman" w:hint="default"/>
-          <w:rtl w:val="0"/>
-          <w:lang w:val="fr-FR"/>
-        </w:rPr>
-        <w:t>é</w:t>
-      </w:r>
-      <w:r>
-        <w:rPr>
-          <w:rtl w:val="0"/>
-          <w:lang w:val="fr-FR"/>
-        </w:rPr>
-        <w:t>ciale, une pluridisciplinarit</w:t>
-      </w:r>
-      <w:r>
-        <w:rPr>
-          <w:rFonts w:hAnsi="Times New Roman" w:hint="default"/>
-          <w:rtl w:val="0"/>
-          <w:lang w:val="fr-FR"/>
-        </w:rPr>
-        <w:t xml:space="preserve">é </w:t>
-      </w:r>
-      <w:r>
-        <w:rPr>
-          <w:rtl w:val="0"/>
-          <w:lang w:val="fr-FR"/>
-        </w:rPr>
-        <w:t xml:space="preserve">qui permet </w:t>
-      </w:r>
-      <w:r>
-        <w:rPr>
-          <w:rFonts w:hAnsi="Times New Roman" w:hint="default"/>
-          <w:rtl w:val="0"/>
-          <w:lang w:val="fr-FR"/>
-        </w:rPr>
-        <w:t xml:space="preserve">à </w:t>
-      </w:r>
-      <w:r>
-        <w:rPr>
-          <w:rtl w:val="0"/>
-          <w:lang w:val="fr-FR"/>
-        </w:rPr>
-        <w:t>ces membres d</w:t>
-      </w:r>
-      <w:r>
-        <w:rPr>
-          <w:rFonts w:hAnsi="Times New Roman" w:hint="default"/>
-          <w:rtl w:val="0"/>
-          <w:lang w:val="fr-FR"/>
-        </w:rPr>
-        <w:t>’</w:t>
-      </w:r>
-      <w:r>
-        <w:rPr>
-          <w:rtl w:val="0"/>
-          <w:lang w:val="fr-FR"/>
-        </w:rPr>
-        <w:t>envisager un d</w:t>
-      </w:r>
-      <w:r>
-        <w:rPr>
-          <w:rFonts w:hAnsi="Times New Roman" w:hint="default"/>
-          <w:rtl w:val="0"/>
-          <w:lang w:val="fr-FR"/>
-        </w:rPr>
-        <w:t>é</w:t>
-      </w:r>
-      <w:r>
-        <w:rPr>
-          <w:rtl w:val="0"/>
-          <w:lang w:val="fr-FR"/>
-        </w:rPr>
-        <w:t>coupage et une r</w:t>
-      </w:r>
-      <w:r>
-        <w:rPr>
-          <w:rFonts w:hAnsi="Times New Roman" w:hint="default"/>
-          <w:rtl w:val="0"/>
-          <w:lang w:val="fr-FR"/>
-        </w:rPr>
-        <w:t>é</w:t>
-      </w:r>
-      <w:r>
-        <w:rPr>
-          <w:rtl w:val="0"/>
-          <w:lang w:val="fr-FR"/>
-        </w:rPr>
-        <w:t>partition du travail en fonction de leur</w:t>
-        <w:tab/>
-      </w:r>
-    </w:p>
-    <w:p>
-      <w:pPr>
-        <w:pStyle w:val="Body A"/>
-        <w:tabs>
-          <w:tab w:val="left" w:pos="262"/>
-        </w:tabs>
-        <w:jc w:val="both"/>
-        <w:rPr>
-          <w:lang w:val="fr-FR"/>
-        </w:rPr>
-      </w:pPr>
-      <w:r>
-        <w:rPr>
-          <w:rtl w:val="0"/>
-          <w:lang w:val="fr-FR"/>
-        </w:rPr>
-        <w:t>domaines de comp</w:t>
-      </w:r>
-      <w:r>
-        <w:rPr>
-          <w:rFonts w:hAnsi="Times New Roman" w:hint="default"/>
-          <w:rtl w:val="0"/>
-          <w:lang w:val="fr-FR"/>
-        </w:rPr>
-        <w:t>é</w:t>
-      </w:r>
-      <w:r>
-        <w:rPr>
-          <w:rtl w:val="0"/>
-          <w:lang w:val="fr-FR"/>
-        </w:rPr>
-        <w:t>tence. A savoir une que la moiti</w:t>
-      </w:r>
-      <w:r>
-        <w:rPr>
-          <w:rFonts w:hAnsi="Times New Roman" w:hint="default"/>
-          <w:rtl w:val="0"/>
-          <w:lang w:val="fr-FR"/>
-        </w:rPr>
-        <w:t xml:space="preserve">é </w:t>
-      </w:r>
-      <w:r>
-        <w:rPr>
-          <w:rtl w:val="0"/>
-          <w:lang w:val="fr-FR"/>
-        </w:rPr>
-        <w:t>des collaborateurs viennent d</w:t>
-      </w:r>
-      <w:r>
-        <w:rPr>
-          <w:rFonts w:hAnsi="Times New Roman" w:hint="default"/>
-          <w:rtl w:val="0"/>
-          <w:lang w:val="fr-FR"/>
-        </w:rPr>
-        <w:t>’</w:t>
-      </w:r>
-      <w:r>
-        <w:rPr>
-          <w:rtl w:val="0"/>
-          <w:lang w:val="fr-FR"/>
-        </w:rPr>
-        <w:t>une fili</w:t>
-      </w:r>
-      <w:r>
-        <w:rPr>
-          <w:rFonts w:hAnsi="Times New Roman" w:hint="default"/>
-          <w:rtl w:val="0"/>
-          <w:lang w:val="fr-FR"/>
-        </w:rPr>
-        <w:t>è</w:t>
-      </w:r>
-      <w:r>
-        <w:rPr>
-          <w:rtl w:val="0"/>
-          <w:lang w:val="fr-FR"/>
-        </w:rPr>
-        <w:t>re ing</w:t>
-      </w:r>
-      <w:r>
-        <w:rPr>
-          <w:rFonts w:hAnsi="Times New Roman" w:hint="default"/>
-          <w:rtl w:val="0"/>
-          <w:lang w:val="fr-FR"/>
-        </w:rPr>
-        <w:t>é</w:t>
-      </w:r>
-      <w:r>
-        <w:rPr>
-          <w:rtl w:val="0"/>
-          <w:lang w:val="fr-FR"/>
-        </w:rPr>
-        <w:t>nieur et l</w:t>
-      </w:r>
-      <w:r>
-        <w:rPr>
-          <w:rFonts w:hAnsi="Times New Roman" w:hint="default"/>
-          <w:rtl w:val="0"/>
-          <w:lang w:val="fr-FR"/>
-        </w:rPr>
-        <w:t>’</w:t>
-      </w:r>
-      <w:r>
-        <w:rPr>
-          <w:rtl w:val="0"/>
-          <w:lang w:val="fr-FR"/>
-        </w:rPr>
-        <w:t>autre moiti</w:t>
-      </w:r>
-      <w:r>
-        <w:rPr>
-          <w:rFonts w:hAnsi="Times New Roman" w:hint="default"/>
-          <w:rtl w:val="0"/>
-          <w:lang w:val="fr-FR"/>
-        </w:rPr>
-        <w:t xml:space="preserve">é </w:t>
-      </w:r>
-      <w:r>
-        <w:rPr>
-          <w:rtl w:val="0"/>
-          <w:lang w:val="fr-FR"/>
-        </w:rPr>
-        <w:t>universitaire et en particulier du domaine des sciences cognitives.  En effet ce projet tuteur</w:t>
-      </w:r>
-      <w:r>
-        <w:rPr>
-          <w:rFonts w:hAnsi="Times New Roman" w:hint="default"/>
-          <w:rtl w:val="0"/>
-          <w:lang w:val="fr-FR"/>
-        </w:rPr>
-        <w:t xml:space="preserve">é </w:t>
-      </w:r>
-      <w:r>
-        <w:rPr>
-          <w:rtl w:val="0"/>
-          <w:lang w:val="fr-FR"/>
-        </w:rPr>
-        <w:t>requiert des comp</w:t>
-      </w:r>
-      <w:r>
-        <w:rPr>
-          <w:rFonts w:hAnsi="Times New Roman" w:hint="default"/>
-          <w:rtl w:val="0"/>
-          <w:lang w:val="fr-FR"/>
-        </w:rPr>
-        <w:t>é</w:t>
-      </w:r>
-      <w:r>
-        <w:rPr>
-          <w:rtl w:val="0"/>
-          <w:lang w:val="fr-FR"/>
-        </w:rPr>
-        <w:t>tences dans des domaines vari</w:t>
-      </w:r>
-      <w:r>
-        <w:rPr>
-          <w:rFonts w:hAnsi="Times New Roman" w:hint="default"/>
-          <w:rtl w:val="0"/>
-          <w:lang w:val="fr-FR"/>
-        </w:rPr>
-        <w:t>é</w:t>
-      </w:r>
-      <w:r>
-        <w:rPr>
-          <w:rtl w:val="0"/>
-          <w:lang w:val="fr-FR"/>
-        </w:rPr>
-        <w:t>s, tel que la connaissance approfondie du langage de programmation (python), des habilit</w:t>
-      </w:r>
-      <w:r>
-        <w:rPr>
-          <w:rFonts w:hAnsi="Times New Roman" w:hint="default"/>
-          <w:rtl w:val="0"/>
-          <w:lang w:val="fr-FR"/>
-        </w:rPr>
-        <w:t>é</w:t>
-      </w:r>
-      <w:r>
-        <w:rPr>
-          <w:rtl w:val="0"/>
-          <w:lang w:val="fr-FR"/>
-        </w:rPr>
-        <w:t>s en math</w:t>
-      </w:r>
-      <w:r>
-        <w:rPr>
-          <w:rFonts w:hAnsi="Times New Roman" w:hint="default"/>
-          <w:rtl w:val="0"/>
-          <w:lang w:val="fr-FR"/>
-        </w:rPr>
-        <w:t>é</w:t>
-      </w:r>
-      <w:r>
-        <w:rPr>
-          <w:rtl w:val="0"/>
-          <w:lang w:val="fr-FR"/>
-        </w:rPr>
-        <w:t>matiques ainsi qu</w:t>
-      </w:r>
-      <w:r>
-        <w:rPr>
-          <w:rFonts w:hAnsi="Times New Roman" w:hint="default"/>
-          <w:rtl w:val="0"/>
-          <w:lang w:val="fr-FR"/>
-        </w:rPr>
-        <w:t>’</w:t>
-      </w:r>
-      <w:r>
-        <w:rPr>
-          <w:rtl w:val="0"/>
-          <w:lang w:val="fr-FR"/>
-        </w:rPr>
-        <w:t>une connaissance des diff</w:t>
-      </w:r>
-      <w:r>
-        <w:rPr>
-          <w:rFonts w:hAnsi="Times New Roman" w:hint="default"/>
-          <w:rtl w:val="0"/>
-          <w:lang w:val="fr-FR"/>
-        </w:rPr>
-        <w:t>é</w:t>
-      </w:r>
-      <w:r>
-        <w:rPr>
-          <w:rtl w:val="0"/>
-          <w:lang w:val="fr-FR"/>
-        </w:rPr>
-        <w:t>rents algorithmes d</w:t>
-      </w:r>
-      <w:r>
-        <w:rPr>
-          <w:rFonts w:hAnsi="Times New Roman" w:hint="default"/>
-          <w:rtl w:val="0"/>
-          <w:lang w:val="fr-FR"/>
-        </w:rPr>
-        <w:t>’</w:t>
-      </w:r>
-      <w:r>
-        <w:rPr>
-          <w:rtl w:val="0"/>
-          <w:lang w:val="fr-FR"/>
-        </w:rPr>
-        <w:t>intelligence artificielle ainsi que des m</w:t>
-      </w:r>
-      <w:r>
-        <w:rPr>
-          <w:rFonts w:hAnsi="Times New Roman" w:hint="default"/>
-          <w:rtl w:val="0"/>
-          <w:lang w:val="fr-FR"/>
-        </w:rPr>
-        <w:t>é</w:t>
-      </w:r>
-      <w:r>
-        <w:rPr>
-          <w:rtl w:val="0"/>
-          <w:lang w:val="fr-FR"/>
-        </w:rPr>
-        <w:t>thodes d</w:t>
-      </w:r>
-      <w:r>
-        <w:rPr>
-          <w:rFonts w:hAnsi="Times New Roman" w:hint="default"/>
-          <w:rtl w:val="0"/>
-          <w:lang w:val="fr-FR"/>
-        </w:rPr>
-        <w:t>’</w:t>
-      </w:r>
-      <w:r>
-        <w:rPr>
-          <w:rtl w:val="0"/>
-          <w:lang w:val="fr-FR"/>
-        </w:rPr>
-        <w:t>apprentissage.</w:t>
-      </w:r>
-    </w:p>
-    <w:p>
-      <w:pPr>
-        <w:pStyle w:val="Body A"/>
-        <w:tabs>
-          <w:tab w:val="left" w:pos="262"/>
-        </w:tabs>
-        <w:jc w:val="both"/>
-        <w:rPr>
-          <w:lang w:val="fr-FR"/>
-        </w:rPr>
-      </w:pPr>
-    </w:p>
-    <w:p>
-      <w:pPr>
-        <w:pStyle w:val="Body A"/>
-        <w:tabs>
-          <w:tab w:val="left" w:pos="262"/>
-        </w:tabs>
-        <w:jc w:val="both"/>
-        <w:rPr>
-          <w:lang w:val="fr-FR"/>
-        </w:rPr>
-      </w:pPr>
-      <w:r>
-        <w:rPr>
-          <w:rtl w:val="0"/>
-          <w:lang w:val="fr-FR"/>
-        </w:rPr>
-        <w:t>Ce qui est important, c'est que chacun sache ce qu'il y a dans un geotiff.</w:t>
-      </w:r>
-      <w:r>
-        <w:rPr>
-          <w:lang w:val="fr-FR"/>
-        </w:rPr>
-        <w:tab/>
-      </w:r>
-    </w:p>
-    <w:p>
-      <w:pPr>
-        <w:pStyle w:val="Body A"/>
-        <w:tabs>
-          <w:tab w:val="left" w:pos="262"/>
-        </w:tabs>
-        <w:jc w:val="both"/>
-        <w:rPr>
-          <w:lang w:val="fr-FR"/>
-        </w:rPr>
-      </w:pPr>
-      <w:r>
-        <w:rPr>
-          <w:rtl w:val="0"/>
-          <w:lang w:val="fr-FR"/>
-        </w:rPr>
-        <w:t>Les diff</w:t>
-      </w:r>
-      <w:r>
-        <w:rPr>
-          <w:rFonts w:hAnsi="Times New Roman" w:hint="default"/>
-          <w:rtl w:val="0"/>
-          <w:lang w:val="fr-FR"/>
-        </w:rPr>
-        <w:t>é</w:t>
-      </w:r>
-      <w:r>
-        <w:rPr>
-          <w:rtl w:val="0"/>
-          <w:lang w:val="fr-FR"/>
-        </w:rPr>
-        <w:t xml:space="preserve">rentes fonctions peuvent </w:t>
-      </w:r>
-      <w:r>
-        <w:rPr>
-          <w:rFonts w:hAnsi="Times New Roman" w:hint="default"/>
-          <w:rtl w:val="0"/>
-          <w:lang w:val="fr-FR"/>
-        </w:rPr>
-        <w:t>ê</w:t>
-      </w:r>
-      <w:r>
-        <w:rPr>
-          <w:rtl w:val="0"/>
-          <w:lang w:val="fr-FR"/>
-        </w:rPr>
-        <w:t xml:space="preserve">tre </w:t>
-      </w:r>
-      <w:r>
-        <w:rPr>
-          <w:rFonts w:hAnsi="Times New Roman" w:hint="default"/>
-          <w:rtl w:val="0"/>
-          <w:lang w:val="fr-FR"/>
-        </w:rPr>
-        <w:t xml:space="preserve">à </w:t>
-      </w:r>
-      <w:r>
-        <w:rPr>
-          <w:rtl w:val="0"/>
-          <w:lang w:val="fr-FR"/>
-        </w:rPr>
-        <w:t>r</w:t>
-      </w:r>
-      <w:r>
-        <w:rPr>
-          <w:rFonts w:hAnsi="Times New Roman" w:hint="default"/>
-          <w:rtl w:val="0"/>
-          <w:lang w:val="fr-FR"/>
-        </w:rPr>
-        <w:t>é</w:t>
-      </w:r>
-      <w:r>
-        <w:rPr>
-          <w:rtl w:val="0"/>
-          <w:lang w:val="fr-FR"/>
-        </w:rPr>
-        <w:t>partir : il faut mettre les mains dans le cambouis.</w:t>
-      </w:r>
-    </w:p>
-    <w:p>
-      <w:pPr>
-        <w:pStyle w:val="Body A"/>
-        <w:tabs>
-          <w:tab w:val="left" w:pos="262"/>
-        </w:tabs>
-        <w:jc w:val="both"/>
-        <w:rPr>
-          <w:lang w:val="fr-FR"/>
-        </w:rPr>
-      </w:pPr>
-      <w:r>
-        <w:rPr>
-          <w:rtl w:val="0"/>
-          <w:lang w:val="fr-FR"/>
-        </w:rPr>
-        <w:t>La croissance de r</w:t>
-      </w:r>
-      <w:r>
-        <w:rPr>
-          <w:rFonts w:hAnsi="Times New Roman" w:hint="default"/>
-          <w:rtl w:val="0"/>
-          <w:lang w:val="fr-FR"/>
-        </w:rPr>
-        <w:t>é</w:t>
-      </w:r>
-      <w:r>
-        <w:rPr>
-          <w:rtl w:val="0"/>
-          <w:lang w:val="fr-FR"/>
-        </w:rPr>
-        <w:t>gion : un algo int</w:t>
-      </w:r>
-      <w:r>
-        <w:rPr>
-          <w:rFonts w:hAnsi="Times New Roman" w:hint="default"/>
-          <w:rtl w:val="0"/>
-          <w:lang w:val="fr-FR"/>
-        </w:rPr>
-        <w:t>é</w:t>
-      </w:r>
-      <w:r>
-        <w:rPr>
-          <w:rtl w:val="0"/>
-          <w:lang w:val="fr-FR"/>
-        </w:rPr>
-        <w:t xml:space="preserve">ressant </w:t>
-      </w:r>
-      <w:r>
-        <w:rPr>
-          <w:rFonts w:hAnsi="Times New Roman" w:hint="default"/>
-          <w:rtl w:val="0"/>
-          <w:lang w:val="fr-FR"/>
-        </w:rPr>
-        <w:t xml:space="preserve">à </w:t>
-      </w:r>
-      <w:r>
-        <w:rPr>
-          <w:rtl w:val="0"/>
-          <w:lang w:val="fr-FR"/>
-        </w:rPr>
-        <w:t>programmer, mais d</w:t>
-      </w:r>
-      <w:r>
-        <w:rPr>
-          <w:rFonts w:hAnsi="Times New Roman" w:hint="default"/>
-          <w:rtl w:val="0"/>
-          <w:lang w:val="fr-FR"/>
-        </w:rPr>
-        <w:t>é</w:t>
-      </w:r>
-      <w:r>
-        <w:rPr>
-          <w:rtl w:val="0"/>
-          <w:lang w:val="fr-FR"/>
-        </w:rPr>
-        <w:t>j</w:t>
-      </w:r>
-      <w:r>
-        <w:rPr>
-          <w:rFonts w:hAnsi="Times New Roman" w:hint="default"/>
-          <w:rtl w:val="0"/>
-          <w:lang w:val="fr-FR"/>
-        </w:rPr>
-        <w:t xml:space="preserve">à </w:t>
-      </w:r>
-      <w:r>
-        <w:rPr>
-          <w:rtl w:val="0"/>
-          <w:lang w:val="fr-FR"/>
-        </w:rPr>
-        <w:t>contenu dans des libs exi</w:t>
-      </w:r>
-      <w:r>
-        <w:rPr>
-          <w:lang w:val="fr-FR"/>
-        </w:rPr>
-        <w:tab/>
-      </w:r>
-      <w:r>
-        <w:rPr>
-          <w:rtl w:val="0"/>
-          <w:lang w:val="fr-FR"/>
-        </w:rPr>
-        <w:t>tantes.</w:t>
-      </w:r>
-    </w:p>
-    <w:p>
-      <w:pPr>
-        <w:pStyle w:val="Body A"/>
-        <w:tabs>
-          <w:tab w:val="left" w:pos="262"/>
-        </w:tabs>
-        <w:jc w:val="both"/>
-        <w:rPr>
-          <w:lang w:val="fr-FR"/>
-        </w:rPr>
-      </w:pPr>
-      <w:r>
-        <w:rPr>
-          <w:rtl w:val="0"/>
-          <w:lang w:val="fr-FR"/>
-        </w:rPr>
-        <w:t xml:space="preserve">Il faut arriver rapidement </w:t>
-      </w:r>
-      <w:r>
-        <w:rPr>
-          <w:rFonts w:hAnsi="Times New Roman" w:hint="default"/>
-          <w:rtl w:val="0"/>
-          <w:lang w:val="fr-FR"/>
-        </w:rPr>
-        <w:t xml:space="preserve">à </w:t>
-      </w:r>
-      <w:r>
-        <w:rPr>
-          <w:rtl w:val="0"/>
-          <w:lang w:val="fr-FR"/>
-        </w:rPr>
-        <w:t>la liste de pixels, c'est l</w:t>
-      </w:r>
-      <w:r>
-        <w:rPr>
-          <w:rFonts w:hAnsi="Times New Roman" w:hint="default"/>
-          <w:rtl w:val="0"/>
-          <w:lang w:val="fr-FR"/>
-        </w:rPr>
-        <w:t xml:space="preserve">à </w:t>
-      </w:r>
-      <w:r>
-        <w:rPr>
-          <w:rtl w:val="0"/>
-          <w:lang w:val="fr-FR"/>
-        </w:rPr>
-        <w:t>que la partie IA commencera.</w:t>
-      </w:r>
-      <w:r>
-        <w:rPr>
-          <w:lang w:val="fr-FR"/>
-        </w:rPr>
-        <w:tab/>
-      </w:r>
-    </w:p>
-    <w:p>
-      <w:pPr>
-        <w:pStyle w:val="Body A"/>
-        <w:tabs>
-          <w:tab w:val="left" w:pos="262"/>
-        </w:tabs>
-        <w:jc w:val="both"/>
-        <w:rPr>
-          <w:position w:val="8"/>
-          <w:sz w:val="29"/>
-          <w:szCs w:val="29"/>
-          <w:lang w:val="fr-FR"/>
-        </w:rPr>
-      </w:pPr>
-      <w:r>
-        <w:rPr>
-          <w:rtl w:val="0"/>
-          <w:lang w:val="fr-FR"/>
-        </w:rPr>
-        <w:t>Travailler en parall</w:t>
-      </w:r>
-      <w:r>
-        <w:rPr>
-          <w:rFonts w:hAnsi="Times New Roman" w:hint="default"/>
-          <w:rtl w:val="0"/>
-          <w:lang w:val="fr-FR"/>
-        </w:rPr>
-        <w:t>è</w:t>
-      </w:r>
-      <w:r>
-        <w:rPr>
-          <w:rtl w:val="0"/>
-          <w:lang w:val="fr-FR"/>
-        </w:rPr>
-        <w:t>le sur les m</w:t>
-      </w:r>
-      <w:r>
-        <w:rPr>
-          <w:rFonts w:hAnsi="Times New Roman" w:hint="default"/>
-          <w:rtl w:val="0"/>
-          <w:lang w:val="fr-FR"/>
-        </w:rPr>
-        <w:t>é</w:t>
-      </w:r>
-      <w:r>
-        <w:rPr>
-          <w:rtl w:val="0"/>
-          <w:lang w:val="fr-FR"/>
-        </w:rPr>
-        <w:t>thodes d'apprentissage, les tester. Certaines sont tr</w:t>
-      </w:r>
-      <w:r>
-        <w:rPr>
-          <w:rFonts w:hAnsi="Times New Roman" w:hint="default"/>
-          <w:rtl w:val="0"/>
-          <w:lang w:val="fr-FR"/>
-        </w:rPr>
-        <w:t>è</w:t>
-      </w:r>
-      <w:r>
-        <w:rPr>
-          <w:rtl w:val="0"/>
-          <w:lang w:val="fr-FR"/>
-        </w:rPr>
-        <w:t xml:space="preserve">s efficaces </w:t>
-      </w:r>
-      <w:r>
-        <w:rPr>
-          <w:lang w:val="fr-FR"/>
-        </w:rPr>
-        <w:tab/>
-      </w:r>
-      <w:r>
-        <w:rPr>
-          <w:rtl w:val="0"/>
-          <w:lang w:val="fr-FR"/>
-        </w:rPr>
-        <w:t>sur l'apprentissage, d'autres g</w:t>
-      </w:r>
-      <w:r>
-        <w:rPr>
-          <w:rFonts w:hAnsi="Times New Roman" w:hint="default"/>
-          <w:rtl w:val="0"/>
-          <w:lang w:val="fr-FR"/>
-        </w:rPr>
-        <w:t>é</w:t>
-      </w:r>
-      <w:r>
-        <w:rPr>
-          <w:rtl w:val="0"/>
-          <w:lang w:val="fr-FR"/>
-        </w:rPr>
-        <w:t>n</w:t>
-      </w:r>
-      <w:r>
-        <w:rPr>
-          <w:rFonts w:hAnsi="Times New Roman" w:hint="default"/>
-          <w:rtl w:val="0"/>
-          <w:lang w:val="fr-FR"/>
-        </w:rPr>
-        <w:t>é</w:t>
-      </w:r>
-      <w:r>
-        <w:rPr>
-          <w:rtl w:val="0"/>
-          <w:lang w:val="fr-FR"/>
-        </w:rPr>
-        <w:t>ralisent mieux.</w:t>
-      </w:r>
-    </w:p>
-    <w:p>
-      <w:pPr>
-        <w:pStyle w:val="Body A"/>
-        <w:tabs>
-          <w:tab w:val="left" w:pos="262"/>
-        </w:tabs>
-        <w:jc w:val="both"/>
-        <w:rPr>
-          <w:position w:val="8"/>
-          <w:sz w:val="29"/>
-          <w:szCs w:val="29"/>
-          <w:lang w:val="fr-FR"/>
-        </w:rPr>
-      </w:pPr>
-      <w:r>
-        <w:rPr>
-          <w:position w:val="8"/>
-          <w:sz w:val="29"/>
-          <w:szCs w:val="29"/>
-          <w:lang w:val="fr-FR"/>
-        </w:rPr>
-        <w:tab/>
-      </w:r>
-    </w:p>
-    <w:p>
-      <w:pPr>
-        <w:pStyle w:val="Body A"/>
-        <w:tabs>
-          <w:tab w:val="left" w:pos="262"/>
-        </w:tabs>
-        <w:rPr>
-          <w:position w:val="8"/>
-          <w:sz w:val="29"/>
-          <w:szCs w:val="29"/>
-          <w:lang w:val="fr-FR"/>
-        </w:rPr>
-      </w:pPr>
-    </w:p>
-    <w:p>
-      <w:pPr>
-        <w:pStyle w:val="Body A"/>
-        <w:tabs>
-          <w:tab w:val="left" w:pos="262"/>
-        </w:tabs>
-        <w:rPr>
-          <w:b w:val="1"/>
-          <w:bCs w:val="1"/>
-          <w:lang w:val="fr-FR"/>
-        </w:rPr>
-      </w:pPr>
-      <w:r>
-        <w:rPr>
-          <w:b w:val="1"/>
-          <w:bCs w:val="1"/>
-          <w:rtl w:val="0"/>
-          <w:lang w:val="fr-FR"/>
-        </w:rPr>
-        <w:t xml:space="preserve">Outils (librairies </w:t>
-      </w:r>
-      <w:r>
-        <w:rPr>
-          <w:b w:val="1"/>
-          <w:bCs w:val="1"/>
-          <w:rtl w:val="0"/>
-          <w:lang w:val="fr-FR"/>
-        </w:rPr>
-        <w:t>, images ) :</w:t>
-      </w:r>
-    </w:p>
-    <w:p>
-      <w:pPr>
-        <w:pStyle w:val="Default"/>
-        <w:rPr>
-          <w:rFonts w:ascii="Times New Roman" w:cs="Times New Roman" w:hAnsi="Times New Roman" w:eastAsia="Times New Roman"/>
-          <w:color w:val="323232"/>
-          <w:sz w:val="24"/>
-          <w:szCs w:val="24"/>
-          <w:lang w:val="fr-FR"/>
-        </w:rPr>
-      </w:pPr>
-    </w:p>
-    <w:p>
-      <w:pPr>
-        <w:pStyle w:val="Default"/>
-        <w:rPr>
-          <w:rFonts w:ascii="Times New Roman" w:cs="Times New Roman" w:hAnsi="Times New Roman" w:eastAsia="Times New Roman"/>
-          <w:color w:val="323232"/>
-          <w:sz w:val="24"/>
-          <w:szCs w:val="24"/>
-        </w:rPr>
-      </w:pPr>
-      <w:r>
-        <w:rPr>
-          <w:rFonts w:ascii="Times New Roman"/>
-          <w:color w:val="323232"/>
-          <w:sz w:val="24"/>
-          <w:szCs w:val="24"/>
-          <w:rtl w:val="0"/>
-          <w:lang w:val="fr-FR"/>
-        </w:rPr>
-        <w:t>On disposera de 4 conteneurs geotiff : quatre fois la m</w:t>
-      </w:r>
-      <w:r>
-        <w:rPr>
-          <w:rFonts w:hAnsi="Times New Roman" w:hint="default"/>
-          <w:color w:val="323232"/>
-          <w:sz w:val="24"/>
-          <w:szCs w:val="24"/>
-          <w:rtl w:val="0"/>
-          <w:lang w:val="fr-FR"/>
-        </w:rPr>
-        <w:t>ê</w:t>
-      </w:r>
-      <w:r>
-        <w:rPr>
-          <w:rFonts w:ascii="Times New Roman"/>
-          <w:color w:val="323232"/>
-          <w:sz w:val="24"/>
-          <w:szCs w:val="24"/>
-          <w:rtl w:val="0"/>
-          <w:lang w:val="it-IT"/>
-        </w:rPr>
-        <w:t xml:space="preserve">me zone </w:t>
-      </w:r>
-      <w:r>
-        <w:rPr>
-          <w:rFonts w:hAnsi="Times New Roman" w:hint="default"/>
-          <w:color w:val="323232"/>
-          <w:sz w:val="24"/>
-          <w:szCs w:val="24"/>
-          <w:rtl w:val="0"/>
-          <w:lang w:val="fr-FR"/>
-        </w:rPr>
-        <w:t xml:space="preserve">à </w:t>
-      </w:r>
-      <w:r>
-        <w:rPr>
-          <w:rFonts w:ascii="Times New Roman"/>
-          <w:color w:val="323232"/>
-          <w:sz w:val="24"/>
-          <w:szCs w:val="24"/>
-          <w:rtl w:val="0"/>
-          <w:lang w:val="fr-FR"/>
-        </w:rPr>
-        <w:t>des moments diff</w:t>
-      </w:r>
-      <w:r>
-        <w:rPr>
-          <w:rFonts w:hAnsi="Times New Roman" w:hint="default"/>
-          <w:color w:val="323232"/>
-          <w:sz w:val="24"/>
-          <w:szCs w:val="24"/>
-          <w:rtl w:val="0"/>
-        </w:rPr>
-        <w:t>é</w:t>
-      </w:r>
-      <w:r>
-        <w:rPr>
-          <w:rFonts w:ascii="Times New Roman"/>
-          <w:color w:val="323232"/>
-          <w:sz w:val="24"/>
-          <w:szCs w:val="24"/>
-          <w:rtl w:val="0"/>
-          <w:lang w:val="en-US"/>
-        </w:rPr>
-        <w:t>rents.</w:t>
-      </w:r>
-    </w:p>
-    <w:p>
-      <w:pPr>
-        <w:pStyle w:val="Default"/>
-        <w:rPr>
-          <w:rFonts w:ascii="Times New Roman" w:cs="Times New Roman" w:hAnsi="Times New Roman" w:eastAsia="Times New Roman"/>
-          <w:color w:val="323232"/>
-          <w:sz w:val="24"/>
-          <w:szCs w:val="24"/>
-        </w:rPr>
-      </w:pPr>
-      <w:r>
-        <w:rPr>
-          <w:rFonts w:ascii="Times New Roman"/>
-          <w:color w:val="323232"/>
-          <w:sz w:val="24"/>
-          <w:szCs w:val="24"/>
-          <w:rtl w:val="0"/>
-        </w:rPr>
-        <w:t>R</w:t>
-      </w:r>
-      <w:r>
-        <w:rPr>
-          <w:rFonts w:hAnsi="Times New Roman" w:hint="default"/>
-          <w:color w:val="323232"/>
-          <w:sz w:val="24"/>
-          <w:szCs w:val="24"/>
-          <w:rtl w:val="0"/>
-        </w:rPr>
-        <w:t>é</w:t>
-      </w:r>
-      <w:r>
-        <w:rPr>
-          <w:rFonts w:ascii="Times New Roman"/>
-          <w:color w:val="323232"/>
-          <w:sz w:val="24"/>
-          <w:szCs w:val="24"/>
-          <w:rtl w:val="0"/>
-          <w:lang w:val="fr-FR"/>
-        </w:rPr>
-        <w:t>solution environ 4000*3000 px pour une 20aine de km de c</w:t>
-      </w:r>
-      <w:r>
-        <w:rPr>
-          <w:rFonts w:hAnsi="Times New Roman" w:hint="default"/>
-          <w:color w:val="323232"/>
-          <w:sz w:val="24"/>
-          <w:szCs w:val="24"/>
-          <w:rtl w:val="0"/>
-        </w:rPr>
-        <w:t>ô</w:t>
-      </w:r>
-      <w:r>
-        <w:rPr>
-          <w:rFonts w:ascii="Times New Roman"/>
-          <w:color w:val="323232"/>
-          <w:sz w:val="24"/>
-          <w:szCs w:val="24"/>
-          <w:rtl w:val="0"/>
-        </w:rPr>
-        <w:t>t</w:t>
-      </w:r>
-      <w:r>
-        <w:rPr>
-          <w:rFonts w:hAnsi="Times New Roman" w:hint="default"/>
-          <w:color w:val="323232"/>
-          <w:sz w:val="24"/>
-          <w:szCs w:val="24"/>
-          <w:rtl w:val="0"/>
-        </w:rPr>
-        <w:t>é</w:t>
-      </w:r>
-      <w:r>
-        <w:rPr>
-          <w:rFonts w:ascii="Times New Roman"/>
-          <w:color w:val="323232"/>
-          <w:sz w:val="24"/>
-          <w:szCs w:val="24"/>
-          <w:rtl w:val="0"/>
-        </w:rPr>
-        <w:t>.</w:t>
-      </w:r>
-    </w:p>
-    <w:p>
-      <w:pPr>
-        <w:pStyle w:val="Default"/>
-        <w:rPr>
-          <w:rFonts w:ascii="Times New Roman" w:cs="Times New Roman" w:hAnsi="Times New Roman" w:eastAsia="Times New Roman"/>
-          <w:color w:val="323232"/>
-          <w:sz w:val="24"/>
-          <w:szCs w:val="24"/>
-        </w:rPr>
-      </w:pPr>
-      <w:r>
-        <w:rPr>
-          <w:rFonts w:ascii="Times New Roman"/>
-          <w:color w:val="323232"/>
-          <w:sz w:val="24"/>
-          <w:szCs w:val="24"/>
-          <w:rtl w:val="0"/>
-          <w:lang w:val="fr-FR"/>
-        </w:rPr>
-        <w:t>BLABLA</w:t>
-      </w:r>
-    </w:p>
-    <w:p>
-      <w:pPr>
-        <w:pStyle w:val="Default"/>
-        <w:rPr>
-          <w:rFonts w:ascii="Times New Roman" w:cs="Times New Roman" w:hAnsi="Times New Roman" w:eastAsia="Times New Roman"/>
-          <w:color w:val="323232"/>
-          <w:sz w:val="24"/>
-          <w:szCs w:val="24"/>
-        </w:rPr>
-      </w:pPr>
-    </w:p>
-    <w:p>
-      <w:pPr>
-        <w:pStyle w:val="Default"/>
-        <w:rPr>
-          <w:rFonts w:ascii="Times New Roman" w:cs="Times New Roman" w:hAnsi="Times New Roman" w:eastAsia="Times New Roman"/>
-          <w:color w:val="323232"/>
-          <w:sz w:val="24"/>
-          <w:szCs w:val="24"/>
-        </w:rPr>
-      </w:pPr>
-      <w:r>
-        <w:rPr>
-          <w:rFonts w:ascii="Times New Roman"/>
-          <w:color w:val="323232"/>
-          <w:sz w:val="24"/>
-          <w:szCs w:val="24"/>
-          <w:rtl w:val="0"/>
-          <w:lang w:val="fr-FR"/>
-        </w:rPr>
-        <w:t>Concernant le d</w:t>
-      </w:r>
-      <w:r>
-        <w:rPr>
-          <w:rFonts w:hAnsi="Times New Roman" w:hint="default"/>
-          <w:color w:val="323232"/>
-          <w:sz w:val="24"/>
-          <w:szCs w:val="24"/>
-          <w:rtl w:val="0"/>
-          <w:lang w:val="fr-FR"/>
-        </w:rPr>
-        <w:t>é</w:t>
-      </w:r>
-      <w:r>
-        <w:rPr>
-          <w:rFonts w:ascii="Times New Roman"/>
-          <w:color w:val="323232"/>
-          <w:sz w:val="24"/>
-          <w:szCs w:val="24"/>
-          <w:rtl w:val="0"/>
-          <w:lang w:val="fr-FR"/>
-        </w:rPr>
-        <w:t xml:space="preserve">veloppement de la partie </w:t>
-      </w:r>
-    </w:p>
-    <w:p>
-      <w:pPr>
-        <w:pStyle w:val="Default"/>
-        <w:ind w:left="360"/>
-        <w:rPr>
-          <w:rFonts w:ascii="Times New Roman" w:cs="Times New Roman" w:hAnsi="Times New Roman" w:eastAsia="Times New Roman"/>
-          <w:color w:val="323232"/>
-          <w:sz w:val="24"/>
-          <w:szCs w:val="24"/>
-        </w:rPr>
-      </w:pPr>
-    </w:p>
-    <w:p>
-      <w:pPr>
-        <w:pStyle w:val="Default"/>
-        <w:rPr>
-          <w:rFonts w:ascii="Times New Roman" w:cs="Times New Roman" w:hAnsi="Times New Roman" w:eastAsia="Times New Roman"/>
-          <w:b w:val="1"/>
-          <w:bCs w:val="1"/>
-          <w:color w:val="323232"/>
-          <w:sz w:val="24"/>
-          <w:szCs w:val="24"/>
-        </w:rPr>
-      </w:pPr>
-      <w:r>
-        <w:rPr>
-          <w:rFonts w:ascii="Times New Roman"/>
-          <w:b w:val="1"/>
-          <w:bCs w:val="1"/>
-          <w:color w:val="323232"/>
-          <w:sz w:val="24"/>
-          <w:szCs w:val="24"/>
-          <w:rtl w:val="0"/>
-          <w:lang w:val="fr-FR"/>
-        </w:rPr>
-        <w:t>Autres (Licence et distribution) :</w:t>
-      </w:r>
-    </w:p>
-    <w:p>
-      <w:pPr>
-        <w:pStyle w:val="Default"/>
-        <w:rPr>
-          <w:rFonts w:ascii="Times New Roman" w:cs="Times New Roman" w:hAnsi="Times New Roman" w:eastAsia="Times New Roman"/>
-          <w:b w:val="1"/>
-          <w:bCs w:val="1"/>
-          <w:color w:val="323232"/>
-          <w:sz w:val="24"/>
-          <w:szCs w:val="24"/>
-        </w:rPr>
-      </w:pPr>
-    </w:p>
-    <w:p>
-      <w:pPr>
-        <w:pStyle w:val="Default"/>
-        <w:rPr>
-          <w:rFonts w:ascii="Times New Roman" w:cs="Times New Roman" w:hAnsi="Times New Roman" w:eastAsia="Times New Roman"/>
-          <w:b w:val="1"/>
-          <w:bCs w:val="1"/>
-          <w:color w:val="323232"/>
-          <w:sz w:val="24"/>
-          <w:szCs w:val="24"/>
-          <w:lang w:val="fr-FR"/>
-        </w:rPr>
-      </w:pPr>
+      </w:pPr>
+      <w:r>
+        <w:rPr>
+          <w:lang w:val="fr-FR"/>
+        </w:rPr>
+        <w:br w:type="page"/>
+      </w:r>
     </w:p>
     <w:p>
       <w:pPr>
@@ -4240,12 +4560,70 @@
         <w:spacing w:line="360" w:lineRule="auto"/>
         <w:jc w:val="both"/>
         <w:outlineLvl w:val="0"/>
-      </w:pPr>
-      <w:r>
-        <w:rPr>
-          <w:lang w:val="fr-FR"/>
-        </w:rPr>
-        <w:br w:type="page"/>
+        <w:rPr>
+          <w:b w:val="1"/>
+          <w:bCs w:val="1"/>
+          <w:sz w:val="30"/>
+          <w:szCs w:val="30"/>
+          <w:lang w:val="fr-FR"/>
+        </w:rPr>
+      </w:pPr>
+      <w:r>
+        <w:rPr>
+          <w:b w:val="1"/>
+          <w:bCs w:val="1"/>
+          <w:sz w:val="30"/>
+          <w:szCs w:val="30"/>
+          <w:rtl w:val="0"/>
+          <w:lang w:val="fr-FR"/>
+        </w:rPr>
+        <w:t>R</w:t>
+      </w:r>
+      <w:r>
+        <w:rPr>
+          <w:rFonts w:hAnsi="Times New Roman" w:hint="default"/>
+          <w:b w:val="1"/>
+          <w:bCs w:val="1"/>
+          <w:sz w:val="30"/>
+          <w:szCs w:val="30"/>
+          <w:rtl w:val="0"/>
+          <w:lang w:val="fr-FR"/>
+        </w:rPr>
+        <w:t>é</w:t>
+      </w:r>
+      <w:r>
+        <w:rPr>
+          <w:b w:val="1"/>
+          <w:bCs w:val="1"/>
+          <w:sz w:val="30"/>
+          <w:szCs w:val="30"/>
+          <w:rtl w:val="0"/>
+          <w:lang w:val="fr-FR"/>
+        </w:rPr>
+        <w:t>f</w:t>
+      </w:r>
+      <w:r>
+        <w:rPr>
+          <w:rFonts w:hAnsi="Times New Roman" w:hint="default"/>
+          <w:b w:val="1"/>
+          <w:bCs w:val="1"/>
+          <w:sz w:val="30"/>
+          <w:szCs w:val="30"/>
+          <w:rtl w:val="0"/>
+          <w:lang w:val="fr-FR"/>
+        </w:rPr>
+        <w:t>é</w:t>
+      </w:r>
+      <w:r>
+        <w:rPr>
+          <w:b w:val="1"/>
+          <w:bCs w:val="1"/>
+          <w:sz w:val="30"/>
+          <w:szCs w:val="30"/>
+          <w:rtl w:val="0"/>
+          <w:lang w:val="fr-FR"/>
+        </w:rPr>
+        <w:t>rences et bibliographie :</w:t>
       </w:r>
     </w:p>
     <w:p>
@@ -4270,68 +4648,182 @@
         <w:spacing w:line="360" w:lineRule="auto"/>
         <w:jc w:val="both"/>
         <w:outlineLvl w:val="0"/>
-      </w:pPr>
-      <w:r>
-        <w:rPr>
-          <w:b w:val="1"/>
-          <w:bCs w:val="1"/>
-          <w:sz w:val="30"/>
-          <w:szCs w:val="30"/>
-          <w:rtl w:val="0"/>
-          <w:lang w:val="fr-FR"/>
-        </w:rPr>
-        <w:t>R</w:t>
-      </w:r>
-      <w:r>
-        <w:rPr>
-          <w:rFonts w:hAnsi="Times New Roman" w:hint="default"/>
-          <w:b w:val="1"/>
-          <w:bCs w:val="1"/>
-          <w:sz w:val="30"/>
-          <w:szCs w:val="30"/>
-          <w:rtl w:val="0"/>
-          <w:lang w:val="fr-FR"/>
-        </w:rPr>
-        <w:t>é</w:t>
-      </w:r>
-      <w:r>
-        <w:rPr>
-          <w:b w:val="1"/>
-          <w:bCs w:val="1"/>
-          <w:sz w:val="30"/>
-          <w:szCs w:val="30"/>
-          <w:rtl w:val="0"/>
-          <w:lang w:val="fr-FR"/>
-        </w:rPr>
-        <w:t>f</w:t>
-      </w:r>
-      <w:r>
-        <w:rPr>
-          <w:rFonts w:hAnsi="Times New Roman" w:hint="default"/>
-          <w:b w:val="1"/>
-          <w:bCs w:val="1"/>
-          <w:sz w:val="30"/>
-          <w:szCs w:val="30"/>
-          <w:rtl w:val="0"/>
-          <w:lang w:val="fr-FR"/>
-        </w:rPr>
-        <w:t>é</w:t>
-      </w:r>
-      <w:r>
-        <w:rPr>
-          <w:b w:val="1"/>
-          <w:bCs w:val="1"/>
-          <w:sz w:val="30"/>
-          <w:szCs w:val="30"/>
-          <w:rtl w:val="0"/>
-          <w:lang w:val="fr-FR"/>
-        </w:rPr>
-        <w:t>rences et bibliographie :</w:t>
+        <w:rPr>
+          <w:lang w:val="fr-FR"/>
+        </w:rPr>
+      </w:pPr>
+      <w:hyperlink r:id="rId5" w:history="1">
+        <w:r>
+          <w:rPr>
+            <w:rStyle w:val="Hyperlink.0"/>
+            <w:rtl w:val="0"/>
+            <w:lang w:val="en-US"/>
+          </w:rPr>
+          <w:t>http://pybrain.org</w:t>
+        </w:r>
+      </w:hyperlink>
+      <w:r>
+        <w:rPr>
+          <w:rtl w:val="0"/>
+          <w:lang w:val="fr-FR"/>
+        </w:rPr>
+        <w:t xml:space="preserve"> </w:t>
+      </w:r>
+    </w:p>
+    <w:p>
+      <w:pPr>
+        <w:pStyle w:val="Body A"/>
+        <w:widowControl w:val="0"/>
+        <w:tabs>
+          <w:tab w:val="left" w:pos="708"/>
+          <w:tab w:val="left" w:pos="1416"/>
+          <w:tab w:val="left" w:pos="2124"/>
+          <w:tab w:val="left" w:pos="2832"/>
+          <w:tab w:val="left" w:pos="3540"/>
+          <w:tab w:val="left" w:pos="4248"/>
+          <w:tab w:val="left" w:pos="4956"/>
+          <w:tab w:val="left" w:pos="5664"/>
+          <w:tab w:val="left" w:pos="6372"/>
+          <w:tab w:val="left" w:pos="7080"/>
+          <w:tab w:val="left" w:pos="7788"/>
+          <w:tab w:val="left" w:pos="8496"/>
+          <w:tab w:val="left" w:pos="9132"/>
+        </w:tabs>
+        <w:spacing w:line="360" w:lineRule="auto"/>
+        <w:jc w:val="both"/>
+        <w:outlineLvl w:val="0"/>
+        <w:rPr>
+          <w:lang w:val="fr-FR"/>
+        </w:rPr>
+      </w:pPr>
+      <w:r>
+        <w:rPr>
+          <w:rtl w:val="0"/>
+          <w:lang w:val="fr-FR"/>
+        </w:rPr>
+        <w:t>th</w:t>
+      </w:r>
+      <w:r>
+        <w:rPr>
+          <w:rFonts w:hAnsi="Times New Roman" w:hint="default"/>
+          <w:rtl w:val="0"/>
+          <w:lang w:val="fr-FR"/>
+        </w:rPr>
+        <w:t>è</w:t>
+      </w:r>
+      <w:r>
+        <w:rPr>
+          <w:rtl w:val="0"/>
+          <w:lang w:val="fr-FR"/>
+        </w:rPr>
+        <w:t>se xavier hinaut</w:t>
+      </w:r>
+    </w:p>
+    <w:p>
+      <w:pPr>
+        <w:pStyle w:val="Body A"/>
+        <w:widowControl w:val="0"/>
+        <w:tabs>
+          <w:tab w:val="left" w:pos="708"/>
+          <w:tab w:val="left" w:pos="1416"/>
+          <w:tab w:val="left" w:pos="2124"/>
+          <w:tab w:val="left" w:pos="2832"/>
+          <w:tab w:val="left" w:pos="3540"/>
+          <w:tab w:val="left" w:pos="4248"/>
+          <w:tab w:val="left" w:pos="4956"/>
+          <w:tab w:val="left" w:pos="5664"/>
+          <w:tab w:val="left" w:pos="6372"/>
+          <w:tab w:val="left" w:pos="7080"/>
+          <w:tab w:val="left" w:pos="7788"/>
+          <w:tab w:val="left" w:pos="8496"/>
+          <w:tab w:val="left" w:pos="9132"/>
+        </w:tabs>
+        <w:spacing w:line="360" w:lineRule="auto"/>
+        <w:jc w:val="both"/>
+        <w:outlineLvl w:val="0"/>
+        <w:rPr>
+          <w:lang w:val="fr-FR"/>
+        </w:rPr>
+      </w:pPr>
+      <w:r>
+        <w:rPr>
+          <w:rtl w:val="0"/>
+          <w:lang w:val="fr-FR"/>
+        </w:rPr>
+        <w:t>OpenCV</w:t>
+      </w:r>
+    </w:p>
+    <w:p>
+      <w:pPr>
+        <w:pStyle w:val="Body A"/>
+        <w:widowControl w:val="0"/>
+        <w:tabs>
+          <w:tab w:val="left" w:pos="708"/>
+          <w:tab w:val="left" w:pos="1416"/>
+          <w:tab w:val="left" w:pos="2124"/>
+          <w:tab w:val="left" w:pos="2832"/>
+          <w:tab w:val="left" w:pos="3540"/>
+          <w:tab w:val="left" w:pos="4248"/>
+          <w:tab w:val="left" w:pos="4956"/>
+          <w:tab w:val="left" w:pos="5664"/>
+          <w:tab w:val="left" w:pos="6372"/>
+          <w:tab w:val="left" w:pos="7080"/>
+          <w:tab w:val="left" w:pos="7788"/>
+          <w:tab w:val="left" w:pos="8496"/>
+          <w:tab w:val="left" w:pos="9132"/>
+        </w:tabs>
+        <w:spacing w:line="360" w:lineRule="auto"/>
+        <w:jc w:val="both"/>
+        <w:outlineLvl w:val="0"/>
+        <w:rPr>
+          <w:lang w:val="fr-FR"/>
+        </w:rPr>
+      </w:pPr>
+      <w:r>
+        <w:rPr>
+          <w:rtl w:val="0"/>
+          <w:lang w:val="fr-FR"/>
+        </w:rPr>
+        <w:t>La lib pour les GeoTiff</w:t>
+      </w:r>
+    </w:p>
+    <w:p>
+      <w:pPr>
+        <w:pStyle w:val="Body A"/>
+        <w:widowControl w:val="0"/>
+        <w:tabs>
+          <w:tab w:val="left" w:pos="708"/>
+          <w:tab w:val="left" w:pos="1416"/>
+          <w:tab w:val="left" w:pos="2124"/>
+          <w:tab w:val="left" w:pos="2832"/>
+          <w:tab w:val="left" w:pos="3540"/>
+          <w:tab w:val="left" w:pos="4248"/>
+          <w:tab w:val="left" w:pos="4956"/>
+          <w:tab w:val="left" w:pos="5664"/>
+          <w:tab w:val="left" w:pos="6372"/>
+          <w:tab w:val="left" w:pos="7080"/>
+          <w:tab w:val="left" w:pos="7788"/>
+          <w:tab w:val="left" w:pos="8496"/>
+          <w:tab w:val="left" w:pos="9132"/>
+        </w:tabs>
+        <w:spacing w:line="360" w:lineRule="auto"/>
+        <w:jc w:val="both"/>
+        <w:outlineLvl w:val="0"/>
+        <w:rPr>
+          <w:lang w:val="fr-FR"/>
+        </w:rPr>
+      </w:pPr>
+      <w:r>
+        <w:rPr>
+          <w:rtl w:val="0"/>
+          <w:lang w:val="fr-FR"/>
+        </w:rPr>
+        <w:t>2-3 lectures sur les RNF</w:t>
       </w:r>
     </w:p>
     <w:sectPr>
-      <w:headerReference w:type="default" r:id="rId5"/>
-      <w:footerReference w:type="default" r:id="rId6"/>
+      <w:headerReference w:type="default" r:id="rId6"/>
+      <w:footerReference w:type="default" r:id="rId7"/>
       <w:pgSz w:w="11900" w:h="16840" w:orient="portrait"/>
       <w:pgMar w:top="1134" w:right="1134" w:bottom="1134" w:left="1134" w:header="709" w:footer="850"/>
       <w:bidi w:val="0"/>
@@ -4344,10 +4836,18 @@
 <w:ftr xmlns:r="http://schemas.openxmlformats.org/officeDocument/2006/relationships" xmlns:wp="http://schemas.openxmlformats.org/drawingml/2006/wordprocessingDrawing" xmlns:w="http://schemas.openxmlformats.org/wordprocessingml/2006/main" xmlns:w10="urn:schemas-microsoft-com:office:word" xmlns:w14="http://schemas.microsoft.com/office/word/2010/wordml" xmlns:wps="http://schemas.microsoft.com/office/word/2010/wordprocessingShape" xmlns:wpg="http://schemas.microsoft.com/office/word/2010/wordprocessingGroup" xmlns:mc="http://schemas.openxmlformats.org/markup-compatibility/2006" xmlns:v="urn:schemas-microsoft-com:vml" xmlns:o="urn:schemas-microsoft-com:office:office" mc:Ignorable="w14">
   <w:p>
     <w:pPr>
-      <w:pStyle w:val="Header &amp; Footer"/>
-      <w:bidi w:val="0"/>
+      <w:pStyle w:val="Body A"/>
+      <w:widowControl w:val="0"/>
+      <w:spacing w:line="360" w:lineRule="auto"/>
+      <w:outlineLvl w:val="0"/>
     </w:pPr>
-    <w:r/>
+    <w:r>
+      <w:rPr>
+        <w:rtl w:val="0"/>
+        <w:lang w:val="fr-FR"/>
+      </w:rPr>
+      <w:t>Work in progress</w:t>
+    </w:r>
   </w:p>
 </w:ftr>
 </file>
@@ -4356,10 +4856,18 @@
 <w:hdr xmlns:r="http://schemas.openxmlformats.org/officeDocument/2006/relationships" xmlns:wp="http://schemas.openxmlformats.org/drawingml/2006/wordprocessingDrawing" xmlns:w="http://schemas.openxmlformats.org/wordprocessingml/2006/main" xmlns:w10="urn:schemas-microsoft-com:office:word" xmlns:w14="http://schemas.microsoft.com/office/word/2010/wordml" xmlns:wps="http://schemas.microsoft.com/office/word/2010/wordprocessingShape" xmlns:wpg="http://schemas.microsoft.com/office/word/2010/wordprocessingGroup" xmlns:mc="http://schemas.openxmlformats.org/markup-compatibility/2006" xmlns:v="urn:schemas-microsoft-com:vml" xmlns:o="urn:schemas-microsoft-com:office:office" mc:Ignorable="w14">
   <w:p>
     <w:pPr>
-      <w:pStyle w:val="Header &amp; Footer"/>
-      <w:bidi w:val="0"/>
+      <w:pStyle w:val="Body A"/>
+      <w:widowControl w:val="0"/>
+      <w:spacing w:line="360" w:lineRule="auto"/>
+      <w:outlineLvl w:val="0"/>
     </w:pPr>
-    <w:r/>
+    <w:r>
+      <w:rPr>
+        <w:rtl w:val="0"/>
+        <w:lang w:val="fr-FR"/>
+      </w:rPr>
+      <w:t>Work in progress</w:t>
+    </w:r>
   </w:p>
 </w:hdr>
 </file>
@@ -4468,46 +4976,6 @@
     <w:next w:val="No List"/>
     <w:pPr/>
   </w:style>
-  <w:style w:type="paragraph" w:styleId="Header &amp; Footer">
-    <w:name w:val="Header &amp; Footer"/>
-    <w:next w:val="Header &amp; Footer"/>
-    <w:pPr>
-      <w:keepNext w:val="0"/>
-      <w:keepLines w:val="0"/>
-      <w:pageBreakBefore w:val="0"/>
-      <w:widowControl w:val="1"/>
-      <w:shd w:val="clear" w:color="auto" w:fill="auto"/>
-      <w:tabs>
-        <w:tab w:val="right" w:pos="9020"/>
-      </w:tabs>
-      <w:suppressAutoHyphens w:val="0"/>
-      <w:bidi w:val="0"/>
-      <w:spacing w:before="0" w:after="0" w:line="240" w:lineRule="auto"/>
-      <w:ind w:left="0" w:right="0" w:firstLine="0"/>
-      <w:jc w:val="left"/>
-      <w:outlineLvl w:val="9"/>
-    </w:pPr>
-    <w:rPr>
-      <w:rFonts w:ascii="Helvetica" w:cs="Arial Unicode MS" w:hAnsi="Arial Unicode MS" w:eastAsia="Arial Unicode MS"/>
-      <w:b w:val="0"/>
-      <w:bCs w:val="0"/>
-      <w:i w:val="0"/>
-      <w:iCs w:val="0"/>
-      <w:caps w:val="0"/>
-      <w:smallCaps w:val="0"/>
-      <w:strike w:val="0"/>
-      <w:dstrike w:val="0"/>
-      <w:outline w:val="0"/>
-      <w:color w:val="000000"/>
-      <w:spacing w:val="0"/>
-      <w:kern w:val="0"/>
-      <w:position w:val="0"/>
-      <w:sz w:val="24"/>
-      <w:szCs w:val="24"/>
-      <w:u w:val="none"/>
-      <w:vertAlign w:val="baseline"/>
-    </w:rPr>
-  </w:style>
   <w:style w:type="paragraph" w:styleId="Body A">
     <w:name w:val="Body A"/>
     <w:next w:val="Body A"/>
@@ -4549,6 +5017,7 @@
       <w:szCs w:val="24"/>
       <w:u w:val="none" w:color="000000"/>
       <w:vertAlign w:val="baseline"/>
+      <w:lang w:val="fr-FR"/>
     </w:rPr>
   </w:style>
   <w:style w:type="paragraph" w:styleId="Default">
@@ -4592,6 +5061,14 @@
       <w:szCs w:val="22"/>
       <w:u w:val="none" w:color="000000"/>
       <w:vertAlign w:val="baseline"/>
+    </w:rPr>
+  </w:style>
+  <w:style w:type="character" w:styleId="Hyperlink.0">
+    <w:name w:val="Hyperlink.0"/>
+    <w:basedOn w:val="Hyperlink"/>
+    <w:next w:val="Hyperlink.0"/>
+    <w:rPr>
+      <w:u w:val="single"/>
     </w:rPr>
   </w:style>
 </w:styles>

</xml_diff>